<commit_message>
Diagrama de Caso de Uso Actualizado
Diagrama de caso de Uso actualizado, mas documento de la especiicacion de Gestioinar Examen
</commit_message>
<xml_diff>
--- a/Casos de Uso/ Caso de Uso Gestionar Examen.docx
+++ b/Casos de Uso/ Caso de Uso Gestionar Examen.docx
@@ -104,7 +104,7 @@
           </mc:Choice>
           <mc:Fallback>
             <w:pict>
-              <v:rect w14:anchorId="788BC986" id="Rectangle 6" o:spid="_x0000_s1026" style="position:absolute;margin-left:0;margin-top:0;width:624.15pt;height:68.25pt;z-index:251653632;visibility:visible;mso-wrap-style:square;mso-width-percent:1050;mso-height-percent:900;mso-wrap-distance-left:9pt;mso-wrap-distance-top:0;mso-wrap-distance-right:9pt;mso-wrap-distance-bottom:0;mso-position-horizontal:center;mso-position-horizontal-relative:page;mso-position-vertical:bottom;mso-position-vertical-relative:page;mso-width-percent:1050;mso-height-percent:900;mso-width-relative:page;mso-height-relative:top-margin-area;v-text-anchor:top" o:gfxdata="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" o:allowincell="f" fillcolor="#ffd555 [2167]" strokecolor="#ffc000 [3207]" strokeweight=".5pt">
+              <v:rect w14:anchorId="5224C3EE" id="Rectangle 6" o:spid="_x0000_s1026" style="position:absolute;margin-left:0;margin-top:0;width:624.15pt;height:68.25pt;z-index:251653632;visibility:visible;mso-wrap-style:square;mso-width-percent:1050;mso-height-percent:900;mso-wrap-distance-left:9pt;mso-wrap-distance-top:0;mso-wrap-distance-right:9pt;mso-wrap-distance-bottom:0;mso-position-horizontal:center;mso-position-horizontal-relative:page;mso-position-vertical:bottom;mso-position-vertical-relative:page;mso-width-percent:1050;mso-height-percent:900;mso-width-relative:page;mso-height-relative:top-margin-area;v-text-anchor:top" o:gfxdata="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" o:allowincell="f" fillcolor="#ffd555 [2167]" strokecolor="#ffc000 [3207]" strokeweight=".5pt">
                 <v:fill color2="#ffcc31 [2615]" rotate="t" colors="0 #ffdd9c;.5 #ffd78e;1 #ffd479" focus="100%" type="gradient">
                   <o:fill v:ext="view" type="gradientUnscaled"/>
                 </v:fill>
@@ -350,7 +350,7 @@
           </mc:Choice>
           <mc:Fallback>
             <w:pict>
-              <v:rect w14:anchorId="0F2714BB" id="Rectangle 7" o:spid="_x0000_s1026" style="position:absolute;margin-left:-14.45pt;margin-top:.4pt;width:624.25pt;height:68.25pt;z-index:251654656;visibility:visible;mso-wrap-style:square;mso-width-percent:1050;mso-height-percent:900;mso-wrap-distance-left:9pt;mso-wrap-distance-top:0;mso-wrap-distance-right:9pt;mso-wrap-distance-bottom:0;mso-position-horizontal:absolute;mso-position-horizontal-relative:page;mso-position-vertical:absolute;mso-position-vertical-relative:page;mso-width-percent:1050;mso-height-percent:900;mso-width-relative:page;mso-height-relative:top-margin-area;v-text-anchor:top" o:gfxdata="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" o:allowincell="f" fillcolor="#ffd555 [2167]" strokecolor="#ffc000 [3207]" strokeweight=".5pt">
+              <v:rect w14:anchorId="5966322D" id="Rectangle 7" o:spid="_x0000_s1026" style="position:absolute;margin-left:-14.45pt;margin-top:.4pt;width:624.25pt;height:68.25pt;z-index:251654656;visibility:visible;mso-wrap-style:square;mso-width-percent:1050;mso-height-percent:900;mso-wrap-distance-left:9pt;mso-wrap-distance-top:0;mso-wrap-distance-right:9pt;mso-wrap-distance-bottom:0;mso-position-horizontal:absolute;mso-position-horizontal-relative:page;mso-position-vertical:absolute;mso-position-vertical-relative:page;mso-width-percent:1050;mso-height-percent:900;mso-width-relative:page;mso-height-relative:top-margin-area;v-text-anchor:top" o:gfxdata="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" o:allowincell="f" fillcolor="#ffd555 [2167]" strokecolor="#ffc000 [3207]" strokeweight=".5pt">
                 <v:fill color2="#ffcc31 [2615]" rotate="t" colors="0 #ffdd9c;.5 #ffd78e;1 #ffd479" focus="100%" type="gradient">
                   <o:fill v:ext="view" type="gradientUnscaled"/>
                 </v:fill>
@@ -2780,14 +2780,33 @@
               </w:rPr>
               <w:t xml:space="preserve">Examen”, la cual debe llenarse </w:t>
             </w:r>
-            <w:bookmarkStart w:id="0" w:name="_GoBack"/>
-            <w:bookmarkEnd w:id="0"/>
             <w:r>
               <w:rPr>
                 <w:rFonts w:ascii="Baskerville Old Face" w:hAnsi="Baskerville Old Face"/>
                 <w:sz w:val="24"/>
               </w:rPr>
-              <w:t>on el código de la carrera, denominación de la carrera, denominación de la asignatura, un presidente, dos vocales y un suplente, también la fecha del primer llamado y del segundo si es que llegar a tener, y por ultimo la hora de la mesa de examen.</w:t>
+              <w:t>c</w:t>
+            </w:r>
+            <w:r>
+              <w:rPr>
+                <w:rFonts w:ascii="Baskerville Old Face" w:hAnsi="Baskerville Old Face"/>
+                <w:sz w:val="24"/>
+              </w:rPr>
+              <w:t>on el código de la carrera, denominación de la carrera, denominación de la asignatura, un presidente, dos vocales y un suplente, también la fecha del primer llamado y del segundo</w:t>
+            </w:r>
+            <w:r>
+              <w:rPr>
+                <w:rFonts w:ascii="Baskerville Old Face" w:hAnsi="Baskerville Old Face"/>
+                <w:sz w:val="24"/>
+              </w:rPr>
+              <w:t xml:space="preserve"> llamado si es que llega</w:t>
+            </w:r>
+            <w:r>
+              <w:rPr>
+                <w:rFonts w:ascii="Baskerville Old Face" w:hAnsi="Baskerville Old Face"/>
+                <w:sz w:val="24"/>
+              </w:rPr>
+              <w:t xml:space="preserve"> a tener, y por ultimo la hora de la mesa de examen.</w:t>
             </w:r>
           </w:p>
           <w:p>
@@ -2839,7 +2858,16 @@
                 <w:rFonts w:ascii="Baskerville Old Face" w:hAnsi="Baskerville Old Face"/>
                 <w:sz w:val="24"/>
               </w:rPr>
-              <w:t>El usuario ingresa los datos solicitados por el sistema</w:t>
+              <w:t>El usuari</w:t>
+            </w:r>
+            <w:bookmarkStart w:id="0" w:name="_GoBack"/>
+            <w:bookmarkEnd w:id="0"/>
+            <w:r>
+              <w:rPr>
+                <w:rFonts w:ascii="Baskerville Old Face" w:hAnsi="Baskerville Old Face"/>
+                <w:sz w:val="24"/>
+              </w:rPr>
+              <w:t>o ingresa los datos solicitados por el sistema</w:t>
             </w:r>
             <w:r>
               <w:rPr>
@@ -4002,7 +4030,7 @@
         </mc:Choice>
         <mc:Fallback>
           <w:pict>
-            <v:group w14:anchorId="731BA7AD" id="Group 27" o:spid="_x0000_s1026" style="position:absolute;margin-left:-4.2pt;margin-top:778.95pt;width:615.35pt;height:64.75pt;flip:y;z-index:251656192;mso-position-horizontal-relative:page;mso-position-vertical-relative:page;mso-height-relative:bottom-margin-area" coordorigin="-101,-8" coordsize="15932,1439" o:gfxdata="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" o:allowincell="f">
+            <v:group w14:anchorId="593C7D65" id="Group 27" o:spid="_x0000_s1026" style="position:absolute;margin-left:-4.2pt;margin-top:778.95pt;width:615.35pt;height:64.75pt;flip:y;z-index:251656192;mso-position-horizontal-relative:page;mso-position-vertical-relative:page;mso-height-relative:bottom-margin-area" coordorigin="-101,-8" coordsize="15932,1439" o:gfxdata="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" o:allowincell="f">
               <v:shapetype id="_x0000_t32" coordsize="21600,21600" o:spt="32" o:oned="t" path="m,l21600,21600e" filled="f">
                 <v:path arrowok="t" fillok="f" o:connecttype="none"/>
                 <o:lock v:ext="edit" shapetype="t"/>
@@ -4098,7 +4126,7 @@
         </mc:Choice>
         <mc:Fallback>
           <w:pict>
-            <v:rect w14:anchorId="5940342F" id="Rectangle 26" o:spid="_x0000_s1026" style="position:absolute;margin-left:38.95pt;margin-top:778.55pt;width:7.15pt;height:62.9pt;z-index:251655168;visibility:visible;mso-wrap-style:square;mso-width-percent:0;mso-height-percent:900;mso-wrap-distance-left:9pt;mso-wrap-distance-top:0;mso-wrap-distance-right:9pt;mso-wrap-distance-bottom:0;mso-position-horizontal:absolute;mso-position-horizontal-relative:page;mso-position-vertical:absolute;mso-position-vertical-relative:page;mso-width-percent:0;mso-height-percent:900;mso-width-relative:page;mso-height-relative:bottom-margin-area;v-text-anchor:top" o:gfxdata="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" fillcolor="#ffd555 [2167]" strokecolor="#ffc000 [3207]" strokeweight=".5pt">
+            <v:rect w14:anchorId="58A52D09" id="Rectangle 26" o:spid="_x0000_s1026" style="position:absolute;margin-left:38.95pt;margin-top:778.55pt;width:7.15pt;height:62.9pt;z-index:251655168;visibility:visible;mso-wrap-style:square;mso-width-percent:0;mso-height-percent:900;mso-wrap-distance-left:9pt;mso-wrap-distance-top:0;mso-wrap-distance-right:9pt;mso-wrap-distance-bottom:0;mso-position-horizontal:absolute;mso-position-horizontal-relative:page;mso-position-vertical:absolute;mso-position-vertical-relative:page;mso-width-percent:0;mso-height-percent:900;mso-width-relative:page;mso-height-relative:bottom-margin-area;v-text-anchor:top" o:gfxdata="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" fillcolor="#ffd555 [2167]" strokecolor="#ffc000 [3207]" strokeweight=".5pt">
               <v:fill color2="#ffcc31 [2615]" rotate="t" colors="0 #ffdd9c;.5 #ffd78e;1 #ffd479" focus="100%" type="gradient">
                 <o:fill v:ext="view" type="gradientUnscaled"/>
               </v:fill>
@@ -4271,7 +4299,7 @@
         </mc:Choice>
         <mc:Fallback>
           <w:pict>
-            <v:rect w14:anchorId="28D77EF6" id="Rectangle 11" o:spid="_x0000_s1026" style="position:absolute;margin-left:549.2pt;margin-top:778.55pt;width:7.15pt;height:62.9pt;z-index:251654144;visibility:visible;mso-wrap-style:square;mso-width-percent:0;mso-height-percent:900;mso-wrap-distance-left:9pt;mso-wrap-distance-top:0;mso-wrap-distance-right:9pt;mso-wrap-distance-bottom:0;mso-position-horizontal:absolute;mso-position-horizontal-relative:page;mso-position-vertical:absolute;mso-position-vertical-relative:page;mso-width-percent:0;mso-height-percent:900;mso-width-relative:page;mso-height-relative:bottom-margin-area;v-text-anchor:top" o:gfxdata="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" fillcolor="#ffd555 [2167]" strokecolor="#ffc000 [3207]" strokeweight=".5pt">
+            <v:rect w14:anchorId="2B10E510" id="Rectangle 11" o:spid="_x0000_s1026" style="position:absolute;margin-left:549.2pt;margin-top:778.55pt;width:7.15pt;height:62.9pt;z-index:251654144;visibility:visible;mso-wrap-style:square;mso-width-percent:0;mso-height-percent:900;mso-wrap-distance-left:9pt;mso-wrap-distance-top:0;mso-wrap-distance-right:9pt;mso-wrap-distance-bottom:0;mso-position-horizontal:absolute;mso-position-horizontal-relative:page;mso-position-vertical:absolute;mso-position-vertical-relative:page;mso-width-percent:0;mso-height-percent:900;mso-width-relative:page;mso-height-relative:bottom-margin-area;v-text-anchor:top" o:gfxdata="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" fillcolor="#ffd555 [2167]" strokecolor="#ffc000 [3207]" strokeweight=".5pt">
               <v:fill color2="#ffcc31 [2615]" rotate="t" colors="0 #ffdd9c;.5 #ffd78e;1 #ffd479" focus="100%" type="gradient">
                 <o:fill v:ext="view" type="gradientUnscaled"/>
               </v:fill>
@@ -4706,7 +4734,7 @@
         </mc:Choice>
         <mc:Fallback>
           <w:pict>
-            <v:rect w14:anchorId="64F1DE48" id="Rectangle 41" o:spid="_x0000_s1026" style="position:absolute;margin-left:39.3pt;margin-top:.4pt;width:7.15pt;height:62.95pt;z-index:251659264;visibility:visible;mso-wrap-style:square;mso-width-percent:0;mso-height-percent:900;mso-wrap-distance-left:9pt;mso-wrap-distance-top:0;mso-wrap-distance-right:9pt;mso-wrap-distance-bottom:0;mso-position-horizontal:absolute;mso-position-horizontal-relative:page;mso-position-vertical:absolute;mso-position-vertical-relative:page;mso-width-percent:0;mso-height-percent:900;mso-width-relative:page;mso-height-relative:bottom-margin-area;v-text-anchor:top" o:gfxdata="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" fillcolor="#ffd555 [2167]" strokecolor="#ffc000 [3207]" strokeweight=".5pt">
+            <v:rect w14:anchorId="14BE7578" id="Rectangle 41" o:spid="_x0000_s1026" style="position:absolute;margin-left:39.3pt;margin-top:.4pt;width:7.15pt;height:62.95pt;z-index:251659264;visibility:visible;mso-wrap-style:square;mso-width-percent:0;mso-height-percent:900;mso-wrap-distance-left:9pt;mso-wrap-distance-top:0;mso-wrap-distance-right:9pt;mso-wrap-distance-bottom:0;mso-position-horizontal:absolute;mso-position-horizontal-relative:page;mso-position-vertical:absolute;mso-position-vertical-relative:page;mso-width-percent:0;mso-height-percent:900;mso-width-relative:page;mso-height-relative:bottom-margin-area;v-text-anchor:top" o:gfxdata="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" fillcolor="#ffd555 [2167]" strokecolor="#ffc000 [3207]" strokeweight=".5pt">
               <v:fill color2="#ffcc31 [2615]" rotate="t" colors="0 #ffdd9c;.5 #ffd78e;1 #ffd479" focus="100%" type="gradient">
                 <o:fill v:ext="view" type="gradientUnscaled"/>
               </v:fill>
@@ -4792,7 +4820,7 @@
         </mc:Choice>
         <mc:Fallback>
           <w:pict>
-            <v:rect w14:anchorId="0D24A656" id="Rectangle 34" o:spid="_x0000_s1026" style="position:absolute;margin-left:549.6pt;margin-top:.4pt;width:7.15pt;height:62.9pt;z-index:251657216;visibility:visible;mso-wrap-style:square;mso-width-percent:0;mso-height-percent:900;mso-wrap-distance-left:9pt;mso-wrap-distance-top:0;mso-wrap-distance-right:9pt;mso-wrap-distance-bottom:0;mso-position-horizontal:absolute;mso-position-horizontal-relative:page;mso-position-vertical:absolute;mso-position-vertical-relative:page;mso-width-percent:0;mso-height-percent:900;mso-width-relative:page;mso-height-relative:bottom-margin-area;v-text-anchor:top" o:gfxdata="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" fillcolor="#ffd555 [2167]" strokecolor="#ffc000 [3207]" strokeweight=".5pt">
+            <v:rect w14:anchorId="138937B9" id="Rectangle 34" o:spid="_x0000_s1026" style="position:absolute;margin-left:549.6pt;margin-top:.4pt;width:7.15pt;height:62.9pt;z-index:251657216;visibility:visible;mso-wrap-style:square;mso-width-percent:0;mso-height-percent:900;mso-wrap-distance-left:9pt;mso-wrap-distance-top:0;mso-wrap-distance-right:9pt;mso-wrap-distance-bottom:0;mso-position-horizontal:absolute;mso-position-horizontal-relative:page;mso-position-vertical:absolute;mso-position-vertical-relative:page;mso-width-percent:0;mso-height-percent:900;mso-width-relative:page;mso-height-relative:bottom-margin-area;v-text-anchor:top" o:gfxdata="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" fillcolor="#ffd555 [2167]" strokecolor="#ffc000 [3207]" strokeweight=".5pt">
               <v:fill color2="#ffcc31 [2615]" rotate="t" colors="0 #ffdd9c;.5 #ffd78e;1 #ffd479" focus="100%" type="gradient">
                 <o:fill v:ext="view" type="gradientUnscaled"/>
               </v:fill>
@@ -4929,7 +4957,7 @@
         </mc:Choice>
         <mc:Fallback>
           <w:pict>
-            <v:group w14:anchorId="461BFF82" id="Group 35" o:spid="_x0000_s1026" style="position:absolute;margin-left:0;margin-top:0;width:594.45pt;height:64.2pt;z-index:251658240;mso-width-percent:1000;mso-position-horizontal:center;mso-position-horizontal-relative:page;mso-position-vertical:top;mso-position-vertical-relative:page;mso-width-percent:1000;mso-height-relative:top-margin-area" coordorigin="8,9" coordsize="15823,1439" o:gfxdata="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">
+            <v:group w14:anchorId="3D41D739" id="Group 35" o:spid="_x0000_s1026" style="position:absolute;margin-left:0;margin-top:0;width:594.45pt;height:64.2pt;z-index:251658240;mso-width-percent:1000;mso-position-horizontal:center;mso-position-horizontal-relative:page;mso-position-vertical:top;mso-position-vertical-relative:page;mso-width-percent:1000;mso-height-relative:top-margin-area" coordorigin="8,9" coordsize="15823,1439" o:gfxdata="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">
               <v:shapetype id="_x0000_t32" coordsize="21600,21600" o:spt="32" o:oned="t" path="m,l21600,21600e" filled="f">
                 <v:path arrowok="t" fillok="f" o:connecttype="none"/>
                 <o:lock v:ext="edit" shapetype="t"/>
@@ -8277,7 +8305,7 @@
 </file>
 
 <file path=customXml/itemProps2.xml><?xml version="1.0" encoding="utf-8"?>
-<ds:datastoreItem xmlns:ds="http://schemas.openxmlformats.org/officeDocument/2006/customXml" ds:itemID="{F0056E73-7F39-4245-BAFD-1DB4931471F9}">
+<ds:datastoreItem xmlns:ds="http://schemas.openxmlformats.org/officeDocument/2006/customXml" ds:itemID="{9AB3315A-60F5-074D-9FC1-B4DC7B87C750}">
   <ds:schemaRefs>
     <ds:schemaRef ds:uri="http://schemas.openxmlformats.org/officeDocument/2006/bibliography"/>
   </ds:schemaRefs>

</xml_diff>

<commit_message>
Actualizacion Especificacion Caso de Uso, Formato de Mesa de Examen
se actualizo la especificacion del caso de uso "Gestionar Examen", y se agrego la carpeta "formato Mesa de Examen" del sistema Tempus. como tambien se agrego el diagrama de caso de uso y se elimino el anterior
</commit_message>
<xml_diff>
--- a/Casos de Uso/ Caso de Uso Gestionar Examen.docx
+++ b/Casos de Uso/ Caso de Uso Gestionar Examen.docx
@@ -5,6 +5,7 @@
     <w:p>
       <w:pPr>
         <w:pStyle w:val="Sinespaciado"/>
+        <w:jc w:val="both"/>
         <w:rPr>
           <w:rFonts w:ascii="Baskerville Old Face" w:hAnsi="Baskerville Old Face"/>
           <w:sz w:val="72"/>
@@ -15,6 +16,7 @@
     <w:p>
       <w:pPr>
         <w:pStyle w:val="Sinespaciado"/>
+        <w:jc w:val="both"/>
         <w:rPr>
           <w:rFonts w:ascii="Baskerville Old Face" w:hAnsi="Baskerville Old Face"/>
           <w:sz w:val="72"/>
@@ -25,6 +27,7 @@
     <w:p>
       <w:pPr>
         <w:pStyle w:val="Sinespaciado"/>
+        <w:jc w:val="both"/>
         <w:rPr>
           <w:rFonts w:ascii="Baskerville Old Face" w:hAnsi="Baskerville Old Face"/>
           <w:sz w:val="72"/>
@@ -34,7 +37,6 @@
       <w:r>
         <w:rPr>
           <w:rFonts w:ascii="Baskerville Old Face" w:hAnsi="Baskerville Old Face"/>
-          <w:noProof/>
         </w:rPr>
         <mc:AlternateContent>
           <mc:Choice Requires="wps">
@@ -104,7 +106,7 @@
           </mc:Choice>
           <mc:Fallback>
             <w:pict>
-              <v:rect w14:anchorId="5224C3EE" id="Rectangle 6" o:spid="_x0000_s1026" style="position:absolute;margin-left:0;margin-top:0;width:624.15pt;height:68.25pt;z-index:251653632;visibility:visible;mso-wrap-style:square;mso-width-percent:1050;mso-height-percent:900;mso-wrap-distance-left:9pt;mso-wrap-distance-top:0;mso-wrap-distance-right:9pt;mso-wrap-distance-bottom:0;mso-position-horizontal:center;mso-position-horizontal-relative:page;mso-position-vertical:bottom;mso-position-vertical-relative:page;mso-width-percent:1050;mso-height-percent:900;mso-width-relative:page;mso-height-relative:top-margin-area;v-text-anchor:top" o:gfxdata="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" o:allowincell="f" fillcolor="#ffd555 [2167]" strokecolor="#ffc000 [3207]" strokeweight=".5pt">
+              <v:rect w14:anchorId="5BEB05F5" id="Rectangle 6" o:spid="_x0000_s1026" style="position:absolute;margin-left:0;margin-top:0;width:624.15pt;height:68.25pt;z-index:251653632;visibility:visible;mso-wrap-style:square;mso-width-percent:1050;mso-height-percent:900;mso-wrap-distance-left:9pt;mso-wrap-distance-top:0;mso-wrap-distance-right:9pt;mso-wrap-distance-bottom:0;mso-position-horizontal:center;mso-position-horizontal-relative:page;mso-position-vertical:bottom;mso-position-vertical-relative:page;mso-width-percent:1050;mso-height-percent:900;mso-width-relative:page;mso-height-relative:top-margin-area;v-text-anchor:top" o:gfxdata="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" o:allowincell="f" fillcolor="#ffd555 [2167]" strokecolor="#ffc000 [3207]" strokeweight=".5pt">
                 <v:fill color2="#ffcc31 [2615]" rotate="t" colors="0 #ffdd9c;.5 #ffd78e;1 #ffd479" focus="100%" type="gradient">
                   <o:fill v:ext="view" type="gradientUnscaled"/>
                 </v:fill>
@@ -118,7 +120,6 @@
       <w:r>
         <w:rPr>
           <w:rFonts w:ascii="Baskerville Old Face" w:hAnsi="Baskerville Old Face"/>
-          <w:noProof/>
         </w:rPr>
         <mc:AlternateContent>
           <mc:Choice Requires="wps">
@@ -199,7 +200,6 @@
       <w:r>
         <w:rPr>
           <w:rFonts w:ascii="Baskerville Old Face" w:hAnsi="Baskerville Old Face"/>
-          <w:noProof/>
         </w:rPr>
         <mc:AlternateContent>
           <mc:Choice Requires="wps">
@@ -280,7 +280,6 @@
       <w:r>
         <w:rPr>
           <w:rFonts w:ascii="Baskerville Old Face" w:hAnsi="Baskerville Old Face"/>
-          <w:noProof/>
         </w:rPr>
         <mc:AlternateContent>
           <mc:Choice Requires="wps">
@@ -350,7 +349,7 @@
           </mc:Choice>
           <mc:Fallback>
             <w:pict>
-              <v:rect w14:anchorId="5966322D" id="Rectangle 7" o:spid="_x0000_s1026" style="position:absolute;margin-left:-14.45pt;margin-top:.4pt;width:624.25pt;height:68.25pt;z-index:251654656;visibility:visible;mso-wrap-style:square;mso-width-percent:1050;mso-height-percent:900;mso-wrap-distance-left:9pt;mso-wrap-distance-top:0;mso-wrap-distance-right:9pt;mso-wrap-distance-bottom:0;mso-position-horizontal:absolute;mso-position-horizontal-relative:page;mso-position-vertical:absolute;mso-position-vertical-relative:page;mso-width-percent:1050;mso-height-percent:900;mso-width-relative:page;mso-height-relative:top-margin-area;v-text-anchor:top" o:gfxdata="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" o:allowincell="f" fillcolor="#ffd555 [2167]" strokecolor="#ffc000 [3207]" strokeweight=".5pt">
+              <v:rect w14:anchorId="7B59AED3" id="Rectangle 7" o:spid="_x0000_s1026" style="position:absolute;margin-left:-14.45pt;margin-top:.4pt;width:624.25pt;height:68.25pt;z-index:251654656;visibility:visible;mso-wrap-style:square;mso-width-percent:1050;mso-height-percent:900;mso-wrap-distance-left:9pt;mso-wrap-distance-top:0;mso-wrap-distance-right:9pt;mso-wrap-distance-bottom:0;mso-position-horizontal:absolute;mso-position-horizontal-relative:page;mso-position-vertical:absolute;mso-position-vertical-relative:page;mso-width-percent:1050;mso-height-percent:900;mso-width-relative:page;mso-height-relative:top-margin-area;v-text-anchor:top" o:gfxdata="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" o:allowincell="f" fillcolor="#ffd555 [2167]" strokecolor="#ffc000 [3207]" strokeweight=".5pt">
                 <v:fill color2="#ffcc31 [2615]" rotate="t" colors="0 #ffdd9c;.5 #ffd78e;1 #ffd479" focus="100%" type="gradient">
                   <o:fill v:ext="view" type="gradientUnscaled"/>
                 </v:fill>
@@ -365,6 +364,7 @@
     <w:p>
       <w:pPr>
         <w:pStyle w:val="Sinespaciado"/>
+        <w:jc w:val="both"/>
         <w:rPr>
           <w:rFonts w:ascii="Baskerville Old Face" w:hAnsi="Baskerville Old Face"/>
           <w:sz w:val="72"/>
@@ -383,6 +383,7 @@
     <w:p>
       <w:pPr>
         <w:pStyle w:val="Sinespaciado"/>
+        <w:jc w:val="both"/>
         <w:rPr>
           <w:rFonts w:ascii="Baskerville Old Face" w:hAnsi="Baskerville Old Face"/>
           <w:sz w:val="72"/>
@@ -417,6 +418,7 @@
     <w:p>
       <w:pPr>
         <w:pStyle w:val="Sinespaciado"/>
+        <w:jc w:val="both"/>
         <w:rPr>
           <w:rFonts w:ascii="Baskerville Old Face" w:hAnsi="Baskerville Old Face"/>
           <w:sz w:val="36"/>
@@ -427,6 +429,7 @@
     <w:p>
       <w:pPr>
         <w:pStyle w:val="Sinespaciado"/>
+        <w:jc w:val="both"/>
         <w:rPr>
           <w:rFonts w:ascii="Baskerville Old Face" w:hAnsi="Baskerville Old Face"/>
           <w:sz w:val="36"/>
@@ -445,6 +448,7 @@
     <w:p>
       <w:pPr>
         <w:pStyle w:val="Sinespaciado"/>
+        <w:jc w:val="both"/>
         <w:rPr>
           <w:rFonts w:ascii="Baskerville Old Face" w:hAnsi="Baskerville Old Face"/>
         </w:rPr>
@@ -453,6 +457,7 @@
     <w:p>
       <w:pPr>
         <w:ind w:left="0" w:firstLine="0"/>
+        <w:jc w:val="both"/>
         <w:rPr>
           <w:rFonts w:ascii="Baskerville Old Face" w:hAnsi="Baskerville Old Face"/>
         </w:rPr>
@@ -467,6 +472,7 @@
     <w:p>
       <w:pPr>
         <w:ind w:left="708" w:firstLine="708"/>
+        <w:jc w:val="both"/>
         <w:rPr>
           <w:rFonts w:ascii="Baskerville Old Face" w:hAnsi="Baskerville Old Face"/>
         </w:rPr>
@@ -475,10 +481,12 @@
     <w:p>
       <w:pPr>
         <w:pStyle w:val="PSI-Comentario"/>
-      </w:pPr>
-      <w:r>
-        <w:rPr>
-          <w:noProof/>
+        <w:rPr>
+          <w:lang w:val="es-ES"/>
+        </w:rPr>
+      </w:pPr>
+      <w:r>
+        <w:rPr>
           <w:lang w:val="es-ES" w:eastAsia="ja-JP"/>
         </w:rPr>
         <mc:AlternateContent>
@@ -672,7 +680,7 @@
       </w:r>
       <w:r>
         <w:rPr>
-          <w:noProof/>
+          <w:lang w:val="es-ES"/>
         </w:rPr>
         <w:drawing>
           <wp:anchor distT="128016" distB="315468" distL="254508" distR="443103" simplePos="0" relativeHeight="251657728" behindDoc="0" locked="0" layoutInCell="1" allowOverlap="1">
@@ -737,16 +745,22 @@
         </w:drawing>
       </w:r>
       <w:r>
+        <w:rPr>
+          <w:lang w:val="es-ES"/>
+        </w:rPr>
         <w:br w:type="page"/>
       </w:r>
     </w:p>
     <w:p>
       <w:pPr>
         <w:pStyle w:val="PSI-Comentario"/>
-      </w:pPr>
-      <w:r>
-        <w:rPr>
-          <w:noProof/>
+        <w:rPr>
+          <w:lang w:val="es-ES"/>
+        </w:rPr>
+      </w:pPr>
+      <w:r>
+        <w:rPr>
+          <w:lang w:val="es-ES"/>
         </w:rPr>
         <w:lastRenderedPageBreak/>
         <mc:AlternateContent>
@@ -942,26 +956,40 @@
         </mc:AlternateContent>
       </w:r>
       <w:r>
+        <w:rPr>
+          <w:lang w:val="es-ES"/>
+        </w:rPr>
         <w:t>[Este documento es la plantilla base para elaborar el documento</w:t>
       </w:r>
       <w:r>
+        <w:rPr>
+          <w:lang w:val="es-ES"/>
+        </w:rPr>
         <w:t xml:space="preserve"> </w:t>
       </w:r>
       <w:r>
+        <w:rPr>
+          <w:lang w:val="es-ES"/>
+        </w:rPr>
         <w:t>Caso de Uso [Nombre del CU]</w:t>
       </w:r>
       <w:r>
+        <w:rPr>
+          <w:lang w:val="es-ES"/>
+        </w:rPr>
         <w:t xml:space="preserve">. </w:t>
       </w:r>
     </w:p>
     <w:p>
       <w:pPr>
         <w:pStyle w:val="PSI-Comentario"/>
-      </w:pPr>
-      <w:r>
-        <w:rPr>
-          <w:noProof/>
-          <w:lang w:eastAsia="es-ES"/>
+        <w:rPr>
+          <w:lang w:val="es-ES"/>
+        </w:rPr>
+      </w:pPr>
+      <w:r>
+        <w:rPr>
+          <w:lang w:val="es-ES" w:eastAsia="es-ES"/>
         </w:rPr>
         <mc:AlternateContent>
           <mc:Choice Requires="wps">
@@ -1043,59 +1071,105 @@
         </mc:AlternateContent>
       </w:r>
       <w:r>
+        <w:rPr>
+          <w:lang w:val="es-ES"/>
+        </w:rPr>
         <w:t xml:space="preserve">Los textos que aparecen entre </w:t>
       </w:r>
       <w:r>
+        <w:rPr>
+          <w:lang w:val="es-ES"/>
+        </w:rPr>
         <w:t>corchetes</w:t>
       </w:r>
       <w:r>
+        <w:rPr>
+          <w:lang w:val="es-ES"/>
+        </w:rPr>
         <w:t xml:space="preserve"> son explicaciones de que debe contener cada sección</w:t>
       </w:r>
       <w:r>
+        <w:rPr>
+          <w:lang w:val="es-ES"/>
+        </w:rPr>
         <w:t>, los cuales se encuentran con estilo “PSI – Comentario”</w:t>
       </w:r>
       <w:r>
+        <w:rPr>
+          <w:lang w:val="es-ES"/>
+        </w:rPr>
         <w:t>. Dichos textos se deben seleccionar y sustituir por el contenido que corresponda</w:t>
       </w:r>
       <w:r>
+        <w:rPr>
+          <w:lang w:val="es-ES"/>
+        </w:rPr>
         <w:t xml:space="preserve"> en estilo “</w:t>
       </w:r>
       <w:r>
+        <w:rPr>
+          <w:lang w:val="es-ES"/>
+        </w:rPr>
         <w:t xml:space="preserve">PSI - </w:t>
       </w:r>
       <w:r>
+        <w:rPr>
+          <w:lang w:val="es-ES"/>
+        </w:rPr>
         <w:t>Normal”</w:t>
       </w:r>
       <w:r>
+        <w:rPr>
+          <w:lang w:val="es-ES"/>
+        </w:rPr>
         <w:t>.</w:t>
       </w:r>
     </w:p>
     <w:p>
       <w:pPr>
         <w:pStyle w:val="PSI-Comentario"/>
-      </w:pPr>
-      <w:r>
+        <w:rPr>
+          <w:lang w:val="es-ES"/>
+        </w:rPr>
+      </w:pPr>
+      <w:r>
+        <w:rPr>
+          <w:lang w:val="es-ES"/>
+        </w:rPr>
         <w:t xml:space="preserve"> Para actualizar la tabla de Contenido, haga clic con el botón derecho del ratón sobre cualquier línea del contenido de la misma y seleccione Actualizar campos, en el cuadro que aparece seleccione Actualizar toda la tabla y ha</w:t>
       </w:r>
       <w:r>
+        <w:rPr>
+          <w:lang w:val="es-ES"/>
+        </w:rPr>
         <w:t>ga clic en el botón Aceptar.</w:t>
       </w:r>
     </w:p>
     <w:p>
       <w:pPr>
         <w:pStyle w:val="PSI-Comentario"/>
-      </w:pPr>
-      <w:r>
+        <w:rPr>
+          <w:lang w:val="es-ES"/>
+        </w:rPr>
+      </w:pPr>
+      <w:r>
+        <w:rPr>
+          <w:lang w:val="es-ES"/>
+        </w:rPr>
         <w:t>Para actualizar los campos en Microsoft Word (los cuales se muestran sobre un fondo gris cuando se selecciona], ir a Archivo &gt; Propiedades &gt; Resumen y reemplazar los campos “Asunto” con el Nombre del Proyecto  y “Autor” con el nombre del autor de este documento después ir a Personalizar y actualizar el valor “Numero de Documento” en la lista de propiedades del mismo dialogo, por el nuevo número de versión. Posteriormente cerrar el dialogo actualizar el documento seleccionando en el menú Editar &gt; Seleccionar todo o Ctrl–E y presionar F9, o simplemente dar un clic sobre el campo y presionar F9. Esto debe repetirse también en el índice, encabezado y  pie de página, en todas sus secciones.]</w:t>
       </w:r>
     </w:p>
     <w:p>
       <w:pPr>
         <w:pStyle w:val="PSI-Comentario"/>
+        <w:rPr>
+          <w:lang w:val="es-ES"/>
+        </w:rPr>
       </w:pPr>
     </w:p>
     <w:p>
       <w:pPr>
+        <w:jc w:val="both"/>
         <w:rPr>
           <w:rFonts w:ascii="Baskerville Old Face" w:hAnsi="Baskerville Old Face"/>
         </w:rPr>
@@ -1104,6 +1178,7 @@
     <w:p>
       <w:pPr>
         <w:ind w:left="0" w:firstLine="0"/>
+        <w:jc w:val="both"/>
         <w:rPr>
           <w:rFonts w:ascii="Baskerville Old Face" w:hAnsi="Baskerville Old Face"/>
         </w:rPr>
@@ -1111,7 +1186,6 @@
       <w:r>
         <w:rPr>
           <w:rFonts w:ascii="Baskerville Old Face" w:hAnsi="Baskerville Old Face"/>
-          <w:noProof/>
           <w:lang w:eastAsia="ja-JP"/>
         </w:rPr>
         <mc:AlternateContent>
@@ -1244,7 +1318,7 @@
           </mc:Choice>
           <mc:Fallback>
             <w:pict>
-              <v:shape w14:anchorId="04CEA67A" id="Cuadro de texto 27" o:spid="_x0000_s1028" type="#_x0000_t202" style="position:absolute;margin-left:270.4pt;margin-top:121.2pt;width:194pt;height:163.55pt;z-index:251665920;visibility:visible;mso-wrap-style:square;mso-width-percent:0;mso-height-percent:0;mso-wrap-distance-left:9pt;mso-wrap-distance-top:0;mso-wrap-distance-right:9pt;mso-wrap-distance-bottom:0;mso-position-horizontal:absolute;mso-position-horizontal-relative:text;mso-position-vertical:absolute;mso-position-vertical-relative:text;mso-width-percent:0;mso-height-percent:0;mso-width-relative:margin;mso-height-relative:margin;v-text-anchor:top" o:gfxdata="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" filled="f" stroked="f">
+              <v:shape w14:anchorId="04CEA67A" id="Cuadro de texto 27" o:spid="_x0000_s1028" type="#_x0000_t202" style="position:absolute;left:0;text-align:left;margin-left:270.4pt;margin-top:121.2pt;width:194pt;height:163.55pt;z-index:251665920;visibility:visible;mso-wrap-style:square;mso-width-percent:0;mso-height-percent:0;mso-wrap-distance-left:9pt;mso-wrap-distance-top:0;mso-wrap-distance-right:9pt;mso-wrap-distance-bottom:0;mso-position-horizontal:absolute;mso-position-horizontal-relative:text;mso-position-vertical:absolute;mso-position-vertical-relative:text;mso-width-percent:0;mso-height-percent:0;mso-width-relative:margin;mso-height-relative:margin;v-text-anchor:top" o:gfxdata="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" filled="f" stroked="f">
                 <v:textbox>
                   <w:txbxContent>
                     <w:p>
@@ -1326,6 +1400,7 @@
         <w:tabs>
           <w:tab w:val="left" w:pos="5954"/>
         </w:tabs>
+        <w:jc w:val="both"/>
         <w:rPr>
           <w:rFonts w:ascii="Baskerville Old Face" w:hAnsi="Baskerville Old Face"/>
         </w:rPr>
@@ -1341,14 +1416,14 @@
     <w:p>
       <w:pPr>
         <w:pStyle w:val="TDC1"/>
+        <w:jc w:val="both"/>
         <w:rPr>
           <w:rFonts w:ascii="Baskerville Old Face" w:eastAsia="Times New Roman" w:hAnsi="Baskerville Old Face"/>
           <w:b w:val="0"/>
           <w:bCs w:val="0"/>
-          <w:noProof/>
           <w:sz w:val="22"/>
           <w:szCs w:val="22"/>
-          <w:lang w:val="es-AR" w:eastAsia="es-AR"/>
+          <w:lang w:eastAsia="es-AR"/>
         </w:rPr>
       </w:pPr>
       <w:r>
@@ -1374,14 +1449,12 @@
           <w:rPr>
             <w:rStyle w:val="Hipervnculo"/>
             <w:rFonts w:ascii="Baskerville Old Face" w:hAnsi="Baskerville Old Face"/>
-            <w:noProof/>
           </w:rPr>
           <w:t>Descripción</w:t>
         </w:r>
         <w:r>
           <w:rPr>
             <w:rFonts w:ascii="Baskerville Old Face" w:hAnsi="Baskerville Old Face"/>
-            <w:noProof/>
             <w:webHidden/>
           </w:rPr>
           <w:tab/>
@@ -1389,7 +1462,6 @@
         <w:r>
           <w:rPr>
             <w:rFonts w:ascii="Baskerville Old Face" w:hAnsi="Baskerville Old Face"/>
-            <w:noProof/>
             <w:webHidden/>
           </w:rPr>
           <w:fldChar w:fldCharType="begin"/>
@@ -1397,7 +1469,6 @@
         <w:r>
           <w:rPr>
             <w:rFonts w:ascii="Baskerville Old Face" w:hAnsi="Baskerville Old Face"/>
-            <w:noProof/>
             <w:webHidden/>
           </w:rPr>
           <w:instrText xml:space="preserve"> PAGEREF _Toc258856776 \h </w:instrText>
@@ -1405,14 +1476,12 @@
         <w:r>
           <w:rPr>
             <w:rFonts w:ascii="Baskerville Old Face" w:hAnsi="Baskerville Old Face"/>
-            <w:noProof/>
             <w:webHidden/>
           </w:rPr>
         </w:r>
         <w:r>
           <w:rPr>
             <w:rFonts w:ascii="Baskerville Old Face" w:hAnsi="Baskerville Old Face"/>
-            <w:noProof/>
             <w:webHidden/>
           </w:rPr>
           <w:fldChar w:fldCharType="separate"/>
@@ -1420,7 +1489,6 @@
         <w:r>
           <w:rPr>
             <w:rFonts w:ascii="Baskerville Old Face" w:hAnsi="Baskerville Old Face"/>
-            <w:noProof/>
             <w:webHidden/>
           </w:rPr>
           <w:t>2</w:t>
@@ -1428,7 +1496,6 @@
         <w:r>
           <w:rPr>
             <w:rFonts w:ascii="Baskerville Old Face" w:hAnsi="Baskerville Old Face"/>
-            <w:noProof/>
             <w:webHidden/>
           </w:rPr>
           <w:fldChar w:fldCharType="end"/>
@@ -1438,14 +1505,14 @@
     <w:p>
       <w:pPr>
         <w:pStyle w:val="TDC1"/>
+        <w:jc w:val="both"/>
         <w:rPr>
           <w:rFonts w:ascii="Baskerville Old Face" w:eastAsia="Times New Roman" w:hAnsi="Baskerville Old Face"/>
           <w:b w:val="0"/>
           <w:bCs w:val="0"/>
-          <w:noProof/>
           <w:sz w:val="22"/>
           <w:szCs w:val="22"/>
-          <w:lang w:val="es-AR" w:eastAsia="es-AR"/>
+          <w:lang w:eastAsia="es-AR"/>
         </w:rPr>
       </w:pPr>
       <w:hyperlink w:anchor="_Toc258856777" w:history="1">
@@ -1453,14 +1520,12 @@
           <w:rPr>
             <w:rStyle w:val="Hipervnculo"/>
             <w:rFonts w:ascii="Baskerville Old Face" w:hAnsi="Baskerville Old Face"/>
-            <w:noProof/>
           </w:rPr>
           <w:t>Actores del CU</w:t>
         </w:r>
         <w:r>
           <w:rPr>
             <w:rFonts w:ascii="Baskerville Old Face" w:hAnsi="Baskerville Old Face"/>
-            <w:noProof/>
             <w:webHidden/>
           </w:rPr>
           <w:tab/>
@@ -1468,7 +1533,6 @@
         <w:r>
           <w:rPr>
             <w:rFonts w:ascii="Baskerville Old Face" w:hAnsi="Baskerville Old Face"/>
-            <w:noProof/>
             <w:webHidden/>
           </w:rPr>
           <w:fldChar w:fldCharType="begin"/>
@@ -1476,7 +1540,6 @@
         <w:r>
           <w:rPr>
             <w:rFonts w:ascii="Baskerville Old Face" w:hAnsi="Baskerville Old Face"/>
-            <w:noProof/>
             <w:webHidden/>
           </w:rPr>
           <w:instrText xml:space="preserve"> PAGEREF _Toc258856777 \h </w:instrText>
@@ -1484,14 +1547,12 @@
         <w:r>
           <w:rPr>
             <w:rFonts w:ascii="Baskerville Old Face" w:hAnsi="Baskerville Old Face"/>
-            <w:noProof/>
             <w:webHidden/>
           </w:rPr>
         </w:r>
         <w:r>
           <w:rPr>
             <w:rFonts w:ascii="Baskerville Old Face" w:hAnsi="Baskerville Old Face"/>
-            <w:noProof/>
             <w:webHidden/>
           </w:rPr>
           <w:fldChar w:fldCharType="separate"/>
@@ -1499,7 +1560,6 @@
         <w:r>
           <w:rPr>
             <w:rFonts w:ascii="Baskerville Old Face" w:hAnsi="Baskerville Old Face"/>
-            <w:noProof/>
             <w:webHidden/>
           </w:rPr>
           <w:t>2</w:t>
@@ -1507,7 +1567,6 @@
         <w:r>
           <w:rPr>
             <w:rFonts w:ascii="Baskerville Old Face" w:hAnsi="Baskerville Old Face"/>
-            <w:noProof/>
             <w:webHidden/>
           </w:rPr>
           <w:fldChar w:fldCharType="end"/>
@@ -1517,14 +1576,14 @@
     <w:p>
       <w:pPr>
         <w:pStyle w:val="TDC1"/>
+        <w:jc w:val="both"/>
         <w:rPr>
           <w:rFonts w:ascii="Baskerville Old Face" w:eastAsia="Times New Roman" w:hAnsi="Baskerville Old Face"/>
           <w:b w:val="0"/>
           <w:bCs w:val="0"/>
-          <w:noProof/>
           <w:sz w:val="22"/>
           <w:szCs w:val="22"/>
-          <w:lang w:val="es-AR" w:eastAsia="es-AR"/>
+          <w:lang w:eastAsia="es-AR"/>
         </w:rPr>
       </w:pPr>
       <w:hyperlink w:anchor="_Toc258856778" w:history="1">
@@ -1532,14 +1591,12 @@
           <w:rPr>
             <w:rStyle w:val="Hipervnculo"/>
             <w:rFonts w:ascii="Baskerville Old Face" w:hAnsi="Baskerville Old Face"/>
-            <w:noProof/>
           </w:rPr>
           <w:t>Precondiciones</w:t>
         </w:r>
         <w:r>
           <w:rPr>
             <w:rFonts w:ascii="Baskerville Old Face" w:hAnsi="Baskerville Old Face"/>
-            <w:noProof/>
             <w:webHidden/>
           </w:rPr>
           <w:tab/>
@@ -1547,7 +1604,6 @@
         <w:r>
           <w:rPr>
             <w:rFonts w:ascii="Baskerville Old Face" w:hAnsi="Baskerville Old Face"/>
-            <w:noProof/>
             <w:webHidden/>
           </w:rPr>
           <w:fldChar w:fldCharType="begin"/>
@@ -1555,7 +1611,6 @@
         <w:r>
           <w:rPr>
             <w:rFonts w:ascii="Baskerville Old Face" w:hAnsi="Baskerville Old Face"/>
-            <w:noProof/>
             <w:webHidden/>
           </w:rPr>
           <w:instrText xml:space="preserve"> PAGEREF _Toc258856778 \h </w:instrText>
@@ -1563,14 +1618,12 @@
         <w:r>
           <w:rPr>
             <w:rFonts w:ascii="Baskerville Old Face" w:hAnsi="Baskerville Old Face"/>
-            <w:noProof/>
             <w:webHidden/>
           </w:rPr>
         </w:r>
         <w:r>
           <w:rPr>
             <w:rFonts w:ascii="Baskerville Old Face" w:hAnsi="Baskerville Old Face"/>
-            <w:noProof/>
             <w:webHidden/>
           </w:rPr>
           <w:fldChar w:fldCharType="separate"/>
@@ -1578,7 +1631,6 @@
         <w:r>
           <w:rPr>
             <w:rFonts w:ascii="Baskerville Old Face" w:hAnsi="Baskerville Old Face"/>
-            <w:noProof/>
             <w:webHidden/>
           </w:rPr>
           <w:t>2</w:t>
@@ -1586,7 +1638,6 @@
         <w:r>
           <w:rPr>
             <w:rFonts w:ascii="Baskerville Old Face" w:hAnsi="Baskerville Old Face"/>
-            <w:noProof/>
             <w:webHidden/>
           </w:rPr>
           <w:fldChar w:fldCharType="end"/>
@@ -1596,14 +1647,14 @@
     <w:p>
       <w:pPr>
         <w:pStyle w:val="TDC1"/>
+        <w:jc w:val="both"/>
         <w:rPr>
           <w:rFonts w:ascii="Baskerville Old Face" w:eastAsia="Times New Roman" w:hAnsi="Baskerville Old Face"/>
           <w:b w:val="0"/>
           <w:bCs w:val="0"/>
-          <w:noProof/>
           <w:sz w:val="22"/>
           <w:szCs w:val="22"/>
-          <w:lang w:val="es-AR" w:eastAsia="es-AR"/>
+          <w:lang w:eastAsia="es-AR"/>
         </w:rPr>
       </w:pPr>
       <w:hyperlink w:anchor="_Toc258856779" w:history="1">
@@ -1611,14 +1662,12 @@
           <w:rPr>
             <w:rStyle w:val="Hipervnculo"/>
             <w:rFonts w:ascii="Baskerville Old Face" w:hAnsi="Baskerville Old Face"/>
-            <w:noProof/>
           </w:rPr>
           <w:t>Flujo de Eventos Normal</w:t>
         </w:r>
         <w:r>
           <w:rPr>
             <w:rFonts w:ascii="Baskerville Old Face" w:hAnsi="Baskerville Old Face"/>
-            <w:noProof/>
             <w:webHidden/>
           </w:rPr>
           <w:tab/>
@@ -1626,7 +1675,6 @@
         <w:r>
           <w:rPr>
             <w:rFonts w:ascii="Baskerville Old Face" w:hAnsi="Baskerville Old Face"/>
-            <w:noProof/>
             <w:webHidden/>
           </w:rPr>
           <w:fldChar w:fldCharType="begin"/>
@@ -1634,7 +1682,6 @@
         <w:r>
           <w:rPr>
             <w:rFonts w:ascii="Baskerville Old Face" w:hAnsi="Baskerville Old Face"/>
-            <w:noProof/>
             <w:webHidden/>
           </w:rPr>
           <w:instrText xml:space="preserve"> PAGEREF _Toc258856779 \h </w:instrText>
@@ -1642,14 +1689,12 @@
         <w:r>
           <w:rPr>
             <w:rFonts w:ascii="Baskerville Old Face" w:hAnsi="Baskerville Old Face"/>
-            <w:noProof/>
             <w:webHidden/>
           </w:rPr>
         </w:r>
         <w:r>
           <w:rPr>
             <w:rFonts w:ascii="Baskerville Old Face" w:hAnsi="Baskerville Old Face"/>
-            <w:noProof/>
             <w:webHidden/>
           </w:rPr>
           <w:fldChar w:fldCharType="separate"/>
@@ -1657,7 +1702,6 @@
         <w:r>
           <w:rPr>
             <w:rFonts w:ascii="Baskerville Old Face" w:hAnsi="Baskerville Old Face"/>
-            <w:noProof/>
             <w:webHidden/>
           </w:rPr>
           <w:t>2</w:t>
@@ -1665,7 +1709,6 @@
         <w:r>
           <w:rPr>
             <w:rFonts w:ascii="Baskerville Old Face" w:hAnsi="Baskerville Old Face"/>
-            <w:noProof/>
             <w:webHidden/>
           </w:rPr>
           <w:fldChar w:fldCharType="end"/>
@@ -1675,14 +1718,14 @@
     <w:p>
       <w:pPr>
         <w:pStyle w:val="TDC1"/>
+        <w:jc w:val="both"/>
         <w:rPr>
           <w:rFonts w:ascii="Baskerville Old Face" w:eastAsia="Times New Roman" w:hAnsi="Baskerville Old Face"/>
           <w:b w:val="0"/>
           <w:bCs w:val="0"/>
-          <w:noProof/>
           <w:sz w:val="22"/>
           <w:szCs w:val="22"/>
-          <w:lang w:val="es-AR" w:eastAsia="es-AR"/>
+          <w:lang w:eastAsia="es-AR"/>
         </w:rPr>
       </w:pPr>
       <w:hyperlink w:anchor="_Toc258856780" w:history="1">
@@ -1690,14 +1733,12 @@
           <w:rPr>
             <w:rStyle w:val="Hipervnculo"/>
             <w:rFonts w:ascii="Baskerville Old Face" w:hAnsi="Baskerville Old Face"/>
-            <w:noProof/>
           </w:rPr>
           <w:t>Poscondiciones</w:t>
         </w:r>
         <w:r>
           <w:rPr>
             <w:rFonts w:ascii="Baskerville Old Face" w:hAnsi="Baskerville Old Face"/>
-            <w:noProof/>
             <w:webHidden/>
           </w:rPr>
           <w:tab/>
@@ -1705,7 +1746,6 @@
         <w:r>
           <w:rPr>
             <w:rFonts w:ascii="Baskerville Old Face" w:hAnsi="Baskerville Old Face"/>
-            <w:noProof/>
             <w:webHidden/>
           </w:rPr>
           <w:fldChar w:fldCharType="begin"/>
@@ -1713,7 +1753,6 @@
         <w:r>
           <w:rPr>
             <w:rFonts w:ascii="Baskerville Old Face" w:hAnsi="Baskerville Old Face"/>
-            <w:noProof/>
             <w:webHidden/>
           </w:rPr>
           <w:instrText xml:space="preserve"> PAGEREF _Toc258856780 \h </w:instrText>
@@ -1721,14 +1760,12 @@
         <w:r>
           <w:rPr>
             <w:rFonts w:ascii="Baskerville Old Face" w:hAnsi="Baskerville Old Face"/>
-            <w:noProof/>
             <w:webHidden/>
           </w:rPr>
         </w:r>
         <w:r>
           <w:rPr>
             <w:rFonts w:ascii="Baskerville Old Face" w:hAnsi="Baskerville Old Face"/>
-            <w:noProof/>
             <w:webHidden/>
           </w:rPr>
           <w:fldChar w:fldCharType="separate"/>
@@ -1736,7 +1773,6 @@
         <w:r>
           <w:rPr>
             <w:rFonts w:ascii="Baskerville Old Face" w:hAnsi="Baskerville Old Face"/>
-            <w:noProof/>
             <w:webHidden/>
           </w:rPr>
           <w:t>2</w:t>
@@ -1744,7 +1780,6 @@
         <w:r>
           <w:rPr>
             <w:rFonts w:ascii="Baskerville Old Face" w:hAnsi="Baskerville Old Face"/>
-            <w:noProof/>
             <w:webHidden/>
           </w:rPr>
           <w:fldChar w:fldCharType="end"/>
@@ -1754,14 +1789,14 @@
     <w:p>
       <w:pPr>
         <w:pStyle w:val="TDC1"/>
+        <w:jc w:val="both"/>
         <w:rPr>
           <w:rFonts w:ascii="Baskerville Old Face" w:eastAsia="Times New Roman" w:hAnsi="Baskerville Old Face"/>
           <w:b w:val="0"/>
           <w:bCs w:val="0"/>
-          <w:noProof/>
           <w:sz w:val="22"/>
           <w:szCs w:val="22"/>
-          <w:lang w:val="es-AR" w:eastAsia="es-AR"/>
+          <w:lang w:eastAsia="es-AR"/>
         </w:rPr>
       </w:pPr>
       <w:hyperlink w:anchor="_Toc258856781" w:history="1">
@@ -1769,14 +1804,12 @@
           <w:rPr>
             <w:rStyle w:val="Hipervnculo"/>
             <w:rFonts w:ascii="Baskerville Old Face" w:hAnsi="Baskerville Old Face"/>
-            <w:noProof/>
           </w:rPr>
           <w:t>Flujo de Eventos Alternativo</w:t>
         </w:r>
         <w:r>
           <w:rPr>
             <w:rFonts w:ascii="Baskerville Old Face" w:hAnsi="Baskerville Old Face"/>
-            <w:noProof/>
             <w:webHidden/>
           </w:rPr>
           <w:tab/>
@@ -1784,7 +1817,6 @@
         <w:r>
           <w:rPr>
             <w:rFonts w:ascii="Baskerville Old Face" w:hAnsi="Baskerville Old Face"/>
-            <w:noProof/>
             <w:webHidden/>
           </w:rPr>
           <w:fldChar w:fldCharType="begin"/>
@@ -1792,7 +1824,6 @@
         <w:r>
           <w:rPr>
             <w:rFonts w:ascii="Baskerville Old Face" w:hAnsi="Baskerville Old Face"/>
-            <w:noProof/>
             <w:webHidden/>
           </w:rPr>
           <w:instrText xml:space="preserve"> PAGEREF _Toc258856781 \h </w:instrText>
@@ -1800,14 +1831,12 @@
         <w:r>
           <w:rPr>
             <w:rFonts w:ascii="Baskerville Old Face" w:hAnsi="Baskerville Old Face"/>
-            <w:noProof/>
             <w:webHidden/>
           </w:rPr>
         </w:r>
         <w:r>
           <w:rPr>
             <w:rFonts w:ascii="Baskerville Old Face" w:hAnsi="Baskerville Old Face"/>
-            <w:noProof/>
             <w:webHidden/>
           </w:rPr>
           <w:fldChar w:fldCharType="separate"/>
@@ -1815,7 +1844,6 @@
         <w:r>
           <w:rPr>
             <w:rFonts w:ascii="Baskerville Old Face" w:hAnsi="Baskerville Old Face"/>
-            <w:noProof/>
             <w:webHidden/>
           </w:rPr>
           <w:t>2</w:t>
@@ -1823,7 +1851,6 @@
         <w:r>
           <w:rPr>
             <w:rFonts w:ascii="Baskerville Old Face" w:hAnsi="Baskerville Old Face"/>
-            <w:noProof/>
             <w:webHidden/>
           </w:rPr>
           <w:fldChar w:fldCharType="end"/>
@@ -1833,14 +1860,14 @@
     <w:p>
       <w:pPr>
         <w:pStyle w:val="TDC1"/>
+        <w:jc w:val="both"/>
         <w:rPr>
           <w:rFonts w:ascii="Baskerville Old Face" w:eastAsia="Times New Roman" w:hAnsi="Baskerville Old Face"/>
           <w:b w:val="0"/>
           <w:bCs w:val="0"/>
-          <w:noProof/>
           <w:sz w:val="22"/>
           <w:szCs w:val="22"/>
-          <w:lang w:val="es-AR" w:eastAsia="es-AR"/>
+          <w:lang w:eastAsia="es-AR"/>
         </w:rPr>
       </w:pPr>
       <w:hyperlink w:anchor="_Toc258856782" w:history="1">
@@ -1848,14 +1875,12 @@
           <w:rPr>
             <w:rStyle w:val="Hipervnculo"/>
             <w:rFonts w:ascii="Baskerville Old Face" w:hAnsi="Baskerville Old Face"/>
-            <w:noProof/>
           </w:rPr>
           <w:t>Diagramas Asociados</w:t>
         </w:r>
         <w:r>
           <w:rPr>
             <w:rFonts w:ascii="Baskerville Old Face" w:hAnsi="Baskerville Old Face"/>
-            <w:noProof/>
             <w:webHidden/>
           </w:rPr>
           <w:tab/>
@@ -1863,7 +1888,6 @@
         <w:r>
           <w:rPr>
             <w:rFonts w:ascii="Baskerville Old Face" w:hAnsi="Baskerville Old Face"/>
-            <w:noProof/>
             <w:webHidden/>
           </w:rPr>
           <w:fldChar w:fldCharType="begin"/>
@@ -1871,7 +1895,6 @@
         <w:r>
           <w:rPr>
             <w:rFonts w:ascii="Baskerville Old Face" w:hAnsi="Baskerville Old Face"/>
-            <w:noProof/>
             <w:webHidden/>
           </w:rPr>
           <w:instrText xml:space="preserve"> PAGEREF _Toc258856782 \h </w:instrText>
@@ -1879,14 +1902,12 @@
         <w:r>
           <w:rPr>
             <w:rFonts w:ascii="Baskerville Old Face" w:hAnsi="Baskerville Old Face"/>
-            <w:noProof/>
             <w:webHidden/>
           </w:rPr>
         </w:r>
         <w:r>
           <w:rPr>
             <w:rFonts w:ascii="Baskerville Old Face" w:hAnsi="Baskerville Old Face"/>
-            <w:noProof/>
             <w:webHidden/>
           </w:rPr>
           <w:fldChar w:fldCharType="separate"/>
@@ -1894,7 +1915,6 @@
         <w:r>
           <w:rPr>
             <w:rFonts w:ascii="Baskerville Old Face" w:hAnsi="Baskerville Old Face"/>
-            <w:noProof/>
             <w:webHidden/>
           </w:rPr>
           <w:t>2</w:t>
@@ -1902,7 +1922,6 @@
         <w:r>
           <w:rPr>
             <w:rFonts w:ascii="Baskerville Old Face" w:hAnsi="Baskerville Old Face"/>
-            <w:noProof/>
             <w:webHidden/>
           </w:rPr>
           <w:fldChar w:fldCharType="end"/>
@@ -1912,14 +1931,14 @@
     <w:p>
       <w:pPr>
         <w:pStyle w:val="TDC2"/>
+        <w:jc w:val="both"/>
         <w:rPr>
           <w:rFonts w:ascii="Baskerville Old Face" w:eastAsia="Times New Roman" w:hAnsi="Baskerville Old Face"/>
           <w:i w:val="0"/>
           <w:iCs w:val="0"/>
-          <w:noProof/>
           <w:sz w:val="22"/>
           <w:szCs w:val="22"/>
-          <w:lang w:val="es-AR" w:eastAsia="es-AR"/>
+          <w:lang w:eastAsia="es-AR"/>
         </w:rPr>
       </w:pPr>
       <w:hyperlink w:anchor="_Toc258856783" w:history="1">
@@ -1927,14 +1946,12 @@
           <w:rPr>
             <w:rStyle w:val="Hipervnculo"/>
             <w:rFonts w:ascii="Baskerville Old Face" w:hAnsi="Baskerville Old Face"/>
-            <w:noProof/>
           </w:rPr>
           <w:t>Diagrama de Casos de Uso</w:t>
         </w:r>
         <w:r>
           <w:rPr>
             <w:rFonts w:ascii="Baskerville Old Face" w:hAnsi="Baskerville Old Face"/>
-            <w:noProof/>
             <w:webHidden/>
           </w:rPr>
           <w:tab/>
@@ -1942,7 +1959,6 @@
         <w:r>
           <w:rPr>
             <w:rFonts w:ascii="Baskerville Old Face" w:hAnsi="Baskerville Old Face"/>
-            <w:noProof/>
             <w:webHidden/>
           </w:rPr>
           <w:fldChar w:fldCharType="begin"/>
@@ -1950,7 +1966,6 @@
         <w:r>
           <w:rPr>
             <w:rFonts w:ascii="Baskerville Old Face" w:hAnsi="Baskerville Old Face"/>
-            <w:noProof/>
             <w:webHidden/>
           </w:rPr>
           <w:instrText xml:space="preserve"> PAGEREF _Toc258856783 \h </w:instrText>
@@ -1958,14 +1973,12 @@
         <w:r>
           <w:rPr>
             <w:rFonts w:ascii="Baskerville Old Face" w:hAnsi="Baskerville Old Face"/>
-            <w:noProof/>
             <w:webHidden/>
           </w:rPr>
         </w:r>
         <w:r>
           <w:rPr>
             <w:rFonts w:ascii="Baskerville Old Face" w:hAnsi="Baskerville Old Face"/>
-            <w:noProof/>
             <w:webHidden/>
           </w:rPr>
           <w:fldChar w:fldCharType="separate"/>
@@ -1973,7 +1986,6 @@
         <w:r>
           <w:rPr>
             <w:rFonts w:ascii="Baskerville Old Face" w:hAnsi="Baskerville Old Face"/>
-            <w:noProof/>
             <w:webHidden/>
           </w:rPr>
           <w:t>2</w:t>
@@ -1981,7 +1993,6 @@
         <w:r>
           <w:rPr>
             <w:rFonts w:ascii="Baskerville Old Face" w:hAnsi="Baskerville Old Face"/>
-            <w:noProof/>
             <w:webHidden/>
           </w:rPr>
           <w:fldChar w:fldCharType="end"/>
@@ -1991,14 +2002,14 @@
     <w:p>
       <w:pPr>
         <w:pStyle w:val="TDC2"/>
+        <w:jc w:val="both"/>
         <w:rPr>
           <w:rFonts w:ascii="Baskerville Old Face" w:eastAsia="Times New Roman" w:hAnsi="Baskerville Old Face"/>
           <w:i w:val="0"/>
           <w:iCs w:val="0"/>
-          <w:noProof/>
           <w:sz w:val="22"/>
           <w:szCs w:val="22"/>
-          <w:lang w:val="es-AR" w:eastAsia="es-AR"/>
+          <w:lang w:eastAsia="es-AR"/>
         </w:rPr>
       </w:pPr>
       <w:hyperlink w:anchor="_Toc258856784" w:history="1">
@@ -2006,14 +2017,12 @@
           <w:rPr>
             <w:rStyle w:val="Hipervnculo"/>
             <w:rFonts w:ascii="Baskerville Old Face" w:hAnsi="Baskerville Old Face"/>
-            <w:noProof/>
           </w:rPr>
           <w:t>Diagrama de Secuencia</w:t>
         </w:r>
         <w:r>
           <w:rPr>
             <w:rFonts w:ascii="Baskerville Old Face" w:hAnsi="Baskerville Old Face"/>
-            <w:noProof/>
             <w:webHidden/>
           </w:rPr>
           <w:tab/>
@@ -2021,7 +2030,6 @@
         <w:r>
           <w:rPr>
             <w:rFonts w:ascii="Baskerville Old Face" w:hAnsi="Baskerville Old Face"/>
-            <w:noProof/>
             <w:webHidden/>
           </w:rPr>
           <w:fldChar w:fldCharType="begin"/>
@@ -2029,7 +2037,6 @@
         <w:r>
           <w:rPr>
             <w:rFonts w:ascii="Baskerville Old Face" w:hAnsi="Baskerville Old Face"/>
-            <w:noProof/>
             <w:webHidden/>
           </w:rPr>
           <w:instrText xml:space="preserve"> PAGEREF _Toc258856784 \h </w:instrText>
@@ -2037,14 +2044,12 @@
         <w:r>
           <w:rPr>
             <w:rFonts w:ascii="Baskerville Old Face" w:hAnsi="Baskerville Old Face"/>
-            <w:noProof/>
             <w:webHidden/>
           </w:rPr>
         </w:r>
         <w:r>
           <w:rPr>
             <w:rFonts w:ascii="Baskerville Old Face" w:hAnsi="Baskerville Old Face"/>
-            <w:noProof/>
             <w:webHidden/>
           </w:rPr>
           <w:fldChar w:fldCharType="separate"/>
@@ -2052,7 +2057,6 @@
         <w:r>
           <w:rPr>
             <w:rFonts w:ascii="Baskerville Old Face" w:hAnsi="Baskerville Old Face"/>
-            <w:noProof/>
             <w:webHidden/>
           </w:rPr>
           <w:t>2</w:t>
@@ -2060,7 +2064,6 @@
         <w:r>
           <w:rPr>
             <w:rFonts w:ascii="Baskerville Old Face" w:hAnsi="Baskerville Old Face"/>
-            <w:noProof/>
             <w:webHidden/>
           </w:rPr>
           <w:fldChar w:fldCharType="end"/>
@@ -2070,14 +2073,14 @@
     <w:p>
       <w:pPr>
         <w:pStyle w:val="TDC2"/>
+        <w:jc w:val="both"/>
         <w:rPr>
           <w:rFonts w:ascii="Baskerville Old Face" w:eastAsia="Times New Roman" w:hAnsi="Baskerville Old Face"/>
           <w:i w:val="0"/>
           <w:iCs w:val="0"/>
-          <w:noProof/>
           <w:sz w:val="22"/>
           <w:szCs w:val="22"/>
-          <w:lang w:val="es-AR" w:eastAsia="es-AR"/>
+          <w:lang w:eastAsia="es-AR"/>
         </w:rPr>
       </w:pPr>
       <w:hyperlink w:anchor="_Toc258856785" w:history="1">
@@ -2085,14 +2088,12 @@
           <w:rPr>
             <w:rStyle w:val="Hipervnculo"/>
             <w:rFonts w:ascii="Baskerville Old Face" w:hAnsi="Baskerville Old Face"/>
-            <w:noProof/>
           </w:rPr>
           <w:t>Diagrama de Colaboración</w:t>
         </w:r>
         <w:r>
           <w:rPr>
             <w:rFonts w:ascii="Baskerville Old Face" w:hAnsi="Baskerville Old Face"/>
-            <w:noProof/>
             <w:webHidden/>
           </w:rPr>
           <w:tab/>
@@ -2100,7 +2101,6 @@
         <w:r>
           <w:rPr>
             <w:rFonts w:ascii="Baskerville Old Face" w:hAnsi="Baskerville Old Face"/>
-            <w:noProof/>
             <w:webHidden/>
           </w:rPr>
           <w:fldChar w:fldCharType="begin"/>
@@ -2108,7 +2108,6 @@
         <w:r>
           <w:rPr>
             <w:rFonts w:ascii="Baskerville Old Face" w:hAnsi="Baskerville Old Face"/>
-            <w:noProof/>
             <w:webHidden/>
           </w:rPr>
           <w:instrText xml:space="preserve"> PAGEREF _Toc258856785 \h </w:instrText>
@@ -2116,14 +2115,12 @@
         <w:r>
           <w:rPr>
             <w:rFonts w:ascii="Baskerville Old Face" w:hAnsi="Baskerville Old Face"/>
-            <w:noProof/>
             <w:webHidden/>
           </w:rPr>
         </w:r>
         <w:r>
           <w:rPr>
             <w:rFonts w:ascii="Baskerville Old Face" w:hAnsi="Baskerville Old Face"/>
-            <w:noProof/>
             <w:webHidden/>
           </w:rPr>
           <w:fldChar w:fldCharType="separate"/>
@@ -2131,7 +2128,6 @@
         <w:r>
           <w:rPr>
             <w:rFonts w:ascii="Baskerville Old Face" w:hAnsi="Baskerville Old Face"/>
-            <w:noProof/>
             <w:webHidden/>
           </w:rPr>
           <w:t>2</w:t>
@@ -2139,7 +2135,6 @@
         <w:r>
           <w:rPr>
             <w:rFonts w:ascii="Baskerville Old Face" w:hAnsi="Baskerville Old Face"/>
-            <w:noProof/>
             <w:webHidden/>
           </w:rPr>
           <w:fldChar w:fldCharType="end"/>
@@ -2149,14 +2144,14 @@
     <w:p>
       <w:pPr>
         <w:pStyle w:val="TDC2"/>
+        <w:jc w:val="both"/>
         <w:rPr>
           <w:rFonts w:ascii="Baskerville Old Face" w:eastAsia="Times New Roman" w:hAnsi="Baskerville Old Face"/>
           <w:i w:val="0"/>
           <w:iCs w:val="0"/>
-          <w:noProof/>
           <w:sz w:val="22"/>
           <w:szCs w:val="22"/>
-          <w:lang w:val="es-AR" w:eastAsia="es-AR"/>
+          <w:lang w:eastAsia="es-AR"/>
         </w:rPr>
       </w:pPr>
       <w:hyperlink w:anchor="_Toc258856786" w:history="1">
@@ -2164,14 +2159,12 @@
           <w:rPr>
             <w:rStyle w:val="Hipervnculo"/>
             <w:rFonts w:ascii="Baskerville Old Face" w:hAnsi="Baskerville Old Face"/>
-            <w:noProof/>
           </w:rPr>
           <w:t>Diagrama de Estados</w:t>
         </w:r>
         <w:r>
           <w:rPr>
             <w:rFonts w:ascii="Baskerville Old Face" w:hAnsi="Baskerville Old Face"/>
-            <w:noProof/>
             <w:webHidden/>
           </w:rPr>
           <w:tab/>
@@ -2179,7 +2172,6 @@
         <w:r>
           <w:rPr>
             <w:rFonts w:ascii="Baskerville Old Face" w:hAnsi="Baskerville Old Face"/>
-            <w:noProof/>
             <w:webHidden/>
           </w:rPr>
           <w:fldChar w:fldCharType="begin"/>
@@ -2187,7 +2179,6 @@
         <w:r>
           <w:rPr>
             <w:rFonts w:ascii="Baskerville Old Face" w:hAnsi="Baskerville Old Face"/>
-            <w:noProof/>
             <w:webHidden/>
           </w:rPr>
           <w:instrText xml:space="preserve"> PAGEREF _Toc258856786 \h </w:instrText>
@@ -2195,14 +2186,12 @@
         <w:r>
           <w:rPr>
             <w:rFonts w:ascii="Baskerville Old Face" w:hAnsi="Baskerville Old Face"/>
-            <w:noProof/>
             <w:webHidden/>
           </w:rPr>
         </w:r>
         <w:r>
           <w:rPr>
             <w:rFonts w:ascii="Baskerville Old Face" w:hAnsi="Baskerville Old Face"/>
-            <w:noProof/>
             <w:webHidden/>
           </w:rPr>
           <w:fldChar w:fldCharType="separate"/>
@@ -2210,7 +2199,6 @@
         <w:r>
           <w:rPr>
             <w:rFonts w:ascii="Baskerville Old Face" w:hAnsi="Baskerville Old Face"/>
-            <w:noProof/>
             <w:webHidden/>
           </w:rPr>
           <w:t>2</w:t>
@@ -2218,7 +2206,6 @@
         <w:r>
           <w:rPr>
             <w:rFonts w:ascii="Baskerville Old Face" w:hAnsi="Baskerville Old Face"/>
-            <w:noProof/>
             <w:webHidden/>
           </w:rPr>
           <w:fldChar w:fldCharType="end"/>
@@ -2230,6 +2217,7 @@
         <w:tabs>
           <w:tab w:val="left" w:pos="5954"/>
         </w:tabs>
+        <w:jc w:val="both"/>
         <w:rPr>
           <w:rFonts w:ascii="Baskerville Old Face" w:hAnsi="Baskerville Old Face"/>
         </w:rPr>
@@ -2244,6 +2232,7 @@
     <w:p>
       <w:pPr>
         <w:ind w:left="0" w:firstLine="0"/>
+        <w:jc w:val="both"/>
         <w:rPr>
           <w:rFonts w:ascii="Baskerville Old Face" w:hAnsi="Baskerville Old Face"/>
         </w:rPr>
@@ -2252,27 +2241,51 @@
     <w:p>
       <w:pPr>
         <w:pStyle w:val="PSI-Ttulo"/>
-      </w:pPr>
-      <w:r>
+        <w:jc w:val="both"/>
+        <w:rPr>
+          <w:lang w:val="es-ES"/>
+        </w:rPr>
+      </w:pPr>
+      <w:r>
+        <w:rPr>
+          <w:lang w:val="es-ES"/>
+        </w:rPr>
         <w:br w:type="page"/>
       </w:r>
     </w:p>
     <w:p>
       <w:pPr>
         <w:pStyle w:val="PSI-Ttulo"/>
+        <w:jc w:val="both"/>
+        <w:rPr>
+          <w:lang w:val="es-ES"/>
+        </w:rPr>
       </w:pPr>
     </w:p>
     <w:p>
       <w:pPr>
         <w:pStyle w:val="PSI-Ttulo"/>
-      </w:pPr>
-      <w:r>
+        <w:jc w:val="both"/>
+        <w:rPr>
+          <w:lang w:val="es-ES"/>
+        </w:rPr>
+      </w:pPr>
+      <w:r>
+        <w:rPr>
+          <w:lang w:val="es-ES"/>
+        </w:rPr>
         <w:t>Caso de Uso [</w:t>
       </w:r>
       <w:r>
+        <w:rPr>
+          <w:lang w:val="es-ES"/>
+        </w:rPr>
         <w:t xml:space="preserve">Gestionar Examen </w:t>
       </w:r>
       <w:r>
+        <w:rPr>
+          <w:lang w:val="es-ES"/>
+        </w:rPr>
         <w:t>]</w:t>
       </w:r>
     </w:p>
@@ -2299,8 +2312,16 @@
           <w:p>
             <w:pPr>
               <w:pStyle w:val="PSI-Ttulo1"/>
+              <w:framePr w:hSpace="0" w:wrap="auto" w:vAnchor="margin" w:hAnchor="text" w:yAlign="inline"/>
+              <w:jc w:val="both"/>
+              <w:rPr>
+                <w:lang w:val="es-ES"/>
+              </w:rPr>
             </w:pPr>
             <w:r>
+              <w:rPr>
+                <w:lang w:val="es-ES"/>
+              </w:rPr>
               <w:t>Caso de Uso</w:t>
             </w:r>
           </w:p>
@@ -2312,9 +2333,17 @@
           <w:p>
             <w:pPr>
               <w:pStyle w:val="PSI-Ttulo1"/>
+              <w:framePr w:hSpace="0" w:wrap="auto" w:vAnchor="margin" w:hAnchor="text" w:yAlign="inline"/>
+              <w:jc w:val="both"/>
               <w:cnfStyle w:val="100000000000" w:firstRow="1" w:lastRow="0" w:firstColumn="0" w:lastColumn="0" w:oddVBand="0" w:evenVBand="0" w:oddHBand="0" w:evenHBand="0" w:firstRowFirstColumn="0" w:firstRowLastColumn="0" w:lastRowFirstColumn="0" w:lastRowLastColumn="0"/>
+              <w:rPr>
+                <w:lang w:val="es-ES"/>
+              </w:rPr>
             </w:pPr>
             <w:r>
+              <w:rPr>
+                <w:lang w:val="es-ES"/>
+              </w:rPr>
               <w:t>Gestionar Examen</w:t>
             </w:r>
           </w:p>
@@ -2332,8 +2361,16 @@
           <w:p>
             <w:pPr>
               <w:pStyle w:val="PSI-Ttulo1"/>
+              <w:framePr w:hSpace="0" w:wrap="auto" w:vAnchor="margin" w:hAnchor="text" w:yAlign="inline"/>
+              <w:jc w:val="both"/>
+              <w:rPr>
+                <w:lang w:val="es-ES"/>
+              </w:rPr>
             </w:pPr>
             <w:r>
+              <w:rPr>
+                <w:lang w:val="es-ES"/>
+              </w:rPr>
               <w:t>Actores</w:t>
             </w:r>
           </w:p>
@@ -2344,6 +2381,7 @@
           </w:tcPr>
           <w:p>
             <w:pPr>
+              <w:jc w:val="both"/>
               <w:cnfStyle w:val="000000100000" w:firstRow="0" w:lastRow="0" w:firstColumn="0" w:lastColumn="0" w:oddVBand="0" w:evenVBand="0" w:oddHBand="1" w:evenHBand="0" w:firstRowFirstColumn="0" w:firstRowLastColumn="0" w:lastRowFirstColumn="0" w:lastRowLastColumn="0"/>
               <w:rPr>
                 <w:rFonts w:ascii="Baskerville Old Face" w:hAnsi="Baskerville Old Face"/>
@@ -2372,8 +2410,16 @@
           <w:p>
             <w:pPr>
               <w:pStyle w:val="PSI-Ttulo1"/>
+              <w:framePr w:hSpace="0" w:wrap="auto" w:vAnchor="margin" w:hAnchor="text" w:yAlign="inline"/>
+              <w:jc w:val="both"/>
+              <w:rPr>
+                <w:lang w:val="es-ES"/>
+              </w:rPr>
             </w:pPr>
             <w:r>
+              <w:rPr>
+                <w:lang w:val="es-ES"/>
+              </w:rPr>
               <w:t>Tipo</w:t>
             </w:r>
           </w:p>
@@ -2384,6 +2430,7 @@
           </w:tcPr>
           <w:p>
             <w:pPr>
+              <w:jc w:val="both"/>
               <w:cnfStyle w:val="000000010000" w:firstRow="0" w:lastRow="0" w:firstColumn="0" w:lastColumn="0" w:oddVBand="0" w:evenVBand="0" w:oddHBand="0" w:evenHBand="1" w:firstRowFirstColumn="0" w:firstRowLastColumn="0" w:lastRowFirstColumn="0" w:lastRowLastColumn="0"/>
               <w:rPr>
                 <w:rFonts w:ascii="Baskerville Old Face" w:hAnsi="Baskerville Old Face"/>
@@ -2412,9 +2459,17 @@
           <w:p>
             <w:pPr>
               <w:pStyle w:val="PSI-Ttulo1"/>
+              <w:framePr w:hSpace="0" w:wrap="auto" w:vAnchor="margin" w:hAnchor="text" w:yAlign="inline"/>
+              <w:jc w:val="both"/>
+              <w:rPr>
+                <w:lang w:val="es-ES"/>
+              </w:rPr>
             </w:pPr>
             <w:r>
-              <w:t>Proposito</w:t>
+              <w:rPr>
+                <w:lang w:val="es-ES"/>
+              </w:rPr>
+              <w:t>Propósito</w:t>
             </w:r>
           </w:p>
         </w:tc>
@@ -2424,6 +2479,7 @@
           </w:tcPr>
           <w:p>
             <w:pPr>
+              <w:jc w:val="both"/>
               <w:cnfStyle w:val="000000100000" w:firstRow="0" w:lastRow="0" w:firstColumn="0" w:lastColumn="0" w:oddVBand="0" w:evenVBand="0" w:oddHBand="1" w:evenHBand="0" w:firstRowFirstColumn="0" w:firstRowLastColumn="0" w:lastRowFirstColumn="0" w:lastRowLastColumn="0"/>
               <w:rPr>
                 <w:rFonts w:ascii="Baskerville Old Face" w:hAnsi="Baskerville Old Face"/>
@@ -2452,8 +2508,16 @@
           <w:p>
             <w:pPr>
               <w:pStyle w:val="PSI-Ttulo1"/>
+              <w:framePr w:hSpace="0" w:wrap="auto" w:vAnchor="margin" w:hAnchor="text" w:yAlign="inline"/>
+              <w:jc w:val="both"/>
+              <w:rPr>
+                <w:lang w:val="es-ES"/>
+              </w:rPr>
             </w:pPr>
             <w:r>
+              <w:rPr>
+                <w:lang w:val="es-ES"/>
+              </w:rPr>
               <w:t>Resumen</w:t>
             </w:r>
           </w:p>
@@ -2528,8 +2592,16 @@
           <w:p>
             <w:pPr>
               <w:pStyle w:val="PSI-Ttulo1"/>
+              <w:framePr w:hSpace="0" w:wrap="auto" w:vAnchor="margin" w:hAnchor="text" w:yAlign="inline"/>
+              <w:jc w:val="both"/>
+              <w:rPr>
+                <w:lang w:val="es-ES"/>
+              </w:rPr>
             </w:pPr>
             <w:r>
+              <w:rPr>
+                <w:lang w:val="es-ES"/>
+              </w:rPr>
               <w:t>Precondiciones</w:t>
             </w:r>
           </w:p>
@@ -2540,6 +2612,7 @@
           </w:tcPr>
           <w:p>
             <w:pPr>
+              <w:jc w:val="both"/>
               <w:cnfStyle w:val="000000100000" w:firstRow="0" w:lastRow="0" w:firstColumn="0" w:lastColumn="0" w:oddVBand="0" w:evenVBand="0" w:oddHBand="1" w:evenHBand="0" w:firstRowFirstColumn="0" w:firstRowLastColumn="0" w:lastRowFirstColumn="0" w:lastRowLastColumn="0"/>
               <w:rPr>
                 <w:rFonts w:ascii="Baskerville Old Face" w:hAnsi="Baskerville Old Face"/>
@@ -2554,23 +2627,13 @@
               </w:rPr>
               <w:t>El usuario ya se debió logear mediante la activación del caso de uso “</w:t>
             </w:r>
-            <w:proofErr w:type="spellStart"/>
             <w:r>
               <w:rPr>
                 <w:rFonts w:ascii="Baskerville Old Face" w:hAnsi="Baskerville Old Face"/>
                 <w:i/>
                 <w:sz w:val="24"/>
               </w:rPr>
-              <w:t>Login</w:t>
-            </w:r>
-            <w:proofErr w:type="spellEnd"/>
-            <w:r>
-              <w:rPr>
-                <w:rFonts w:ascii="Baskerville Old Face" w:hAnsi="Baskerville Old Face"/>
-                <w:i/>
-                <w:sz w:val="24"/>
-              </w:rPr>
-              <w:t>”.</w:t>
+              <w:t>Login”.</w:t>
             </w:r>
           </w:p>
         </w:tc>
@@ -2587,9 +2650,16 @@
           <w:p>
             <w:pPr>
               <w:pStyle w:val="PSI-Ttulo1"/>
+              <w:framePr w:hSpace="0" w:wrap="auto" w:vAnchor="margin" w:hAnchor="text" w:yAlign="inline"/>
               <w:jc w:val="both"/>
+              <w:rPr>
+                <w:lang w:val="es-ES"/>
+              </w:rPr>
             </w:pPr>
             <w:r>
+              <w:rPr>
+                <w:lang w:val="es-ES"/>
+              </w:rPr>
               <w:t>Flujo Normal</w:t>
             </w:r>
           </w:p>
@@ -2735,8 +2805,16 @@
           <w:p>
             <w:pPr>
               <w:pStyle w:val="PSI-Ttulo1"/>
+              <w:framePr w:hSpace="0" w:wrap="auto" w:vAnchor="margin" w:hAnchor="text" w:yAlign="inline"/>
+              <w:jc w:val="both"/>
+              <w:rPr>
+                <w:lang w:val="es-ES"/>
+              </w:rPr>
             </w:pPr>
             <w:r>
+              <w:rPr>
+                <w:lang w:val="es-ES"/>
+              </w:rPr>
               <w:t>SubFlujo</w:t>
             </w:r>
           </w:p>
@@ -2748,10 +2826,17 @@
           <w:p>
             <w:pPr>
               <w:pStyle w:val="PSI-Ttulo1"/>
+              <w:framePr w:hSpace="0" w:wrap="auto" w:vAnchor="margin" w:hAnchor="text" w:yAlign="inline"/>
               <w:jc w:val="both"/>
               <w:cnfStyle w:val="000000100000" w:firstRow="0" w:lastRow="0" w:firstColumn="0" w:lastColumn="0" w:oddVBand="0" w:evenVBand="0" w:oddHBand="1" w:evenHBand="0" w:firstRowFirstColumn="0" w:firstRowLastColumn="0" w:lastRowFirstColumn="0" w:lastRowLastColumn="0"/>
+              <w:rPr>
+                <w:lang w:val="es-ES"/>
+              </w:rPr>
             </w:pPr>
             <w:r>
+              <w:rPr>
+                <w:lang w:val="es-ES"/>
+              </w:rPr>
               <w:t>S-1 Alta de Examen</w:t>
             </w:r>
           </w:p>
@@ -2825,21 +2910,7 @@
                 <w:rFonts w:ascii="Baskerville Old Face" w:hAnsi="Baskerville Old Face"/>
                 <w:sz w:val="24"/>
               </w:rPr>
-              <w:t>El sistema solicita al usuario que ingrese los datos</w:t>
-            </w:r>
-            <w:r>
-              <w:rPr>
-                <w:rFonts w:ascii="Baskerville Old Face" w:hAnsi="Baskerville Old Face"/>
-                <w:sz w:val="24"/>
-              </w:rPr>
-              <w:t xml:space="preserve"> (E1)</w:t>
-            </w:r>
-            <w:r>
-              <w:rPr>
-                <w:rFonts w:ascii="Baskerville Old Face" w:hAnsi="Baskerville Old Face"/>
-                <w:sz w:val="24"/>
-              </w:rPr>
-              <w:t>.</w:t>
+              <w:t>El sistema solicita al usuario que ingrese los datos.</w:t>
             </w:r>
           </w:p>
           <w:p>
@@ -2858,16 +2929,7 @@
                 <w:rFonts w:ascii="Baskerville Old Face" w:hAnsi="Baskerville Old Face"/>
                 <w:sz w:val="24"/>
               </w:rPr>
-              <w:t>El usuari</w:t>
-            </w:r>
-            <w:bookmarkStart w:id="0" w:name="_GoBack"/>
-            <w:bookmarkEnd w:id="0"/>
-            <w:r>
-              <w:rPr>
-                <w:rFonts w:ascii="Baskerville Old Face" w:hAnsi="Baskerville Old Face"/>
-                <w:sz w:val="24"/>
-              </w:rPr>
-              <w:t>o ingresa los datos solicitados por el sistema</w:t>
+              <w:t>El usuario ingresa los datos solicitados por el sistema</w:t>
             </w:r>
             <w:r>
               <w:rPr>
@@ -2900,6 +2962,20 @@
                 <w:rFonts w:ascii="Baskerville Old Face" w:hAnsi="Baskerville Old Face"/>
                 <w:sz w:val="24"/>
               </w:rPr>
+              <w:t>(E1)</w:t>
+            </w:r>
+            <w:r>
+              <w:rPr>
+                <w:rFonts w:ascii="Baskerville Old Face" w:hAnsi="Baskerville Old Face"/>
+                <w:sz w:val="24"/>
+              </w:rPr>
+              <w:t>(E2)</w:t>
+            </w:r>
+            <w:r>
+              <w:rPr>
+                <w:rFonts w:ascii="Baskerville Old Face" w:hAnsi="Baskerville Old Face"/>
+                <w:sz w:val="24"/>
+              </w:rPr>
               <w:t>.</w:t>
             </w:r>
           </w:p>
@@ -2941,7 +3017,21 @@
                 <w:rFonts w:ascii="Baskerville Old Face" w:hAnsi="Baskerville Old Face"/>
                 <w:sz w:val="24"/>
               </w:rPr>
-              <w:t xml:space="preserve"> la base de datos correspondiente. </w:t>
+              <w:t xml:space="preserve"> </w:t>
+            </w:r>
+            <w:r>
+              <w:rPr>
+                <w:rFonts w:ascii="Baskerville Old Face" w:hAnsi="Baskerville Old Face"/>
+                <w:sz w:val="24"/>
+              </w:rPr>
+              <w:t xml:space="preserve">a </w:t>
+            </w:r>
+            <w:r>
+              <w:rPr>
+                <w:rFonts w:ascii="Baskerville Old Face" w:hAnsi="Baskerville Old Face"/>
+                <w:sz w:val="24"/>
+              </w:rPr>
+              <w:t xml:space="preserve">la base de datos correspondiente. </w:t>
             </w:r>
           </w:p>
         </w:tc>
@@ -2958,8 +3048,16 @@
           <w:p>
             <w:pPr>
               <w:pStyle w:val="PSI-Ttulo1"/>
+              <w:framePr w:hSpace="0" w:wrap="auto" w:vAnchor="margin" w:hAnchor="text" w:yAlign="inline"/>
+              <w:jc w:val="both"/>
+              <w:rPr>
+                <w:lang w:val="es-ES"/>
+              </w:rPr>
             </w:pPr>
             <w:r>
+              <w:rPr>
+                <w:lang w:val="es-ES"/>
+              </w:rPr>
               <w:lastRenderedPageBreak/>
               <w:t>SubFlujo</w:t>
             </w:r>
@@ -2972,10 +3070,17 @@
           <w:p>
             <w:pPr>
               <w:pStyle w:val="PSI-Ttulo1"/>
+              <w:framePr w:hSpace="0" w:wrap="auto" w:vAnchor="margin" w:hAnchor="text" w:yAlign="inline"/>
               <w:jc w:val="both"/>
               <w:cnfStyle w:val="000000010000" w:firstRow="0" w:lastRow="0" w:firstColumn="0" w:lastColumn="0" w:oddVBand="0" w:evenVBand="0" w:oddHBand="0" w:evenHBand="1" w:firstRowFirstColumn="0" w:firstRowLastColumn="0" w:lastRowFirstColumn="0" w:lastRowLastColumn="0"/>
+              <w:rPr>
+                <w:lang w:val="es-ES"/>
+              </w:rPr>
             </w:pPr>
             <w:r>
+              <w:rPr>
+                <w:lang w:val="es-ES"/>
+              </w:rPr>
               <w:t>S-2 Buscar Examen</w:t>
             </w:r>
           </w:p>
@@ -3047,7 +3152,21 @@
                 <w:rFonts w:ascii="Baskerville Old Face" w:hAnsi="Baskerville Old Face"/>
                 <w:sz w:val="24"/>
               </w:rPr>
-              <w:t>El usuario ingresa los datos de acuerdo a .</w:t>
+              <w:t xml:space="preserve">El usuario </w:t>
+            </w:r>
+            <w:r>
+              <w:rPr>
+                <w:rFonts w:ascii="Baskerville Old Face" w:hAnsi="Baskerville Old Face"/>
+                <w:sz w:val="24"/>
+              </w:rPr>
+              <w:t>ingresa los datos de búsqueda</w:t>
+            </w:r>
+            <w:r>
+              <w:rPr>
+                <w:rFonts w:ascii="Baskerville Old Face" w:hAnsi="Baskerville Old Face"/>
+                <w:sz w:val="24"/>
+              </w:rPr>
+              <w:t>.</w:t>
             </w:r>
           </w:p>
           <w:p>
@@ -3066,7 +3185,21 @@
                 <w:rFonts w:ascii="Baskerville Old Face" w:hAnsi="Baskerville Old Face"/>
                 <w:sz w:val="24"/>
               </w:rPr>
-              <w:t>El sistema realiza l</w:t>
+              <w:t>El usuario ingresa Buscar</w:t>
+            </w:r>
+            <w:r>
+              <w:rPr>
+                <w:rFonts w:ascii="Baskerville Old Face" w:hAnsi="Baskerville Old Face"/>
+                <w:sz w:val="24"/>
+              </w:rPr>
+              <w:t xml:space="preserve"> (E1)(E2)</w:t>
+            </w:r>
+            <w:r>
+              <w:rPr>
+                <w:rFonts w:ascii="Baskerville Old Face" w:hAnsi="Baskerville Old Face"/>
+                <w:sz w:val="24"/>
+              </w:rPr>
+              <w:t>.</w:t>
             </w:r>
           </w:p>
           <w:p>
@@ -3077,6 +3210,7 @@
               <w:cnfStyle w:val="000000010000" w:firstRow="0" w:lastRow="0" w:firstColumn="0" w:lastColumn="0" w:oddVBand="0" w:evenVBand="0" w:oddHBand="0" w:evenHBand="1" w:firstRowFirstColumn="0" w:firstRowLastColumn="0" w:lastRowFirstColumn="0" w:lastRowLastColumn="0"/>
               <w:rPr>
                 <w:rFonts w:ascii="Baskerville Old Face" w:hAnsi="Baskerville Old Face"/>
+                <w:i/>
                 <w:sz w:val="24"/>
               </w:rPr>
             </w:pPr>
@@ -3085,22 +3219,64 @@
                 <w:rFonts w:ascii="Baskerville Old Face" w:hAnsi="Baskerville Old Face"/>
                 <w:sz w:val="24"/>
               </w:rPr>
-              <w:t>la cual de</w:t>
-            </w:r>
-            <w:r>
-              <w:rPr>
-                <w:rFonts w:ascii="Baskerville Old Face" w:hAnsi="Baskerville Old Face"/>
-                <w:sz w:val="24"/>
-              </w:rPr>
-              <w:t>be llenarse con el denominación de la carrera, denominació</w:t>
-            </w:r>
-            <w:r>
-              <w:rPr>
-                <w:rFonts w:ascii="Baskerville Old Face" w:hAnsi="Baskerville Old Face"/>
-                <w:sz w:val="24"/>
-              </w:rPr>
-              <w:t xml:space="preserve">n de la asignatura, el docente, </w:t>
-            </w:r>
+              <w:t xml:space="preserve">El </w:t>
+            </w:r>
+            <w:r>
+              <w:rPr>
+                <w:rFonts w:ascii="Baskerville Old Face" w:hAnsi="Baskerville Old Face"/>
+                <w:sz w:val="24"/>
+              </w:rPr>
+              <w:t xml:space="preserve">sistema recibe la </w:t>
+            </w:r>
+            <w:r>
+              <w:rPr>
+                <w:rFonts w:ascii="Baskerville Old Face" w:hAnsi="Baskerville Old Face"/>
+                <w:sz w:val="24"/>
+              </w:rPr>
+              <w:t>información y se continua con el subflujo “</w:t>
+            </w:r>
+            <w:r>
+              <w:rPr>
+                <w:rFonts w:ascii="Baskerville Old Face" w:hAnsi="Baskerville Old Face"/>
+                <w:i/>
+                <w:sz w:val="24"/>
+              </w:rPr>
+              <w:t>Devolver Examen</w:t>
+            </w:r>
+            <w:r>
+              <w:rPr>
+                <w:rFonts w:ascii="Baskerville Old Face" w:hAnsi="Baskerville Old Face"/>
+                <w:i/>
+                <w:sz w:val="24"/>
+              </w:rPr>
+              <w:t xml:space="preserve"> (S-3</w:t>
+            </w:r>
+            <w:r>
+              <w:rPr>
+                <w:rFonts w:ascii="Baskerville Old Face" w:hAnsi="Baskerville Old Face"/>
+                <w:i/>
+                <w:sz w:val="24"/>
+              </w:rPr>
+              <w:t>)</w:t>
+            </w:r>
+            <w:r>
+              <w:rPr>
+                <w:rFonts w:ascii="Baskerville Old Face" w:hAnsi="Baskerville Old Face"/>
+                <w:i/>
+                <w:sz w:val="24"/>
+              </w:rPr>
+              <w:t>”</w:t>
+            </w:r>
+            <w:r>
+              <w:rPr>
+                <w:rFonts w:ascii="Baskerville Old Face" w:hAnsi="Baskerville Old Face"/>
+                <w:i/>
+                <w:sz w:val="24"/>
+              </w:rPr>
+              <w:t>.</w:t>
+            </w:r>
+            <w:bookmarkStart w:id="0" w:name="_GoBack"/>
+            <w:bookmarkEnd w:id="0"/>
           </w:p>
         </w:tc>
       </w:tr>
@@ -3116,8 +3292,16 @@
           <w:p>
             <w:pPr>
               <w:pStyle w:val="PSI-Ttulo1"/>
+              <w:framePr w:hSpace="0" w:wrap="auto" w:vAnchor="margin" w:hAnchor="text" w:yAlign="inline"/>
+              <w:jc w:val="both"/>
+              <w:rPr>
+                <w:lang w:val="es-ES"/>
+              </w:rPr>
             </w:pPr>
             <w:r>
+              <w:rPr>
+                <w:lang w:val="es-ES"/>
+              </w:rPr>
               <w:t>SubFlujo</w:t>
             </w:r>
           </w:p>
@@ -3129,11 +3313,18 @@
           <w:p>
             <w:pPr>
               <w:pStyle w:val="PSI-Ttulo1"/>
+              <w:framePr w:hSpace="0" w:wrap="auto" w:vAnchor="margin" w:hAnchor="text" w:yAlign="inline"/>
               <w:jc w:val="both"/>
               <w:cnfStyle w:val="000000100000" w:firstRow="0" w:lastRow="0" w:firstColumn="0" w:lastColumn="0" w:oddVBand="0" w:evenVBand="0" w:oddHBand="1" w:evenHBand="0" w:firstRowFirstColumn="0" w:firstRowLastColumn="0" w:lastRowFirstColumn="0" w:lastRowLastColumn="0"/>
+              <w:rPr>
+                <w:lang w:val="es-ES"/>
+              </w:rPr>
             </w:pPr>
             <w:r>
-              <w:t>S-3 Modificar Examen</w:t>
+              <w:rPr>
+                <w:lang w:val="es-ES"/>
+              </w:rPr>
+              <w:t>S-3 Devolver Examen</w:t>
             </w:r>
           </w:p>
           <w:p>
@@ -3142,32 +3333,137 @@
               <w:cnfStyle w:val="000000100000" w:firstRow="0" w:lastRow="0" w:firstColumn="0" w:lastColumn="0" w:oddVBand="0" w:evenVBand="0" w:oddHBand="1" w:evenHBand="0" w:firstRowFirstColumn="0" w:firstRowLastColumn="0" w:lastRowFirstColumn="0" w:lastRowLastColumn="0"/>
               <w:rPr>
                 <w:rFonts w:ascii="Baskerville Old Face" w:hAnsi="Baskerville Old Face"/>
+                <w:sz w:val="24"/>
+              </w:rPr>
+            </w:pPr>
+            <w:r>
+              <w:rPr>
+                <w:rFonts w:ascii="Baskerville Old Face" w:hAnsi="Baskerville Old Face"/>
+                <w:sz w:val="24"/>
+              </w:rPr>
+              <w:t xml:space="preserve">Se Actualiza el “Listado de Exámenes”, que contiene información sobre las diferentes mesas encontradas. La </w:t>
+            </w:r>
+            <w:r>
+              <w:rPr>
+                <w:rFonts w:ascii="Baskerville Old Face" w:hAnsi="Baskerville Old Face"/>
+                <w:sz w:val="24"/>
+              </w:rPr>
+              <w:t>información</w:t>
+            </w:r>
+            <w:r>
+              <w:rPr>
+                <w:rFonts w:ascii="Baskerville Old Face" w:hAnsi="Baskerville Old Face"/>
+                <w:sz w:val="24"/>
+              </w:rPr>
+              <w:t xml:space="preserve"> incluye  el </w:t>
+            </w:r>
+            <w:r>
+              <w:rPr>
+                <w:rFonts w:ascii="Baskerville Old Face" w:hAnsi="Baskerville Old Face"/>
+                <w:sz w:val="24"/>
+              </w:rPr>
+              <w:t>código de la carrera, denominación de la carrera, denominación de la asignatura, un presidente, dos vocales y un suplente, también la fecha del primer llamado y del segundo llamado si es que llega a tener, y por ultimo la hora de la mesa de examen.</w:t>
+            </w:r>
+            <w:r>
+              <w:rPr>
+                <w:rFonts w:ascii="Baskerville Old Face" w:hAnsi="Baskerville Old Face"/>
+                <w:sz w:val="24"/>
+              </w:rPr>
+              <w:t xml:space="preserve"> </w:t>
+            </w:r>
+            <w:r>
+              <w:rPr>
+                <w:rFonts w:ascii="Baskerville Old Face" w:hAnsi="Baskerville Old Face"/>
+                <w:sz w:val="24"/>
+              </w:rPr>
+              <w:t>El usuario puede seleccionar uno de los campos de cada una de las filas para realizar una modificación.</w:t>
+            </w:r>
+          </w:p>
+          <w:p>
+            <w:pPr>
+              <w:jc w:val="both"/>
+              <w:cnfStyle w:val="000000100000" w:firstRow="0" w:lastRow="0" w:firstColumn="0" w:lastColumn="0" w:oddVBand="0" w:evenVBand="0" w:oddHBand="1" w:evenHBand="0" w:firstRowFirstColumn="0" w:firstRowLastColumn="0" w:lastRowFirstColumn="0" w:lastRowLastColumn="0"/>
+              <w:rPr>
+                <w:rFonts w:ascii="Baskerville Old Face" w:hAnsi="Baskerville Old Face"/>
+                <w:sz w:val="24"/>
+              </w:rPr>
+            </w:pPr>
+            <w:r>
+              <w:rPr>
+                <w:rFonts w:ascii="Baskerville Old Face" w:hAnsi="Baskerville Old Face"/>
+                <w:sz w:val="24"/>
+              </w:rPr>
+              <w:t>Si el usuario presiona uno de los campos se continua en el subflujo “</w:t>
+            </w:r>
+            <w:r>
+              <w:rPr>
+                <w:rFonts w:ascii="Baskerville Old Face" w:hAnsi="Baskerville Old Face"/>
                 <w:i/>
                 <w:sz w:val="24"/>
               </w:rPr>
+              <w:t>Modificar Examen (</w:t>
+            </w:r>
+            <w:r>
+              <w:rPr>
+                <w:rFonts w:ascii="Baskerville Old Face" w:hAnsi="Baskerville Old Face"/>
+                <w:i/>
+                <w:sz w:val="24"/>
+              </w:rPr>
+              <w:t>S-4</w:t>
+            </w:r>
+            <w:r>
+              <w:rPr>
+                <w:rFonts w:ascii="Baskerville Old Face" w:hAnsi="Baskerville Old Face"/>
+                <w:i/>
+                <w:sz w:val="24"/>
+              </w:rPr>
+              <w:t>)</w:t>
+            </w:r>
+            <w:r>
+              <w:rPr>
+                <w:rFonts w:ascii="Baskerville Old Face" w:hAnsi="Baskerville Old Face"/>
+                <w:sz w:val="24"/>
+              </w:rPr>
+              <w:t xml:space="preserve">” </w:t>
+            </w:r>
+          </w:p>
+          <w:p>
+            <w:pPr>
+              <w:jc w:val="both"/>
+              <w:cnfStyle w:val="000000100000" w:firstRow="0" w:lastRow="0" w:firstColumn="0" w:lastColumn="0" w:oddVBand="0" w:evenVBand="0" w:oddHBand="1" w:evenHBand="0" w:firstRowFirstColumn="0" w:firstRowLastColumn="0" w:lastRowFirstColumn="0" w:lastRowLastColumn="0"/>
+              <w:rPr>
+                <w:rFonts w:ascii="Baskerville Old Face" w:hAnsi="Baskerville Old Face"/>
+                <w:i/>
+                <w:sz w:val="24"/>
+              </w:rPr>
             </w:pPr>
             <w:r>
               <w:rPr>
                 <w:rFonts w:ascii="Baskerville Old Face" w:hAnsi="Baskerville Old Face"/>
                 <w:sz w:val="24"/>
               </w:rPr>
-              <w:t xml:space="preserve">Se actualiza la Mesa de Examen. Se continua con el </w:t>
-            </w:r>
-            <w:proofErr w:type="spellStart"/>
-            <w:r>
-              <w:rPr>
-                <w:rFonts w:ascii="Baskerville Old Face" w:hAnsi="Baskerville Old Face"/>
-                <w:sz w:val="24"/>
-              </w:rPr>
-              <w:t>SubFlujo</w:t>
-            </w:r>
-            <w:proofErr w:type="spellEnd"/>
-            <w:r>
-              <w:rPr>
-                <w:rFonts w:ascii="Baskerville Old Face" w:hAnsi="Baskerville Old Face"/>
-                <w:sz w:val="24"/>
-              </w:rPr>
-              <w:t xml:space="preserve"> “</w:t>
+              <w:t>Si el usuario pre</w:t>
+            </w:r>
+            <w:r>
+              <w:rPr>
+                <w:rFonts w:ascii="Baskerville Old Face" w:hAnsi="Baskerville Old Face"/>
+                <w:sz w:val="24"/>
+              </w:rPr>
+              <w:t xml:space="preserve">siona “Eliminar” </w:t>
+            </w:r>
+            <w:r>
+              <w:rPr>
+                <w:rFonts w:ascii="Baskerville Old Face" w:hAnsi="Baskerville Old Face"/>
+                <w:sz w:val="24"/>
+              </w:rPr>
+              <w:t xml:space="preserve">de una de las filas, </w:t>
+            </w:r>
+            <w:r>
+              <w:rPr>
+                <w:rFonts w:ascii="Baskerville Old Face" w:hAnsi="Baskerville Old Face"/>
+                <w:sz w:val="24"/>
+              </w:rPr>
+              <w:t>se continua con el subflujo “</w:t>
             </w:r>
             <w:r>
               <w:rPr>
@@ -3175,7 +3471,23 @@
                 <w:i/>
                 <w:sz w:val="24"/>
               </w:rPr>
-              <w:t>Alta de Examen (S-1)”</w:t>
+              <w:t>Baja Examen</w:t>
+            </w:r>
+            <w:r>
+              <w:rPr>
+                <w:rFonts w:ascii="Baskerville Old Face" w:hAnsi="Baskerville Old Face"/>
+                <w:i/>
+                <w:sz w:val="24"/>
+              </w:rPr>
+              <w:t xml:space="preserve"> </w:t>
+            </w:r>
+            <w:r>
+              <w:rPr>
+                <w:rFonts w:ascii="Baskerville Old Face" w:hAnsi="Baskerville Old Face"/>
+                <w:i/>
+                <w:sz w:val="24"/>
+              </w:rPr>
+              <w:t>(S-5)”</w:t>
             </w:r>
           </w:p>
         </w:tc>
@@ -3192,8 +3504,16 @@
           <w:p>
             <w:pPr>
               <w:pStyle w:val="PSI-Ttulo1"/>
+              <w:framePr w:hSpace="0" w:wrap="auto" w:vAnchor="margin" w:hAnchor="text" w:yAlign="inline"/>
+              <w:jc w:val="both"/>
+              <w:rPr>
+                <w:lang w:val="es-ES"/>
+              </w:rPr>
             </w:pPr>
             <w:r>
+              <w:rPr>
+                <w:lang w:val="es-ES"/>
+              </w:rPr>
               <w:t>SubFlujo</w:t>
             </w:r>
           </w:p>
@@ -3204,17 +3524,726 @@
           </w:tcPr>
           <w:p>
             <w:pPr>
+              <w:pStyle w:val="PSI-Ttulo1"/>
+              <w:framePr w:hSpace="0" w:wrap="auto" w:vAnchor="margin" w:hAnchor="text" w:yAlign="inline"/>
+              <w:jc w:val="both"/>
               <w:cnfStyle w:val="000000010000" w:firstRow="0" w:lastRow="0" w:firstColumn="0" w:lastColumn="0" w:oddVBand="0" w:evenVBand="0" w:oddHBand="0" w:evenHBand="1" w:firstRowFirstColumn="0" w:firstRowLastColumn="0" w:lastRowFirstColumn="0" w:lastRowLastColumn="0"/>
               <w:rPr>
-                <w:rFonts w:ascii="Baskerville Old Face" w:hAnsi="Baskerville Old Face"/>
-                <w:sz w:val="24"/>
+                <w:lang w:val="es-ES"/>
               </w:rPr>
             </w:pPr>
             <w:r>
               <w:rPr>
-                <w:rFonts w:ascii="Baskerville Old Face" w:hAnsi="Baskerville Old Face"/>
-              </w:rPr>
-              <w:t>E1:</w:t>
+                <w:lang w:val="es-ES"/>
+              </w:rPr>
+              <w:t>S-4</w:t>
+            </w:r>
+            <w:r>
+              <w:rPr>
+                <w:lang w:val="es-ES"/>
+              </w:rPr>
+              <w:t xml:space="preserve"> </w:t>
+            </w:r>
+            <w:r>
+              <w:rPr>
+                <w:lang w:val="es-ES"/>
+              </w:rPr>
+              <w:t>Modificar Examen</w:t>
+            </w:r>
+          </w:p>
+          <w:p>
+            <w:pPr>
+              <w:ind w:left="0" w:firstLine="0"/>
+              <w:jc w:val="both"/>
+              <w:cnfStyle w:val="000000010000" w:firstRow="0" w:lastRow="0" w:firstColumn="0" w:lastColumn="0" w:oddVBand="0" w:evenVBand="0" w:oddHBand="0" w:evenHBand="1" w:firstRowFirstColumn="0" w:firstRowLastColumn="0" w:lastRowFirstColumn="0" w:lastRowLastColumn="0"/>
+              <w:rPr>
+                <w:rFonts w:ascii="Baskerville Old Face" w:hAnsi="Baskerville Old Face"/>
+                <w:sz w:val="24"/>
+              </w:rPr>
+            </w:pPr>
+            <w:r>
+              <w:rPr>
+                <w:rFonts w:ascii="Baskerville Old Face" w:hAnsi="Baskerville Old Face"/>
+                <w:sz w:val="24"/>
+              </w:rPr>
+              <w:t xml:space="preserve">El usuario </w:t>
+            </w:r>
+            <w:r>
+              <w:rPr>
+                <w:rFonts w:ascii="Baskerville Old Face" w:hAnsi="Baskerville Old Face"/>
+                <w:sz w:val="24"/>
+              </w:rPr>
+              <w:t>puede seleccionar entre las siguientes opciones: “carrera”; “Asignatura”; “Presidente”</w:t>
+            </w:r>
+            <w:r>
+              <w:rPr>
+                <w:rFonts w:ascii="Baskerville Old Face" w:hAnsi="Baskerville Old Face"/>
+                <w:sz w:val="24"/>
+              </w:rPr>
+              <w:t xml:space="preserve">; </w:t>
+            </w:r>
+            <w:r>
+              <w:rPr>
+                <w:rFonts w:ascii="Baskerville Old Face" w:hAnsi="Baskerville Old Face"/>
+                <w:sz w:val="24"/>
+              </w:rPr>
+              <w:t>“Vocal 1”; “Vocal 2”; “Suplente”; “1 llamado”; “2 llamado”; “Hora”.</w:t>
+            </w:r>
+          </w:p>
+          <w:p>
+            <w:pPr>
+              <w:ind w:left="0" w:firstLine="0"/>
+              <w:jc w:val="both"/>
+              <w:cnfStyle w:val="000000010000" w:firstRow="0" w:lastRow="0" w:firstColumn="0" w:lastColumn="0" w:oddVBand="0" w:evenVBand="0" w:oddHBand="0" w:evenHBand="1" w:firstRowFirstColumn="0" w:firstRowLastColumn="0" w:lastRowFirstColumn="0" w:lastRowLastColumn="0"/>
+              <w:rPr>
+                <w:rFonts w:ascii="Baskerville Old Face" w:hAnsi="Baskerville Old Face"/>
+                <w:sz w:val="24"/>
+              </w:rPr>
+            </w:pPr>
+            <w:r>
+              <w:rPr>
+                <w:rFonts w:ascii="Baskerville Old Face" w:hAnsi="Baskerville Old Face"/>
+                <w:sz w:val="24"/>
+              </w:rPr>
+              <w:t>Si el usuario selecciona “</w:t>
+            </w:r>
+            <w:r>
+              <w:rPr>
+                <w:rFonts w:ascii="Baskerville Old Face" w:hAnsi="Baskerville Old Face"/>
+                <w:sz w:val="24"/>
+              </w:rPr>
+              <w:t xml:space="preserve">Carrera” el sistema habilitara el campo para </w:t>
+            </w:r>
+            <w:r>
+              <w:rPr>
+                <w:rFonts w:ascii="Baskerville Old Face" w:hAnsi="Baskerville Old Face"/>
+                <w:sz w:val="24"/>
+              </w:rPr>
+              <w:t>su modificación</w:t>
+            </w:r>
+            <w:r>
+              <w:rPr>
+                <w:rFonts w:ascii="Baskerville Old Face" w:hAnsi="Baskerville Old Face"/>
+                <w:sz w:val="24"/>
+              </w:rPr>
+              <w:t xml:space="preserve">. </w:t>
+            </w:r>
+          </w:p>
+          <w:p>
+            <w:pPr>
+              <w:ind w:left="0" w:firstLine="0"/>
+              <w:jc w:val="both"/>
+              <w:cnfStyle w:val="000000010000" w:firstRow="0" w:lastRow="0" w:firstColumn="0" w:lastColumn="0" w:oddVBand="0" w:evenVBand="0" w:oddHBand="0" w:evenHBand="1" w:firstRowFirstColumn="0" w:firstRowLastColumn="0" w:lastRowFirstColumn="0" w:lastRowLastColumn="0"/>
+              <w:rPr>
+                <w:rFonts w:ascii="Baskerville Old Face" w:hAnsi="Baskerville Old Face"/>
+                <w:sz w:val="24"/>
+              </w:rPr>
+            </w:pPr>
+            <w:r>
+              <w:rPr>
+                <w:rFonts w:ascii="Baskerville Old Face" w:hAnsi="Baskerville Old Face"/>
+                <w:sz w:val="24"/>
+              </w:rPr>
+              <w:t>Si el usuario selecciona “</w:t>
+            </w:r>
+            <w:r>
+              <w:rPr>
+                <w:rFonts w:ascii="Baskerville Old Face" w:hAnsi="Baskerville Old Face"/>
+                <w:sz w:val="24"/>
+              </w:rPr>
+              <w:t>Asignatura</w:t>
+            </w:r>
+            <w:r>
+              <w:rPr>
+                <w:rFonts w:ascii="Baskerville Old Face" w:hAnsi="Baskerville Old Face"/>
+                <w:sz w:val="24"/>
+              </w:rPr>
+              <w:t xml:space="preserve">” el sistema habilitara el campo para </w:t>
+            </w:r>
+            <w:r>
+              <w:rPr>
+                <w:rFonts w:ascii="Baskerville Old Face" w:hAnsi="Baskerville Old Face"/>
+                <w:sz w:val="24"/>
+              </w:rPr>
+              <w:t>su modificació</w:t>
+            </w:r>
+            <w:r>
+              <w:rPr>
+                <w:rFonts w:ascii="Baskerville Old Face" w:hAnsi="Baskerville Old Face"/>
+                <w:sz w:val="24"/>
+              </w:rPr>
+              <w:t>n</w:t>
+            </w:r>
+            <w:r>
+              <w:rPr>
+                <w:rFonts w:ascii="Baskerville Old Face" w:hAnsi="Baskerville Old Face"/>
+                <w:sz w:val="24"/>
+              </w:rPr>
+              <w:t xml:space="preserve">. </w:t>
+            </w:r>
+          </w:p>
+          <w:p>
+            <w:pPr>
+              <w:ind w:left="0" w:firstLine="0"/>
+              <w:jc w:val="both"/>
+              <w:cnfStyle w:val="000000010000" w:firstRow="0" w:lastRow="0" w:firstColumn="0" w:lastColumn="0" w:oddVBand="0" w:evenVBand="0" w:oddHBand="0" w:evenHBand="1" w:firstRowFirstColumn="0" w:firstRowLastColumn="0" w:lastRowFirstColumn="0" w:lastRowLastColumn="0"/>
+              <w:rPr>
+                <w:rFonts w:ascii="Baskerville Old Face" w:hAnsi="Baskerville Old Face"/>
+                <w:sz w:val="24"/>
+              </w:rPr>
+            </w:pPr>
+            <w:r>
+              <w:rPr>
+                <w:rFonts w:ascii="Baskerville Old Face" w:hAnsi="Baskerville Old Face"/>
+                <w:sz w:val="24"/>
+              </w:rPr>
+              <w:t>Si el usuario selecciona “</w:t>
+            </w:r>
+            <w:r>
+              <w:rPr>
+                <w:rFonts w:ascii="Baskerville Old Face" w:hAnsi="Baskerville Old Face"/>
+                <w:sz w:val="24"/>
+              </w:rPr>
+              <w:t>Presidente</w:t>
+            </w:r>
+            <w:r>
+              <w:rPr>
+                <w:rFonts w:ascii="Baskerville Old Face" w:hAnsi="Baskerville Old Face"/>
+                <w:sz w:val="24"/>
+              </w:rPr>
+              <w:t>” el sistema habi</w:t>
+            </w:r>
+            <w:r>
+              <w:rPr>
+                <w:rFonts w:ascii="Baskerville Old Face" w:hAnsi="Baskerville Old Face"/>
+                <w:sz w:val="24"/>
+              </w:rPr>
+              <w:t>litara el campo para su modificación</w:t>
+            </w:r>
+            <w:r>
+              <w:rPr>
+                <w:rFonts w:ascii="Baskerville Old Face" w:hAnsi="Baskerville Old Face"/>
+                <w:sz w:val="24"/>
+              </w:rPr>
+              <w:t xml:space="preserve">. </w:t>
+            </w:r>
+          </w:p>
+          <w:p>
+            <w:pPr>
+              <w:ind w:left="0" w:firstLine="0"/>
+              <w:jc w:val="both"/>
+              <w:cnfStyle w:val="000000010000" w:firstRow="0" w:lastRow="0" w:firstColumn="0" w:lastColumn="0" w:oddVBand="0" w:evenVBand="0" w:oddHBand="0" w:evenHBand="1" w:firstRowFirstColumn="0" w:firstRowLastColumn="0" w:lastRowFirstColumn="0" w:lastRowLastColumn="0"/>
+              <w:rPr>
+                <w:rFonts w:ascii="Baskerville Old Face" w:hAnsi="Baskerville Old Face"/>
+                <w:sz w:val="24"/>
+              </w:rPr>
+            </w:pPr>
+            <w:r>
+              <w:rPr>
+                <w:rFonts w:ascii="Baskerville Old Face" w:hAnsi="Baskerville Old Face"/>
+                <w:sz w:val="24"/>
+              </w:rPr>
+              <w:t>Si el usuario selecciona “</w:t>
+            </w:r>
+            <w:r>
+              <w:rPr>
+                <w:rFonts w:ascii="Baskerville Old Face" w:hAnsi="Baskerville Old Face"/>
+                <w:sz w:val="24"/>
+              </w:rPr>
+              <w:t>Vocal 1</w:t>
+            </w:r>
+            <w:r>
+              <w:rPr>
+                <w:rFonts w:ascii="Baskerville Old Face" w:hAnsi="Baskerville Old Face"/>
+                <w:sz w:val="24"/>
+              </w:rPr>
+              <w:t>” el sistema habilitara el campo para</w:t>
+            </w:r>
+            <w:r>
+              <w:rPr>
+                <w:rFonts w:ascii="Baskerville Old Face" w:hAnsi="Baskerville Old Face"/>
+                <w:sz w:val="24"/>
+              </w:rPr>
+              <w:t xml:space="preserve"> su modificación</w:t>
+            </w:r>
+            <w:r>
+              <w:rPr>
+                <w:rFonts w:ascii="Baskerville Old Face" w:hAnsi="Baskerville Old Face"/>
+                <w:sz w:val="24"/>
+              </w:rPr>
+              <w:t xml:space="preserve">. </w:t>
+            </w:r>
+          </w:p>
+          <w:p>
+            <w:pPr>
+              <w:ind w:left="0" w:firstLine="0"/>
+              <w:jc w:val="both"/>
+              <w:cnfStyle w:val="000000010000" w:firstRow="0" w:lastRow="0" w:firstColumn="0" w:lastColumn="0" w:oddVBand="0" w:evenVBand="0" w:oddHBand="0" w:evenHBand="1" w:firstRowFirstColumn="0" w:firstRowLastColumn="0" w:lastRowFirstColumn="0" w:lastRowLastColumn="0"/>
+              <w:rPr>
+                <w:rFonts w:ascii="Baskerville Old Face" w:hAnsi="Baskerville Old Face"/>
+                <w:sz w:val="24"/>
+              </w:rPr>
+            </w:pPr>
+            <w:r>
+              <w:rPr>
+                <w:rFonts w:ascii="Baskerville Old Face" w:hAnsi="Baskerville Old Face"/>
+                <w:sz w:val="24"/>
+              </w:rPr>
+              <w:t>Si el usuario selecciona “</w:t>
+            </w:r>
+            <w:r>
+              <w:rPr>
+                <w:rFonts w:ascii="Baskerville Old Face" w:hAnsi="Baskerville Old Face"/>
+                <w:sz w:val="24"/>
+              </w:rPr>
+              <w:t>Vocal 2</w:t>
+            </w:r>
+            <w:r>
+              <w:rPr>
+                <w:rFonts w:ascii="Baskerville Old Face" w:hAnsi="Baskerville Old Face"/>
+                <w:sz w:val="24"/>
+              </w:rPr>
+              <w:t>” el sistema habilitara el campo para</w:t>
+            </w:r>
+            <w:r>
+              <w:rPr>
+                <w:rFonts w:ascii="Baskerville Old Face" w:hAnsi="Baskerville Old Face"/>
+                <w:sz w:val="24"/>
+              </w:rPr>
+              <w:t xml:space="preserve"> su modificación</w:t>
+            </w:r>
+            <w:r>
+              <w:rPr>
+                <w:rFonts w:ascii="Baskerville Old Face" w:hAnsi="Baskerville Old Face"/>
+                <w:sz w:val="24"/>
+              </w:rPr>
+              <w:t xml:space="preserve">. </w:t>
+            </w:r>
+          </w:p>
+          <w:p>
+            <w:pPr>
+              <w:ind w:left="0" w:firstLine="0"/>
+              <w:jc w:val="both"/>
+              <w:cnfStyle w:val="000000010000" w:firstRow="0" w:lastRow="0" w:firstColumn="0" w:lastColumn="0" w:oddVBand="0" w:evenVBand="0" w:oddHBand="0" w:evenHBand="1" w:firstRowFirstColumn="0" w:firstRowLastColumn="0" w:lastRowFirstColumn="0" w:lastRowLastColumn="0"/>
+              <w:rPr>
+                <w:rFonts w:ascii="Baskerville Old Face" w:hAnsi="Baskerville Old Face"/>
+                <w:sz w:val="24"/>
+              </w:rPr>
+            </w:pPr>
+            <w:r>
+              <w:rPr>
+                <w:rFonts w:ascii="Baskerville Old Face" w:hAnsi="Baskerville Old Face"/>
+                <w:sz w:val="24"/>
+              </w:rPr>
+              <w:t>Si el usuario selecciona “</w:t>
+            </w:r>
+            <w:r>
+              <w:rPr>
+                <w:rFonts w:ascii="Baskerville Old Face" w:hAnsi="Baskerville Old Face"/>
+                <w:sz w:val="24"/>
+              </w:rPr>
+              <w:t>Suplente</w:t>
+            </w:r>
+            <w:r>
+              <w:rPr>
+                <w:rFonts w:ascii="Baskerville Old Face" w:hAnsi="Baskerville Old Face"/>
+                <w:sz w:val="24"/>
+              </w:rPr>
+              <w:t>” el sistema habilitara el campo para</w:t>
+            </w:r>
+            <w:r>
+              <w:rPr>
+                <w:rFonts w:ascii="Baskerville Old Face" w:hAnsi="Baskerville Old Face"/>
+                <w:sz w:val="24"/>
+              </w:rPr>
+              <w:t xml:space="preserve"> su  modificación</w:t>
+            </w:r>
+            <w:r>
+              <w:rPr>
+                <w:rFonts w:ascii="Baskerville Old Face" w:hAnsi="Baskerville Old Face"/>
+                <w:sz w:val="24"/>
+              </w:rPr>
+              <w:t xml:space="preserve">. </w:t>
+            </w:r>
+          </w:p>
+          <w:p>
+            <w:pPr>
+              <w:ind w:left="0" w:firstLine="0"/>
+              <w:jc w:val="both"/>
+              <w:cnfStyle w:val="000000010000" w:firstRow="0" w:lastRow="0" w:firstColumn="0" w:lastColumn="0" w:oddVBand="0" w:evenVBand="0" w:oddHBand="0" w:evenHBand="1" w:firstRowFirstColumn="0" w:firstRowLastColumn="0" w:lastRowFirstColumn="0" w:lastRowLastColumn="0"/>
+              <w:rPr>
+                <w:rFonts w:ascii="Baskerville Old Face" w:hAnsi="Baskerville Old Face"/>
+                <w:sz w:val="24"/>
+              </w:rPr>
+            </w:pPr>
+            <w:r>
+              <w:rPr>
+                <w:rFonts w:ascii="Baskerville Old Face" w:hAnsi="Baskerville Old Face"/>
+                <w:sz w:val="24"/>
+              </w:rPr>
+              <w:lastRenderedPageBreak/>
+              <w:t>Si el usuario selecciona “</w:t>
+            </w:r>
+            <w:r>
+              <w:rPr>
+                <w:rFonts w:ascii="Baskerville Old Face" w:hAnsi="Baskerville Old Face"/>
+                <w:sz w:val="24"/>
+              </w:rPr>
+              <w:t>1 llamado</w:t>
+            </w:r>
+            <w:r>
+              <w:rPr>
+                <w:rFonts w:ascii="Baskerville Old Face" w:hAnsi="Baskerville Old Face"/>
+                <w:sz w:val="24"/>
+              </w:rPr>
+              <w:t>” el sistema habilitara el campo para</w:t>
+            </w:r>
+            <w:r>
+              <w:rPr>
+                <w:rFonts w:ascii="Baskerville Old Face" w:hAnsi="Baskerville Old Face"/>
+                <w:sz w:val="24"/>
+              </w:rPr>
+              <w:t xml:space="preserve"> su modificación</w:t>
+            </w:r>
+            <w:r>
+              <w:rPr>
+                <w:rFonts w:ascii="Baskerville Old Face" w:hAnsi="Baskerville Old Face"/>
+                <w:sz w:val="24"/>
+              </w:rPr>
+              <w:t xml:space="preserve">. </w:t>
+            </w:r>
+          </w:p>
+          <w:p>
+            <w:pPr>
+              <w:ind w:left="0" w:firstLine="0"/>
+              <w:jc w:val="both"/>
+              <w:cnfStyle w:val="000000010000" w:firstRow="0" w:lastRow="0" w:firstColumn="0" w:lastColumn="0" w:oddVBand="0" w:evenVBand="0" w:oddHBand="0" w:evenHBand="1" w:firstRowFirstColumn="0" w:firstRowLastColumn="0" w:lastRowFirstColumn="0" w:lastRowLastColumn="0"/>
+              <w:rPr>
+                <w:rFonts w:ascii="Baskerville Old Face" w:hAnsi="Baskerville Old Face"/>
+                <w:sz w:val="24"/>
+              </w:rPr>
+            </w:pPr>
+            <w:r>
+              <w:rPr>
+                <w:rFonts w:ascii="Baskerville Old Face" w:hAnsi="Baskerville Old Face"/>
+                <w:sz w:val="24"/>
+              </w:rPr>
+              <w:t>Si el usuario selecciona “</w:t>
+            </w:r>
+            <w:r>
+              <w:rPr>
+                <w:rFonts w:ascii="Baskerville Old Face" w:hAnsi="Baskerville Old Face"/>
+                <w:sz w:val="24"/>
+              </w:rPr>
+              <w:t>2 llamado</w:t>
+            </w:r>
+            <w:r>
+              <w:rPr>
+                <w:rFonts w:ascii="Baskerville Old Face" w:hAnsi="Baskerville Old Face"/>
+                <w:sz w:val="24"/>
+              </w:rPr>
+              <w:t xml:space="preserve">” el sistema habilitara el campo para </w:t>
+            </w:r>
+            <w:r>
+              <w:rPr>
+                <w:rFonts w:ascii="Baskerville Old Face" w:hAnsi="Baskerville Old Face"/>
+                <w:sz w:val="24"/>
+              </w:rPr>
+              <w:t>su modificación</w:t>
+            </w:r>
+            <w:r>
+              <w:rPr>
+                <w:rFonts w:ascii="Baskerville Old Face" w:hAnsi="Baskerville Old Face"/>
+                <w:sz w:val="24"/>
+              </w:rPr>
+              <w:t xml:space="preserve">. </w:t>
+            </w:r>
+          </w:p>
+          <w:p>
+            <w:pPr>
+              <w:ind w:left="0" w:firstLine="0"/>
+              <w:jc w:val="both"/>
+              <w:cnfStyle w:val="000000010000" w:firstRow="0" w:lastRow="0" w:firstColumn="0" w:lastColumn="0" w:oddVBand="0" w:evenVBand="0" w:oddHBand="0" w:evenHBand="1" w:firstRowFirstColumn="0" w:firstRowLastColumn="0" w:lastRowFirstColumn="0" w:lastRowLastColumn="0"/>
+              <w:rPr>
+                <w:rFonts w:ascii="Baskerville Old Face" w:hAnsi="Baskerville Old Face"/>
+                <w:sz w:val="24"/>
+              </w:rPr>
+            </w:pPr>
+            <w:r>
+              <w:rPr>
+                <w:rFonts w:ascii="Baskerville Old Face" w:hAnsi="Baskerville Old Face"/>
+                <w:sz w:val="24"/>
+              </w:rPr>
+              <w:t>Si el usuario selecciona “</w:t>
+            </w:r>
+            <w:r>
+              <w:rPr>
+                <w:rFonts w:ascii="Baskerville Old Face" w:hAnsi="Baskerville Old Face"/>
+                <w:sz w:val="24"/>
+              </w:rPr>
+              <w:t>Hora</w:t>
+            </w:r>
+            <w:r>
+              <w:rPr>
+                <w:rFonts w:ascii="Baskerville Old Face" w:hAnsi="Baskerville Old Face"/>
+                <w:sz w:val="24"/>
+              </w:rPr>
+              <w:t>” el sistema habilitara el campo para</w:t>
+            </w:r>
+            <w:r>
+              <w:rPr>
+                <w:rFonts w:ascii="Baskerville Old Face" w:hAnsi="Baskerville Old Face"/>
+                <w:sz w:val="24"/>
+              </w:rPr>
+              <w:t xml:space="preserve"> su modificación</w:t>
+            </w:r>
+            <w:r>
+              <w:rPr>
+                <w:rFonts w:ascii="Baskerville Old Face" w:hAnsi="Baskerville Old Face"/>
+                <w:sz w:val="24"/>
+              </w:rPr>
+              <w:t>.</w:t>
+            </w:r>
+          </w:p>
+        </w:tc>
+      </w:tr>
+      <w:tr>
+        <w:trPr>
+          <w:cnfStyle w:val="000000100000" w:firstRow="0" w:lastRow="0" w:firstColumn="0" w:lastColumn="0" w:oddVBand="0" w:evenVBand="0" w:oddHBand="1" w:evenHBand="0" w:firstRowFirstColumn="0" w:firstRowLastColumn="0" w:lastRowFirstColumn="0" w:lastRowLastColumn="0"/>
+        </w:trPr>
+        <w:tc>
+          <w:tcPr>
+            <w:cnfStyle w:val="001000000000" w:firstRow="0" w:lastRow="0" w:firstColumn="1" w:lastColumn="0" w:oddVBand="0" w:evenVBand="0" w:oddHBand="0" w:evenHBand="0" w:firstRowFirstColumn="0" w:firstRowLastColumn="0" w:lastRowFirstColumn="0" w:lastRowLastColumn="0"/>
+            <w:tcW w:w="1926" w:type="dxa"/>
+          </w:tcPr>
+          <w:p>
+            <w:pPr>
+              <w:pStyle w:val="PSI-Ttulo1"/>
+              <w:framePr w:hSpace="0" w:wrap="auto" w:vAnchor="margin" w:hAnchor="text" w:yAlign="inline"/>
+              <w:jc w:val="both"/>
+              <w:rPr>
+                <w:lang w:val="es-ES"/>
+              </w:rPr>
+            </w:pPr>
+            <w:r>
+              <w:rPr>
+                <w:lang w:val="es-ES"/>
+              </w:rPr>
+              <w:lastRenderedPageBreak/>
+              <w:t>SubFlujo</w:t>
+            </w:r>
+          </w:p>
+        </w:tc>
+        <w:tc>
+          <w:tcPr>
+            <w:tcW w:w="6558" w:type="dxa"/>
+          </w:tcPr>
+          <w:p>
+            <w:pPr>
+              <w:pStyle w:val="PSI-Ttulo1"/>
+              <w:framePr w:hSpace="0" w:wrap="auto" w:vAnchor="margin" w:hAnchor="text" w:yAlign="inline"/>
+              <w:jc w:val="both"/>
+              <w:cnfStyle w:val="000000100000" w:firstRow="0" w:lastRow="0" w:firstColumn="0" w:lastColumn="0" w:oddVBand="0" w:evenVBand="0" w:oddHBand="1" w:evenHBand="0" w:firstRowFirstColumn="0" w:firstRowLastColumn="0" w:lastRowFirstColumn="0" w:lastRowLastColumn="0"/>
+              <w:rPr>
+                <w:lang w:val="es-ES"/>
+              </w:rPr>
+            </w:pPr>
+            <w:r>
+              <w:rPr>
+                <w:lang w:val="es-ES"/>
+              </w:rPr>
+              <w:t>S-5 Baja de Examen</w:t>
+            </w:r>
+          </w:p>
+          <w:p>
+            <w:pPr>
+              <w:jc w:val="both"/>
+              <w:cnfStyle w:val="000000100000" w:firstRow="0" w:lastRow="0" w:firstColumn="0" w:lastColumn="0" w:oddVBand="0" w:evenVBand="0" w:oddHBand="1" w:evenHBand="0" w:firstRowFirstColumn="0" w:firstRowLastColumn="0" w:lastRowFirstColumn="0" w:lastRowLastColumn="0"/>
+              <w:rPr>
+                <w:rFonts w:ascii="Baskerville Old Face" w:hAnsi="Baskerville Old Face"/>
+                <w:sz w:val="24"/>
+              </w:rPr>
+            </w:pPr>
+            <w:r>
+              <w:rPr>
+                <w:rFonts w:ascii="Baskerville Old Face" w:hAnsi="Baskerville Old Face"/>
+                <w:sz w:val="24"/>
+              </w:rPr>
+              <w:t>Se elimina la mesa de Examen</w:t>
+            </w:r>
+            <w:r>
+              <w:rPr>
+                <w:rFonts w:ascii="Baskerville Old Face" w:hAnsi="Baskerville Old Face"/>
+                <w:sz w:val="24"/>
+              </w:rPr>
+              <w:t>. Se continua con el SubFlujo “</w:t>
+            </w:r>
+            <w:r>
+              <w:rPr>
+                <w:rFonts w:ascii="Baskerville Old Face" w:hAnsi="Baskerville Old Face"/>
+                <w:i/>
+                <w:sz w:val="24"/>
+              </w:rPr>
+              <w:t>Devolver Examen (S-3)</w:t>
+            </w:r>
+            <w:r>
+              <w:rPr>
+                <w:rFonts w:ascii="Baskerville Old Face" w:hAnsi="Baskerville Old Face"/>
+                <w:sz w:val="24"/>
+              </w:rPr>
+              <w:t>”.</w:t>
+            </w:r>
+          </w:p>
+        </w:tc>
+      </w:tr>
+      <w:tr>
+        <w:trPr>
+          <w:cnfStyle w:val="000000010000" w:firstRow="0" w:lastRow="0" w:firstColumn="0" w:lastColumn="0" w:oddVBand="0" w:evenVBand="0" w:oddHBand="0" w:evenHBand="1" w:firstRowFirstColumn="0" w:firstRowLastColumn="0" w:lastRowFirstColumn="0" w:lastRowLastColumn="0"/>
+        </w:trPr>
+        <w:tc>
+          <w:tcPr>
+            <w:cnfStyle w:val="001000000000" w:firstRow="0" w:lastRow="0" w:firstColumn="1" w:lastColumn="0" w:oddVBand="0" w:evenVBand="0" w:oddHBand="0" w:evenHBand="0" w:firstRowFirstColumn="0" w:firstRowLastColumn="0" w:lastRowFirstColumn="0" w:lastRowLastColumn="0"/>
+            <w:tcW w:w="1926" w:type="dxa"/>
+          </w:tcPr>
+          <w:p>
+            <w:pPr>
+              <w:pStyle w:val="PSI-Ttulo1"/>
+              <w:framePr w:hSpace="0" w:wrap="auto" w:vAnchor="margin" w:hAnchor="text" w:yAlign="inline"/>
+              <w:jc w:val="both"/>
+              <w:rPr>
+                <w:lang w:val="es-ES"/>
+              </w:rPr>
+            </w:pPr>
+            <w:r>
+              <w:rPr>
+                <w:lang w:val="es-ES"/>
+              </w:rPr>
+              <w:t xml:space="preserve">Excepciones </w:t>
+            </w:r>
+          </w:p>
+        </w:tc>
+        <w:tc>
+          <w:tcPr>
+            <w:tcW w:w="6558" w:type="dxa"/>
+          </w:tcPr>
+          <w:p>
+            <w:pPr>
+              <w:jc w:val="both"/>
+              <w:cnfStyle w:val="000000010000" w:firstRow="0" w:lastRow="0" w:firstColumn="0" w:lastColumn="0" w:oddVBand="0" w:evenVBand="0" w:oddHBand="0" w:evenHBand="1" w:firstRowFirstColumn="0" w:firstRowLastColumn="0" w:lastRowFirstColumn="0" w:lastRowLastColumn="0"/>
+              <w:rPr>
+                <w:rFonts w:ascii="Baskerville Old Face" w:hAnsi="Baskerville Old Face"/>
+                <w:sz w:val="24"/>
+              </w:rPr>
+            </w:pPr>
+            <w:r>
+              <w:rPr>
+                <w:rFonts w:ascii="Baskerville Old Face" w:hAnsi="Baskerville Old Face"/>
+                <w:sz w:val="24"/>
+              </w:rPr>
+              <w:t>E1</w:t>
+            </w:r>
+            <w:r>
+              <w:rPr>
+                <w:rFonts w:ascii="Baskerville Old Face" w:hAnsi="Baskerville Old Face"/>
+                <w:sz w:val="24"/>
+              </w:rPr>
+              <w:t>:</w:t>
+            </w:r>
+            <w:r>
+              <w:rPr>
+                <w:rFonts w:ascii="Baskerville Old Face" w:hAnsi="Baskerville Old Face"/>
+                <w:sz w:val="24"/>
+              </w:rPr>
+              <w:t xml:space="preserve"> </w:t>
+            </w:r>
+            <w:r>
+              <w:rPr>
+                <w:rFonts w:ascii="Baskerville Old Face" w:hAnsi="Baskerville Old Face"/>
+                <w:b/>
+                <w:i/>
+                <w:sz w:val="24"/>
+              </w:rPr>
+              <w:t>Información Incompleta:</w:t>
+            </w:r>
+            <w:r>
+              <w:rPr>
+                <w:rFonts w:ascii="Baskerville Old Face" w:hAnsi="Baskerville Old Face"/>
+                <w:sz w:val="24"/>
+              </w:rPr>
+              <w:t xml:space="preserve"> falta llenar </w:t>
+            </w:r>
+            <w:r>
+              <w:rPr>
+                <w:rFonts w:ascii="Baskerville Old Face" w:hAnsi="Baskerville Old Face"/>
+                <w:sz w:val="24"/>
+              </w:rPr>
+              <w:t>información</w:t>
+            </w:r>
+            <w:r>
+              <w:rPr>
+                <w:rFonts w:ascii="Baskerville Old Face" w:hAnsi="Baskerville Old Face"/>
+                <w:sz w:val="24"/>
+              </w:rPr>
+              <w:t xml:space="preserve"> indispensable.</w:t>
+            </w:r>
+          </w:p>
+          <w:p>
+            <w:pPr>
+              <w:jc w:val="both"/>
+              <w:cnfStyle w:val="000000010000" w:firstRow="0" w:lastRow="0" w:firstColumn="0" w:lastColumn="0" w:oddVBand="0" w:evenVBand="0" w:oddHBand="0" w:evenHBand="1" w:firstRowFirstColumn="0" w:firstRowLastColumn="0" w:lastRowFirstColumn="0" w:lastRowLastColumn="0"/>
+              <w:rPr>
+                <w:rFonts w:ascii="Baskerville Old Face" w:hAnsi="Baskerville Old Face"/>
+                <w:sz w:val="24"/>
+              </w:rPr>
+            </w:pPr>
+            <w:r>
+              <w:rPr>
+                <w:rFonts w:ascii="Baskerville Old Face" w:hAnsi="Baskerville Old Face"/>
+                <w:sz w:val="24"/>
+              </w:rPr>
+              <w:t xml:space="preserve">E2: </w:t>
+            </w:r>
+            <w:r>
+              <w:rPr>
+                <w:rFonts w:ascii="Baskerville Old Face" w:hAnsi="Baskerville Old Face"/>
+                <w:b/>
+                <w:i/>
+                <w:sz w:val="24"/>
+              </w:rPr>
+              <w:t>Información</w:t>
+            </w:r>
+            <w:r>
+              <w:rPr>
+                <w:rFonts w:ascii="Baskerville Old Face" w:hAnsi="Baskerville Old Face"/>
+                <w:b/>
+                <w:i/>
+                <w:sz w:val="24"/>
+              </w:rPr>
+              <w:t xml:space="preserve"> Invalida: </w:t>
+            </w:r>
+            <w:r>
+              <w:rPr>
+                <w:rFonts w:ascii="Baskerville Old Face" w:hAnsi="Baskerville Old Face"/>
+                <w:sz w:val="24"/>
+              </w:rPr>
+              <w:t xml:space="preserve"> Una de las entradas ingresada es incorrecta.</w:t>
+            </w:r>
+          </w:p>
+          <w:p>
+            <w:pPr>
+              <w:jc w:val="both"/>
+              <w:cnfStyle w:val="000000010000" w:firstRow="0" w:lastRow="0" w:firstColumn="0" w:lastColumn="0" w:oddVBand="0" w:evenVBand="0" w:oddHBand="0" w:evenHBand="1" w:firstRowFirstColumn="0" w:firstRowLastColumn="0" w:lastRowFirstColumn="0" w:lastRowLastColumn="0"/>
+              <w:rPr>
+                <w:rFonts w:ascii="Baskerville Old Face" w:hAnsi="Baskerville Old Face"/>
+                <w:sz w:val="24"/>
+              </w:rPr>
+            </w:pPr>
+            <w:r>
+              <w:rPr>
+                <w:rFonts w:ascii="Baskerville Old Face" w:hAnsi="Baskerville Old Face"/>
+                <w:sz w:val="24"/>
+              </w:rPr>
+              <w:t xml:space="preserve">E3: </w:t>
             </w:r>
           </w:p>
         </w:tc>
@@ -3223,6 +4252,7 @@
     <w:p>
       <w:pPr>
         <w:ind w:left="0" w:firstLine="0"/>
+        <w:jc w:val="both"/>
         <w:rPr>
           <w:rFonts w:ascii="Baskerville Old Face" w:hAnsi="Baskerville Old Face"/>
         </w:rPr>
@@ -3231,6 +4261,11 @@
     <w:p>
       <w:pPr>
         <w:pStyle w:val="PSI-Ttulo1"/>
+        <w:framePr w:wrap="around"/>
+        <w:jc w:val="both"/>
+        <w:rPr>
+          <w:lang w:val="es-ES"/>
+        </w:rPr>
       </w:pPr>
       <w:bookmarkStart w:id="1" w:name="_Toc228206475"/>
       <w:bookmarkStart w:id="2" w:name="_Toc234686580"/>
@@ -3239,6 +4274,11 @@
     <w:p>
       <w:pPr>
         <w:pStyle w:val="PSI-Ttulo1"/>
+        <w:framePr w:wrap="around"/>
+        <w:jc w:val="both"/>
+        <w:rPr>
+          <w:lang w:val="es-ES"/>
+        </w:rPr>
       </w:pPr>
       <w:bookmarkStart w:id="4" w:name="_Toc228206479"/>
       <w:bookmarkStart w:id="5" w:name="_Toc234686584"/>
@@ -3247,36 +4287,59 @@
       <w:bookmarkEnd w:id="2"/>
       <w:bookmarkEnd w:id="3"/>
       <w:r>
+        <w:rPr>
+          <w:lang w:val="es-ES"/>
+        </w:rPr>
         <w:t>Poscondiciones</w:t>
       </w:r>
       <w:bookmarkEnd w:id="4"/>
       <w:bookmarkEnd w:id="5"/>
       <w:bookmarkEnd w:id="6"/>
       <w:r>
+        <w:rPr>
+          <w:lang w:val="es-ES"/>
+        </w:rPr>
         <w:t xml:space="preserve"> </w:t>
       </w:r>
     </w:p>
     <w:p>
       <w:pPr>
         <w:pStyle w:val="PSI-Comentario"/>
-      </w:pPr>
-      <w:r>
+        <w:rPr>
+          <w:lang w:val="es-ES"/>
+        </w:rPr>
+      </w:pPr>
+      <w:r>
+        <w:rPr>
+          <w:lang w:val="es-ES"/>
+        </w:rPr>
         <w:t>[Efectos que de forma inmediata tiene la realización del Caso de Uso sobre el estado del sistema]</w:t>
       </w:r>
     </w:p>
     <w:p>
       <w:pPr>
         <w:pStyle w:val="PSI-Comentario"/>
+        <w:rPr>
+          <w:lang w:val="es-ES"/>
+        </w:rPr>
       </w:pPr>
     </w:p>
     <w:p>
       <w:pPr>
         <w:pStyle w:val="PSI-Ttulo1"/>
+        <w:framePr w:wrap="around"/>
+        <w:jc w:val="both"/>
+        <w:rPr>
+          <w:lang w:val="es-ES"/>
+        </w:rPr>
       </w:pPr>
       <w:bookmarkStart w:id="7" w:name="_Toc228206480"/>
       <w:bookmarkStart w:id="8" w:name="_Toc234686585"/>
       <w:bookmarkStart w:id="9" w:name="_Toc258856781"/>
       <w:r>
+        <w:rPr>
+          <w:lang w:val="es-ES"/>
+        </w:rPr>
         <w:t>Flujo de Eventos Alternativo</w:t>
       </w:r>
       <w:bookmarkEnd w:id="7"/>
@@ -3286,38 +4349,69 @@
     <w:p>
       <w:pPr>
         <w:pStyle w:val="PSI-Comentario"/>
-      </w:pPr>
-      <w:r>
+        <w:rPr>
+          <w:lang w:val="es-ES"/>
+        </w:rPr>
+      </w:pPr>
+      <w:r>
+        <w:rPr>
+          <w:lang w:val="es-ES"/>
+        </w:rPr>
         <w:t>[Descripción del flujo alternativo, en qu</w:t>
       </w:r>
       <w:r>
+        <w:rPr>
+          <w:lang w:val="es-ES"/>
+        </w:rPr>
         <w:t>e</w:t>
       </w:r>
       <w:r>
+        <w:rPr>
+          <w:lang w:val="es-ES"/>
+        </w:rPr>
         <w:t xml:space="preserve"> punto se puede producir, qu</w:t>
       </w:r>
       <w:r>
+        <w:rPr>
+          <w:lang w:val="es-ES"/>
+        </w:rPr>
         <w:t>e</w:t>
       </w:r>
       <w:r>
+        <w:rPr>
+          <w:lang w:val="es-ES"/>
+        </w:rPr>
         <w:t xml:space="preserve"> acciones se realizarán, etc.]</w:t>
       </w:r>
       <w:r>
+        <w:rPr>
+          <w:lang w:val="es-ES"/>
+        </w:rPr>
         <w:br/>
       </w:r>
     </w:p>
     <w:p>
       <w:pPr>
         <w:pStyle w:val="PSI-Ttulo1"/>
+        <w:framePr w:wrap="around"/>
+        <w:jc w:val="both"/>
+        <w:rPr>
+          <w:lang w:val="es-ES"/>
+        </w:rPr>
       </w:pPr>
       <w:bookmarkStart w:id="10" w:name="_Toc228206481"/>
       <w:bookmarkStart w:id="11" w:name="_Toc234686586"/>
       <w:r>
+        <w:rPr>
+          <w:lang w:val="es-ES"/>
+        </w:rPr>
         <w:br w:type="page"/>
       </w:r>
       <w:bookmarkStart w:id="12" w:name="_Toc258856782"/>
       <w:r>
-        <w:lastRenderedPageBreak/>
+        <w:rPr>
+          <w:lang w:val="es-ES"/>
+        </w:rPr>
         <w:t>Diagramas Asociados</w:t>
       </w:r>
       <w:bookmarkEnd w:id="10"/>
@@ -3327,22 +4421,33 @@
     <w:p>
       <w:pPr>
         <w:pStyle w:val="PSI-Comentario"/>
-      </w:pPr>
-      <w:r>
+        <w:rPr>
+          <w:lang w:val="es-ES"/>
+        </w:rPr>
+      </w:pPr>
+      <w:r>
+        <w:rPr>
+          <w:lang w:val="es-ES"/>
+        </w:rPr>
         <w:t>[Incluir aquí todos los diagramas UML asociados a este documento.]</w:t>
       </w:r>
     </w:p>
     <w:p>
       <w:pPr>
         <w:pStyle w:val="PSI-Comentario"/>
+        <w:rPr>
+          <w:lang w:val="es-ES"/>
+        </w:rPr>
       </w:pPr>
     </w:p>
     <w:p>
       <w:pPr>
         <w:pStyle w:val="PSI-Ttulo2"/>
+        <w:jc w:val="both"/>
         <w:rPr>
           <w:rFonts w:ascii="Baskerville Old Face" w:hAnsi="Baskerville Old Face"/>
           <w:color w:val="FFC000" w:themeColor="accent4"/>
+          <w:lang w:val="es-ES"/>
         </w:rPr>
       </w:pPr>
       <w:bookmarkStart w:id="13" w:name="_Toc258856783"/>
@@ -3350,6 +4455,7 @@
         <w:rPr>
           <w:rFonts w:ascii="Baskerville Old Face" w:hAnsi="Baskerville Old Face"/>
           <w:color w:val="FFC000" w:themeColor="accent4"/>
+          <w:lang w:val="es-ES"/>
         </w:rPr>
         <w:t>Diagrama de Casos de Uso</w:t>
       </w:r>
@@ -3358,25 +4464,37 @@
     <w:p>
       <w:pPr>
         <w:pStyle w:val="PSI-Comentario"/>
-      </w:pPr>
-      <w:r>
+        <w:rPr>
+          <w:lang w:val="es-ES"/>
+        </w:rPr>
+      </w:pPr>
+      <w:r>
+        <w:rPr>
+          <w:lang w:val="es-ES"/>
+        </w:rPr>
         <w:t>[El diagrama de casos de usos representa gráficamente los casos de uso que tiene un sistema. Se define un caso de uso como cada interacción supuesta con el sistema a desarrollar, donde se representan los requisitos funcionales. Es decir, se está diciendo lo que tiene que hacer un sistema y cómo. En la figura se muestra un ejemplo de casos de uso, donde se muestran tres actores (los clientes, los taquilleros y los jefes de taquilla) y las operaciones que pueden realizar (sus roles).]</w:t>
       </w:r>
     </w:p>
     <w:p>
       <w:pPr>
         <w:pStyle w:val="PSI-Comentario"/>
+        <w:rPr>
+          <w:lang w:val="es-ES"/>
+        </w:rPr>
       </w:pPr>
     </w:p>
     <w:p>
       <w:pPr>
         <w:pStyle w:val="PSI-Comentario"/>
-      </w:pPr>
-      <w:r>
-        <w:rPr>
-          <w:noProof/>
-          <w:lang w:eastAsia="es-AR"/>
-        </w:rPr>
+        <w:rPr>
+          <w:lang w:val="es-ES"/>
+        </w:rPr>
+      </w:pPr>
+      <w:r>
+        <w:rPr>
+          <w:lang w:val="es-ES" w:eastAsia="es-AR"/>
+        </w:rPr>
+        <w:lastRenderedPageBreak/>
         <w:drawing>
           <wp:inline distT="0" distB="0" distL="0" distR="0">
             <wp:extent cx="3491230" cy="2512060"/>
@@ -3431,13 +4549,18 @@
     <w:p>
       <w:pPr>
         <w:pStyle w:val="PSI-Comentario"/>
+        <w:rPr>
+          <w:lang w:val="es-ES"/>
+        </w:rPr>
       </w:pPr>
     </w:p>
     <w:p>
       <w:pPr>
         <w:pStyle w:val="PSI-Ttulo2"/>
+        <w:jc w:val="both"/>
         <w:rPr>
           <w:rFonts w:ascii="Baskerville Old Face" w:hAnsi="Baskerville Old Face"/>
+          <w:lang w:val="es-ES"/>
         </w:rPr>
       </w:pPr>
       <w:bookmarkStart w:id="14" w:name="_Toc258856784"/>
@@ -3445,15 +4568,18 @@
     <w:p>
       <w:pPr>
         <w:pStyle w:val="PSI-Ttulo2"/>
+        <w:jc w:val="both"/>
         <w:rPr>
           <w:rFonts w:ascii="Baskerville Old Face" w:hAnsi="Baskerville Old Face"/>
           <w:color w:val="FFC000" w:themeColor="accent4"/>
+          <w:lang w:val="es-ES"/>
         </w:rPr>
       </w:pPr>
       <w:r>
         <w:rPr>
           <w:rFonts w:ascii="Baskerville Old Face" w:hAnsi="Baskerville Old Face"/>
           <w:color w:val="FFC000" w:themeColor="accent4"/>
+          <w:lang w:val="es-ES"/>
         </w:rPr>
         <w:t>Diagrama de Secuencia</w:t>
       </w:r>
@@ -3462,44 +4588,58 @@
     <w:p>
       <w:pPr>
         <w:pStyle w:val="PSI-Comentario"/>
-      </w:pPr>
-      <w:r>
+        <w:rPr>
+          <w:lang w:val="es-ES"/>
+        </w:rPr>
+      </w:pPr>
+      <w:r>
+        <w:rPr>
+          <w:lang w:val="es-ES"/>
+        </w:rPr>
         <w:t xml:space="preserve">[En el </w:t>
       </w:r>
       <w:r>
         <w:rPr>
           <w:rFonts w:cs="Garamond-Italic"/>
           <w:iCs/>
+          <w:lang w:val="es-ES"/>
         </w:rPr>
         <w:t xml:space="preserve">diagrama de secuencia </w:t>
       </w:r>
       <w:r>
+        <w:rPr>
+          <w:lang w:val="es-ES"/>
+        </w:rPr>
         <w:t xml:space="preserve">se muestra la interacción de los objetos que componen un sistema de forma temporal. </w:t>
       </w:r>
     </w:p>
     <w:p>
       <w:pPr>
         <w:pStyle w:val="PSI-Comentario"/>
-      </w:pPr>
-      <w:r>
+        <w:rPr>
+          <w:lang w:val="es-ES"/>
+        </w:rPr>
+      </w:pPr>
+      <w:r>
+        <w:rPr>
+          <w:lang w:val="es-ES"/>
+        </w:rPr>
         <w:t>Un diagrama de secuencia muestra la interacción de un conjunto de objetos en una aplicación a través del tiempo y se modela para cada método de la clase]</w:t>
       </w:r>
     </w:p>
     <w:p>
       <w:pPr>
         <w:pStyle w:val="PSI-Normal"/>
-        <w:jc w:val="center"/>
         <w:rPr>
           <w:rFonts w:ascii="Baskerville Old Face" w:hAnsi="Baskerville Old Face"/>
+          <w:lang w:val="es-ES"/>
         </w:rPr>
       </w:pPr>
       <w:r>
         <w:rPr>
           <w:rFonts w:ascii="Baskerville Old Face" w:hAnsi="Baskerville Old Face"/>
-          <w:noProof/>
-          <w:lang w:eastAsia="es-AR"/>
-        </w:rPr>
-        <w:lastRenderedPageBreak/>
+          <w:lang w:val="es-ES" w:eastAsia="es-AR"/>
+        </w:rPr>
         <w:drawing>
           <wp:inline distT="0" distB="0" distL="0" distR="0">
             <wp:extent cx="5135245" cy="2946400"/>
@@ -3553,18 +4693,20 @@
     <w:p>
       <w:pPr>
         <w:pStyle w:val="PSI-Normal"/>
-        <w:jc w:val="center"/>
         <w:rPr>
           <w:rFonts w:ascii="Baskerville Old Face" w:hAnsi="Baskerville Old Face"/>
+          <w:lang w:val="es-ES"/>
         </w:rPr>
       </w:pPr>
     </w:p>
     <w:p>
       <w:pPr>
         <w:pStyle w:val="PSI-Ttulo2"/>
+        <w:jc w:val="both"/>
         <w:rPr>
           <w:rFonts w:ascii="Baskerville Old Face" w:hAnsi="Baskerville Old Face"/>
           <w:color w:val="FFC000" w:themeColor="accent4"/>
+          <w:lang w:val="es-ES"/>
         </w:rPr>
       </w:pPr>
       <w:bookmarkStart w:id="15" w:name="_Toc258856785"/>
@@ -3572,6 +4714,7 @@
         <w:rPr>
           <w:rFonts w:ascii="Baskerville Old Face" w:hAnsi="Baskerville Old Face"/>
           <w:color w:val="FFC000" w:themeColor="accent4"/>
+          <w:lang w:val="es-ES"/>
         </w:rPr>
         <w:t>Diagrama de Colaboración</w:t>
       </w:r>
@@ -3580,102 +4723,179 @@
     <w:p>
       <w:pPr>
         <w:pStyle w:val="PSI-Comentario"/>
-      </w:pPr>
-      <w:r>
+        <w:rPr>
+          <w:lang w:val="es-ES"/>
+        </w:rPr>
+      </w:pPr>
+      <w:r>
+        <w:rPr>
+          <w:lang w:val="es-ES"/>
+        </w:rPr>
         <w:t>[</w:t>
       </w:r>
       <w:r>
+        <w:rPr>
+          <w:lang w:val="es-ES"/>
+        </w:rPr>
         <w:t>Un diagrama de colaboración, se puede decir que es una forma alternativa al diagrama de secuencias a la hora de mostrar un escenario.</w:t>
       </w:r>
     </w:p>
     <w:p>
       <w:pPr>
         <w:pStyle w:val="PSI-Comentario"/>
-      </w:pPr>
-      <w:r>
+        <w:rPr>
+          <w:lang w:val="es-ES"/>
+        </w:rPr>
+      </w:pPr>
+      <w:r>
+        <w:rPr>
+          <w:lang w:val="es-ES"/>
+        </w:rPr>
+        <w:lastRenderedPageBreak/>
         <w:t>Este tipo de diagrama muestra las interacciones que ocurren entre los</w:t>
       </w:r>
       <w:r>
+        <w:rPr>
+          <w:lang w:val="es-ES"/>
+        </w:rPr>
         <w:t xml:space="preserve"> </w:t>
       </w:r>
       <w:r>
+        <w:rPr>
+          <w:lang w:val="es-ES"/>
+        </w:rPr>
         <w:t>objetos que participan en una situación determinada.</w:t>
       </w:r>
       <w:r>
+        <w:rPr>
+          <w:lang w:val="es-ES"/>
+        </w:rPr>
         <w:t xml:space="preserve"> </w:t>
       </w:r>
       <w:r>
+        <w:rPr>
+          <w:lang w:val="es-ES"/>
+        </w:rPr>
         <w:t>A diferencia del diagrama de secuencia, el diagrama de colaboración se</w:t>
       </w:r>
       <w:r>
+        <w:rPr>
+          <w:lang w:val="es-ES"/>
+        </w:rPr>
         <w:t xml:space="preserve"> </w:t>
       </w:r>
       <w:r>
+        <w:rPr>
+          <w:lang w:val="es-ES"/>
+        </w:rPr>
         <w:t>enfoca en la relación entre los objetos y su topología de comunicación.</w:t>
       </w:r>
       <w:r>
+        <w:rPr>
+          <w:lang w:val="es-ES"/>
+        </w:rPr>
         <w:t xml:space="preserve"> </w:t>
       </w:r>
       <w:r>
+        <w:rPr>
+          <w:lang w:val="es-ES"/>
+        </w:rPr>
         <w:t>En estos diagramas los mensajes enviados de un objeto a otro se representa</w:t>
       </w:r>
       <w:r>
+        <w:rPr>
+          <w:lang w:val="es-ES"/>
+        </w:rPr>
         <w:t xml:space="preserve"> </w:t>
       </w:r>
       <w:r>
+        <w:rPr>
+          <w:lang w:val="es-ES"/>
+        </w:rPr>
         <w:t>mediante flechas, acompañado del nombre del mensaje, los parámetros y</w:t>
       </w:r>
       <w:r>
+        <w:rPr>
+          <w:lang w:val="es-ES"/>
+        </w:rPr>
         <w:t xml:space="preserve"> </w:t>
       </w:r>
       <w:r>
+        <w:rPr>
+          <w:lang w:val="es-ES"/>
+        </w:rPr>
         <w:t>la secuencia del mensaje.</w:t>
       </w:r>
     </w:p>
     <w:p>
       <w:pPr>
         <w:pStyle w:val="PSI-Comentario"/>
-      </w:pPr>
-      <w:r>
+        <w:rPr>
+          <w:lang w:val="es-ES"/>
+        </w:rPr>
+      </w:pPr>
+      <w:r>
+        <w:rPr>
+          <w:lang w:val="es-ES"/>
+        </w:rPr>
         <w:t>Estos diagramas están indicados para mostrar una situación o flujo de</w:t>
       </w:r>
       <w:r>
+        <w:rPr>
+          <w:lang w:val="es-ES"/>
+        </w:rPr>
         <w:t xml:space="preserve"> </w:t>
       </w:r>
       <w:r>
+        <w:rPr>
+          <w:lang w:val="es-ES"/>
+        </w:rPr>
         <w:t>programa específico y son considerados uno de los mejores diagramas</w:t>
       </w:r>
       <w:r>
+        <w:rPr>
+          <w:lang w:val="es-ES"/>
+        </w:rPr>
         <w:t xml:space="preserve"> </w:t>
       </w:r>
       <w:r>
+        <w:rPr>
+          <w:lang w:val="es-ES"/>
+        </w:rPr>
         <w:t>para mostrar o explicar rápidamente un proceso dentro de la lógica del</w:t>
       </w:r>
       <w:r>
+        <w:rPr>
+          <w:lang w:val="es-ES"/>
+        </w:rPr>
         <w:t xml:space="preserve"> </w:t>
       </w:r>
       <w:r>
+        <w:rPr>
+          <w:lang w:val="es-ES"/>
+        </w:rPr>
         <w:t>programa.</w:t>
       </w:r>
       <w:r>
+        <w:rPr>
+          <w:lang w:val="es-ES"/>
+        </w:rPr>
         <w:t xml:space="preserve"> ]</w:t>
       </w:r>
     </w:p>
     <w:p>
       <w:pPr>
         <w:pStyle w:val="PSI-Normal"/>
-        <w:jc w:val="center"/>
         <w:rPr>
           <w:rFonts w:ascii="Baskerville Old Face" w:hAnsi="Baskerville Old Face"/>
+          <w:lang w:val="es-ES"/>
         </w:rPr>
       </w:pPr>
       <w:r>
         <w:rPr>
           <w:rFonts w:ascii="Baskerville Old Face" w:hAnsi="Baskerville Old Face"/>
-          <w:noProof/>
-          <w:lang w:eastAsia="es-AR"/>
-        </w:rPr>
-        <w:lastRenderedPageBreak/>
+          <w:lang w:val="es-ES" w:eastAsia="es-AR"/>
+        </w:rPr>
         <w:drawing>
           <wp:inline distT="0" distB="0" distL="0" distR="0">
             <wp:extent cx="2613660" cy="3020060"/>
@@ -3729,27 +4949,29 @@
     <w:p>
       <w:pPr>
         <w:pStyle w:val="PSI-Normal"/>
-        <w:jc w:val="center"/>
         <w:rPr>
           <w:rFonts w:ascii="Baskerville Old Face" w:hAnsi="Baskerville Old Face"/>
+          <w:lang w:val="es-ES"/>
         </w:rPr>
       </w:pPr>
     </w:p>
     <w:p>
       <w:pPr>
         <w:pStyle w:val="PSI-Normal"/>
-        <w:jc w:val="center"/>
         <w:rPr>
           <w:rFonts w:ascii="Baskerville Old Face" w:hAnsi="Baskerville Old Face"/>
+          <w:lang w:val="es-ES"/>
         </w:rPr>
       </w:pPr>
     </w:p>
     <w:p>
       <w:pPr>
         <w:pStyle w:val="PSI-Ttulo2"/>
+        <w:jc w:val="both"/>
         <w:rPr>
           <w:rFonts w:ascii="Baskerville Old Face" w:hAnsi="Baskerville Old Face"/>
           <w:color w:val="FFC000" w:themeColor="accent4"/>
+          <w:lang w:val="es-ES"/>
         </w:rPr>
       </w:pPr>
       <w:bookmarkStart w:id="16" w:name="_Toc258856786"/>
@@ -3757,6 +4979,7 @@
         <w:rPr>
           <w:rFonts w:ascii="Baskerville Old Face" w:hAnsi="Baskerville Old Face"/>
           <w:color w:val="FFC000" w:themeColor="accent4"/>
+          <w:lang w:val="es-ES"/>
         </w:rPr>
         <w:t>Diagrama de Estados</w:t>
       </w:r>
@@ -3765,46 +4988,77 @@
     <w:p>
       <w:pPr>
         <w:pStyle w:val="PSI-Comentario"/>
-      </w:pPr>
-      <w:r>
+        <w:rPr>
+          <w:lang w:val="es-ES"/>
+        </w:rPr>
+      </w:pPr>
+      <w:r>
+        <w:rPr>
+          <w:lang w:val="es-ES"/>
+        </w:rPr>
         <w:t>[</w:t>
       </w:r>
       <w:r>
+        <w:rPr>
+          <w:lang w:val="es-ES"/>
+        </w:rPr>
         <w:t>Un estado es una condición durante la vida de un objeto, de forma que cuando dicha condición se satisface se lleva a cabo alguna acción o se espera por un evento. El estado de un objeto se puede caracterizar por el valor de uno o varios de los atributos de su clase, además, el estado de un objeto también se puede caracterizar por la existencia de un enlace con otro objeto.</w:t>
       </w:r>
     </w:p>
     <w:p>
       <w:pPr>
         <w:pStyle w:val="PSI-Comentario"/>
-      </w:pPr>
-      <w:r>
+        <w:rPr>
+          <w:lang w:val="es-ES"/>
+        </w:rPr>
+      </w:pPr>
+      <w:r>
+        <w:rPr>
+          <w:lang w:val="es-ES"/>
+        </w:rPr>
         <w:t>El diagrama de estados engloba todos los mensajes que un objeto puede enviar o recibir, en otras palabras es un escenario que representa un camino dentro de un diagrama.</w:t>
       </w:r>
     </w:p>
     <w:p>
       <w:pPr>
         <w:pStyle w:val="PSI-Comentario"/>
-      </w:pPr>
-      <w:r>
+        <w:rPr>
+          <w:lang w:val="es-ES"/>
+        </w:rPr>
+      </w:pPr>
+      <w:r>
+        <w:rPr>
+          <w:lang w:val="es-ES"/>
+        </w:rPr>
         <w:t>Como característica de estos diagramas siempre cuentan con dos estados especiales, el inicial y el final, con la particularidad que este diagrama puede tener solo un estado inicial pero varios estados finales. Una transición entre estados representa un cambio de un estado origen a un estado sucesor destino que podría ser el mismo que el estado origen, dicho cambio de estado puede estar aparejado con alguna acción. Además las acciones se asocian a las transiciones y se consideran que ocurre de forma rápida e ininterrumpible.</w:t>
       </w:r>
       <w:r>
+        <w:rPr>
+          <w:lang w:val="es-ES"/>
+        </w:rPr>
         <w:t>]</w:t>
       </w:r>
     </w:p>
     <w:p>
       <w:pPr>
         <w:pStyle w:val="PSI-Comentario"/>
+        <w:rPr>
+          <w:lang w:val="es-ES"/>
+        </w:rPr>
       </w:pPr>
     </w:p>
     <w:p>
       <w:pPr>
         <w:pStyle w:val="PSI-Ttulo1"/>
-      </w:pPr>
-      <w:r>
-        <w:rPr>
-          <w:noProof/>
-          <w:lang w:eastAsia="es-AR"/>
+        <w:framePr w:wrap="around"/>
+        <w:jc w:val="both"/>
+        <w:rPr>
+          <w:lang w:val="es-ES"/>
+        </w:rPr>
+      </w:pPr>
+      <w:r>
+        <w:rPr>
+          <w:lang w:val="es-ES" w:eastAsia="es-AR"/>
         </w:rPr>
         <w:lastRenderedPageBreak/>
         <w:drawing>
@@ -4030,7 +5284,7 @@
         </mc:Choice>
         <mc:Fallback>
           <w:pict>
-            <v:group w14:anchorId="593C7D65" id="Group 27" o:spid="_x0000_s1026" style="position:absolute;margin-left:-4.2pt;margin-top:778.95pt;width:615.35pt;height:64.75pt;flip:y;z-index:251656192;mso-position-horizontal-relative:page;mso-position-vertical-relative:page;mso-height-relative:bottom-margin-area" coordorigin="-101,-8" coordsize="15932,1439" o:gfxdata="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" o:allowincell="f">
+            <v:group w14:anchorId="33A18CE6" id="Group 27" o:spid="_x0000_s1026" style="position:absolute;margin-left:-4.2pt;margin-top:778.95pt;width:615.35pt;height:64.75pt;flip:y;z-index:251656192;mso-position-horizontal-relative:page;mso-position-vertical-relative:page;mso-height-relative:bottom-margin-area" coordorigin="-101,-8" coordsize="15932,1439" o:gfxdata="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" o:allowincell="f">
               <v:shapetype id="_x0000_t32" coordsize="21600,21600" o:spt="32" o:oned="t" path="m,l21600,21600e" filled="f">
                 <v:path arrowok="t" fillok="f" o:connecttype="none"/>
                 <o:lock v:ext="edit" shapetype="t"/>
@@ -4126,7 +5380,7 @@
         </mc:Choice>
         <mc:Fallback>
           <w:pict>
-            <v:rect w14:anchorId="58A52D09" id="Rectangle 26" o:spid="_x0000_s1026" style="position:absolute;margin-left:38.95pt;margin-top:778.55pt;width:7.15pt;height:62.9pt;z-index:251655168;visibility:visible;mso-wrap-style:square;mso-width-percent:0;mso-height-percent:900;mso-wrap-distance-left:9pt;mso-wrap-distance-top:0;mso-wrap-distance-right:9pt;mso-wrap-distance-bottom:0;mso-position-horizontal:absolute;mso-position-horizontal-relative:page;mso-position-vertical:absolute;mso-position-vertical-relative:page;mso-width-percent:0;mso-height-percent:900;mso-width-relative:page;mso-height-relative:bottom-margin-area;v-text-anchor:top" o:gfxdata="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" fillcolor="#ffd555 [2167]" strokecolor="#ffc000 [3207]" strokeweight=".5pt">
+            <v:rect w14:anchorId="238237EA" id="Rectangle 26" o:spid="_x0000_s1026" style="position:absolute;margin-left:38.95pt;margin-top:778.55pt;width:7.15pt;height:62.9pt;z-index:251655168;visibility:visible;mso-wrap-style:square;mso-width-percent:0;mso-height-percent:900;mso-wrap-distance-left:9pt;mso-wrap-distance-top:0;mso-wrap-distance-right:9pt;mso-wrap-distance-bottom:0;mso-position-horizontal:absolute;mso-position-horizontal-relative:page;mso-position-vertical:absolute;mso-position-vertical-relative:page;mso-width-percent:0;mso-height-percent:900;mso-width-relative:page;mso-height-relative:bottom-margin-area;v-text-anchor:top" o:gfxdata="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" fillcolor="#ffd555 [2167]" strokecolor="#ffc000 [3207]" strokeweight=".5pt">
               <v:fill color2="#ffcc31 [2615]" rotate="t" colors="0 #ffdd9c;.5 #ffd78e;1 #ffd479" focus="100%" type="gradient">
                 <o:fill v:ext="view" type="gradientUnscaled"/>
               </v:fill>
@@ -4299,7 +5553,7 @@
         </mc:Choice>
         <mc:Fallback>
           <w:pict>
-            <v:rect w14:anchorId="2B10E510" id="Rectangle 11" o:spid="_x0000_s1026" style="position:absolute;margin-left:549.2pt;margin-top:778.55pt;width:7.15pt;height:62.9pt;z-index:251654144;visibility:visible;mso-wrap-style:square;mso-width-percent:0;mso-height-percent:900;mso-wrap-distance-left:9pt;mso-wrap-distance-top:0;mso-wrap-distance-right:9pt;mso-wrap-distance-bottom:0;mso-position-horizontal:absolute;mso-position-horizontal-relative:page;mso-position-vertical:absolute;mso-position-vertical-relative:page;mso-width-percent:0;mso-height-percent:900;mso-width-relative:page;mso-height-relative:bottom-margin-area;v-text-anchor:top" o:gfxdata="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" fillcolor="#ffd555 [2167]" strokecolor="#ffc000 [3207]" strokeweight=".5pt">
+            <v:rect w14:anchorId="3516E1F8" id="Rectangle 11" o:spid="_x0000_s1026" style="position:absolute;margin-left:549.2pt;margin-top:778.55pt;width:7.15pt;height:62.9pt;z-index:251654144;visibility:visible;mso-wrap-style:square;mso-width-percent:0;mso-height-percent:900;mso-wrap-distance-left:9pt;mso-wrap-distance-top:0;mso-wrap-distance-right:9pt;mso-wrap-distance-bottom:0;mso-position-horizontal:absolute;mso-position-horizontal-relative:page;mso-position-vertical:absolute;mso-position-vertical-relative:page;mso-width-percent:0;mso-height-percent:900;mso-width-relative:page;mso-height-relative:bottom-margin-area;v-text-anchor:top" o:gfxdata="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" fillcolor="#ffd555 [2167]" strokecolor="#ffc000 [3207]" strokeweight=".5pt">
               <v:fill color2="#ffcc31 [2615]" rotate="t" colors="0 #ffdd9c;.5 #ffd78e;1 #ffd479" focus="100%" type="gradient">
                 <o:fill v:ext="view" type="gradientUnscaled"/>
               </v:fill>
@@ -4734,7 +5988,7 @@
         </mc:Choice>
         <mc:Fallback>
           <w:pict>
-            <v:rect w14:anchorId="14BE7578" id="Rectangle 41" o:spid="_x0000_s1026" style="position:absolute;margin-left:39.3pt;margin-top:.4pt;width:7.15pt;height:62.95pt;z-index:251659264;visibility:visible;mso-wrap-style:square;mso-width-percent:0;mso-height-percent:900;mso-wrap-distance-left:9pt;mso-wrap-distance-top:0;mso-wrap-distance-right:9pt;mso-wrap-distance-bottom:0;mso-position-horizontal:absolute;mso-position-horizontal-relative:page;mso-position-vertical:absolute;mso-position-vertical-relative:page;mso-width-percent:0;mso-height-percent:900;mso-width-relative:page;mso-height-relative:bottom-margin-area;v-text-anchor:top" o:gfxdata="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" fillcolor="#ffd555 [2167]" strokecolor="#ffc000 [3207]" strokeweight=".5pt">
+            <v:rect w14:anchorId="2157924F" id="Rectangle 41" o:spid="_x0000_s1026" style="position:absolute;margin-left:39.3pt;margin-top:.4pt;width:7.15pt;height:62.95pt;z-index:251659264;visibility:visible;mso-wrap-style:square;mso-width-percent:0;mso-height-percent:900;mso-wrap-distance-left:9pt;mso-wrap-distance-top:0;mso-wrap-distance-right:9pt;mso-wrap-distance-bottom:0;mso-position-horizontal:absolute;mso-position-horizontal-relative:page;mso-position-vertical:absolute;mso-position-vertical-relative:page;mso-width-percent:0;mso-height-percent:900;mso-width-relative:page;mso-height-relative:bottom-margin-area;v-text-anchor:top" o:gfxdata="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" fillcolor="#ffd555 [2167]" strokecolor="#ffc000 [3207]" strokeweight=".5pt">
               <v:fill color2="#ffcc31 [2615]" rotate="t" colors="0 #ffdd9c;.5 #ffd78e;1 #ffd479" focus="100%" type="gradient">
                 <o:fill v:ext="view" type="gradientUnscaled"/>
               </v:fill>
@@ -4820,7 +6074,7 @@
         </mc:Choice>
         <mc:Fallback>
           <w:pict>
-            <v:rect w14:anchorId="138937B9" id="Rectangle 34" o:spid="_x0000_s1026" style="position:absolute;margin-left:549.6pt;margin-top:.4pt;width:7.15pt;height:62.9pt;z-index:251657216;visibility:visible;mso-wrap-style:square;mso-width-percent:0;mso-height-percent:900;mso-wrap-distance-left:9pt;mso-wrap-distance-top:0;mso-wrap-distance-right:9pt;mso-wrap-distance-bottom:0;mso-position-horizontal:absolute;mso-position-horizontal-relative:page;mso-position-vertical:absolute;mso-position-vertical-relative:page;mso-width-percent:0;mso-height-percent:900;mso-width-relative:page;mso-height-relative:bottom-margin-area;v-text-anchor:top" o:gfxdata="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" fillcolor="#ffd555 [2167]" strokecolor="#ffc000 [3207]" strokeweight=".5pt">
+            <v:rect w14:anchorId="4C545379" id="Rectangle 34" o:spid="_x0000_s1026" style="position:absolute;margin-left:549.6pt;margin-top:.4pt;width:7.15pt;height:62.9pt;z-index:251657216;visibility:visible;mso-wrap-style:square;mso-width-percent:0;mso-height-percent:900;mso-wrap-distance-left:9pt;mso-wrap-distance-top:0;mso-wrap-distance-right:9pt;mso-wrap-distance-bottom:0;mso-position-horizontal:absolute;mso-position-horizontal-relative:page;mso-position-vertical:absolute;mso-position-vertical-relative:page;mso-width-percent:0;mso-height-percent:900;mso-width-relative:page;mso-height-relative:bottom-margin-area;v-text-anchor:top" o:gfxdata="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" fillcolor="#ffd555 [2167]" strokecolor="#ffc000 [3207]" strokeweight=".5pt">
               <v:fill color2="#ffcc31 [2615]" rotate="t" colors="0 #ffdd9c;.5 #ffd78e;1 #ffd479" focus="100%" type="gradient">
                 <o:fill v:ext="view" type="gradientUnscaled"/>
               </v:fill>
@@ -4957,7 +6211,7 @@
         </mc:Choice>
         <mc:Fallback>
           <w:pict>
-            <v:group w14:anchorId="3D41D739" id="Group 35" o:spid="_x0000_s1026" style="position:absolute;margin-left:0;margin-top:0;width:594.45pt;height:64.2pt;z-index:251658240;mso-width-percent:1000;mso-position-horizontal:center;mso-position-horizontal-relative:page;mso-position-vertical:top;mso-position-vertical-relative:page;mso-width-percent:1000;mso-height-relative:top-margin-area" coordorigin="8,9" coordsize="15823,1439" o:gfxdata="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">
+            <v:group w14:anchorId="18F2BAF5" id="Group 35" o:spid="_x0000_s1026" style="position:absolute;margin-left:0;margin-top:0;width:594.45pt;height:64.2pt;z-index:251658240;mso-width-percent:1000;mso-position-horizontal:center;mso-position-horizontal-relative:page;mso-position-vertical:top;mso-position-vertical-relative:page;mso-width-percent:1000;mso-height-relative:top-margin-area" coordorigin="8,9" coordsize="15823,1439" o:gfxdata="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">
               <v:shapetype id="_x0000_t32" coordsize="21600,21600" o:spt="32" o:oned="t" path="m,l21600,21600e" filled="f">
                 <v:path arrowok="t" fillok="f" o:connecttype="none"/>
                 <o:lock v:ext="edit" shapetype="t"/>
@@ -7146,9 +8400,10 @@
     <w:basedOn w:val="Ttulo1"/>
     <w:autoRedefine/>
     <w:qFormat/>
-    <w:rsid w:val="00A3435E"/>
+    <w:rsid w:val="00B93243"/>
     <w:pPr>
       <w:keepLines w:val="0"/>
+      <w:framePr w:hSpace="141" w:wrap="around" w:vAnchor="text" w:hAnchor="margin" w:y="160"/>
       <w:widowControl w:val="0"/>
       <w:tabs>
         <w:tab w:val="left" w:pos="0"/>
@@ -7156,6 +8411,7 @@
       <w:suppressAutoHyphens/>
       <w:spacing w:before="120" w:after="60" w:line="240" w:lineRule="atLeast"/>
       <w:ind w:left="0" w:firstLine="0"/>
+      <w:outlineLvl w:val="9"/>
     </w:pPr>
     <w:rPr>
       <w:rFonts w:ascii="Baskerville Old Face" w:hAnsi="Baskerville Old Face"/>
@@ -8305,7 +9561,7 @@
 </file>
 
 <file path=customXml/itemProps2.xml><?xml version="1.0" encoding="utf-8"?>
-<ds:datastoreItem xmlns:ds="http://schemas.openxmlformats.org/officeDocument/2006/customXml" ds:itemID="{9AB3315A-60F5-074D-9FC1-B4DC7B87C750}">
+<ds:datastoreItem xmlns:ds="http://schemas.openxmlformats.org/officeDocument/2006/customXml" ds:itemID="{CC25A5B7-49E4-2E4C-B68D-3260EF844391}">
   <ds:schemaRefs>
     <ds:schemaRef ds:uri="http://schemas.openxmlformats.org/officeDocument/2006/bibliography"/>
   </ds:schemaRefs>

</xml_diff>

<commit_message>
Actualizacion de Caso de Uso
Prototipo actualizado, mas las especificaciones de los casos de uso
</commit_message>
<xml_diff>
--- a/Casos de Uso/ Caso de Uso Gestionar Examen.docx
+++ b/Casos de Uso/ Caso de Uso Gestionar Examen.docx
@@ -106,7 +106,7 @@
           </mc:Choice>
           <mc:Fallback>
             <w:pict>
-              <v:rect w14:anchorId="5BEB05F5" id="Rectangle 6" o:spid="_x0000_s1026" style="position:absolute;margin-left:0;margin-top:0;width:624.15pt;height:68.25pt;z-index:251653632;visibility:visible;mso-wrap-style:square;mso-width-percent:1050;mso-height-percent:900;mso-wrap-distance-left:9pt;mso-wrap-distance-top:0;mso-wrap-distance-right:9pt;mso-wrap-distance-bottom:0;mso-position-horizontal:center;mso-position-horizontal-relative:page;mso-position-vertical:bottom;mso-position-vertical-relative:page;mso-width-percent:1050;mso-height-percent:900;mso-width-relative:page;mso-height-relative:top-margin-area;v-text-anchor:top" o:gfxdata="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" o:allowincell="f" fillcolor="#ffd555 [2167]" strokecolor="#ffc000 [3207]" strokeweight=".5pt">
+              <v:rect w14:anchorId="59CE135F" id="Rectangle 6" o:spid="_x0000_s1026" style="position:absolute;margin-left:0;margin-top:0;width:624.15pt;height:68.25pt;z-index:251653632;visibility:visible;mso-wrap-style:square;mso-width-percent:1050;mso-height-percent:900;mso-wrap-distance-left:9pt;mso-wrap-distance-top:0;mso-wrap-distance-right:9pt;mso-wrap-distance-bottom:0;mso-position-horizontal:center;mso-position-horizontal-relative:page;mso-position-vertical:bottom;mso-position-vertical-relative:page;mso-width-percent:1050;mso-height-percent:900;mso-width-relative:page;mso-height-relative:top-margin-area;v-text-anchor:top" o:gfxdata="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" o:allowincell="f" fillcolor="#ffd555 [2167]" strokecolor="#ffc000 [3207]" strokeweight=".5pt">
                 <v:fill color2="#ffcc31 [2615]" rotate="t" colors="0 #ffdd9c;.5 #ffd78e;1 #ffd479" focus="100%" type="gradient">
                   <o:fill v:ext="view" type="gradientUnscaled"/>
                 </v:fill>
@@ -349,7 +349,7 @@
           </mc:Choice>
           <mc:Fallback>
             <w:pict>
-              <v:rect w14:anchorId="7B59AED3" id="Rectangle 7" o:spid="_x0000_s1026" style="position:absolute;margin-left:-14.45pt;margin-top:.4pt;width:624.25pt;height:68.25pt;z-index:251654656;visibility:visible;mso-wrap-style:square;mso-width-percent:1050;mso-height-percent:900;mso-wrap-distance-left:9pt;mso-wrap-distance-top:0;mso-wrap-distance-right:9pt;mso-wrap-distance-bottom:0;mso-position-horizontal:absolute;mso-position-horizontal-relative:page;mso-position-vertical:absolute;mso-position-vertical-relative:page;mso-width-percent:1050;mso-height-percent:900;mso-width-relative:page;mso-height-relative:top-margin-area;v-text-anchor:top" o:gfxdata="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" o:allowincell="f" fillcolor="#ffd555 [2167]" strokecolor="#ffc000 [3207]" strokeweight=".5pt">
+              <v:rect w14:anchorId="311FAF96" id="Rectangle 7" o:spid="_x0000_s1026" style="position:absolute;margin-left:-14.45pt;margin-top:.4pt;width:624.25pt;height:68.25pt;z-index:251654656;visibility:visible;mso-wrap-style:square;mso-width-percent:1050;mso-height-percent:900;mso-wrap-distance-left:9pt;mso-wrap-distance-top:0;mso-wrap-distance-right:9pt;mso-wrap-distance-bottom:0;mso-position-horizontal:absolute;mso-position-horizontal-relative:page;mso-position-vertical:absolute;mso-position-vertical-relative:page;mso-width-percent:1050;mso-height-percent:900;mso-width-relative:page;mso-height-relative:top-margin-area;v-text-anchor:top" o:gfxdata="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" o:allowincell="f" fillcolor="#ffd555 [2167]" strokecolor="#ffc000 [3207]" strokeweight=".5pt">
                 <v:fill color2="#ffcc31 [2615]" rotate="t" colors="0 #ffdd9c;.5 #ffd78e;1 #ffd479" focus="100%" type="gradient">
                   <o:fill v:ext="view" type="gradientUnscaled"/>
                 </v:fill>
@@ -644,7 +644,7 @@
                                     <pic:cNvPicPr/>
                                   </pic:nvPicPr>
                                   <pic:blipFill>
-                                    <a:blip r:embed="rId9">
+                                    <a:blip r:embed="rId10">
                                       <a:extLst>
                                         <a:ext uri="{28A0092B-C50C-407E-A947-70E740481C1C}">
                                           <a14:useLocalDpi xmlns:a14="http://schemas.microsoft.com/office/drawing/2010/main" val="0"/>
@@ -708,7 +708,7 @@
                     </pic:cNvPicPr>
                   </pic:nvPicPr>
                   <pic:blipFill>
-                    <a:blip r:embed="rId10" cstate="print"/>
+                    <a:blip r:embed="rId11" cstate="print"/>
                     <a:stretch>
                       <a:fillRect/>
                     </a:stretch>
@@ -1156,7 +1156,21 @@
         <w:rPr>
           <w:lang w:val="es-ES"/>
         </w:rPr>
-        <w:t>Para actualizar los campos en Microsoft Word (los cuales se muestran sobre un fondo gris cuando se selecciona], ir a Archivo &gt; Propiedades &gt; Resumen y reemplazar los campos “Asunto” con el Nombre del Proyecto  y “Autor” con el nombre del autor de este documento después ir a Personalizar y actualizar el valor “Numero de Documento” en la lista de propiedades del mismo dialogo, por el nuevo número de versión. Posteriormente cerrar el dialogo actualizar el documento seleccionando en el menú Editar &gt; Seleccionar todo o Ctrl–E y presionar F9, o simplemente dar un clic sobre el campo y presionar F9. Esto debe repetirse también en el índice, encabezado y  pie de página, en todas sus secciones.]</w:t>
+        <w:t xml:space="preserve">Para actualizar los campos en Microsoft Word (los cuales se muestran sobre un fondo gris cuando se selecciona], ir a Archivo &gt; Propiedades &gt; Resumen y reemplazar los campos “Asunto” con el Nombre del Proyecto  y “Autor” con el nombre del autor de este documento después ir a Personalizar y actualizar el valor “Numero de Documento” en la lista de propiedades del mismo dialogo, por el nuevo número de versión. Posteriormente cerrar el dialogo actualizar el documento seleccionando en el menú Editar &gt; Seleccionar todo o </w:t>
+      </w:r>
+      <w:proofErr w:type="spellStart"/>
+      <w:r>
+        <w:rPr>
+          <w:lang w:val="es-ES"/>
+        </w:rPr>
+        <w:t>Ctrl</w:t>
+      </w:r>
+      <w:proofErr w:type="spellEnd"/>
+      <w:r>
+        <w:rPr>
+          <w:lang w:val="es-ES"/>
+        </w:rPr>
+        <w:t>–E y presionar F9, o simplemente dar un clic sobre el campo y presionar F9. Esto debe repetirse también en el índice, encabezado y  pie de página, en todas sus secciones.]</w:t>
       </w:r>
     </w:p>
     <w:p>
@@ -1262,7 +1276,7 @@
                                           <pic:cNvPicPr/>
                                         </pic:nvPicPr>
                                         <pic:blipFill>
-                                          <a:blip r:embed="rId11">
+                                          <a:blip r:embed="rId12">
                                             <a:extLst>
                                               <a:ext uri="{28A0092B-C50C-407E-A947-70E740481C1C}">
                                                 <a14:useLocalDpi xmlns:a14="http://schemas.microsoft.com/office/drawing/2010/main" val="0"/>
@@ -1346,7 +1360,7 @@
                                     <pic:cNvPicPr/>
                                   </pic:nvPicPr>
                                   <pic:blipFill>
-                                    <a:blip r:embed="rId11">
+                                    <a:blip r:embed="rId13">
                                       <a:extLst>
                                         <a:ext uri="{28A0092B-C50C-407E-A947-70E740481C1C}">
                                           <a14:useLocalDpi xmlns:a14="http://schemas.microsoft.com/office/drawing/2010/main" val="0"/>
@@ -3210,6 +3224,25 @@
               <w:cnfStyle w:val="000000010000" w:firstRow="0" w:lastRow="0" w:firstColumn="0" w:lastColumn="0" w:oddVBand="0" w:evenVBand="0" w:oddHBand="0" w:evenHBand="1" w:firstRowFirstColumn="0" w:firstRowLastColumn="0" w:lastRowFirstColumn="0" w:lastRowLastColumn="0"/>
               <w:rPr>
                 <w:rFonts w:ascii="Baskerville Old Face" w:hAnsi="Baskerville Old Face"/>
+                <w:sz w:val="24"/>
+              </w:rPr>
+            </w:pPr>
+            <w:r>
+              <w:rPr>
+                <w:rFonts w:ascii="Baskerville Old Face" w:hAnsi="Baskerville Old Face"/>
+                <w:sz w:val="24"/>
+              </w:rPr>
+              <w:t>El sistema acepta la solicitud, enviándola a la base de datos correspondiente.(E3)</w:t>
+            </w:r>
+          </w:p>
+          <w:p>
+            <w:pPr>
+              <w:spacing w:line="240" w:lineRule="auto"/>
+              <w:contextualSpacing/>
+              <w:jc w:val="both"/>
+              <w:cnfStyle w:val="000000010000" w:firstRow="0" w:lastRow="0" w:firstColumn="0" w:lastColumn="0" w:oddVBand="0" w:evenVBand="0" w:oddHBand="0" w:evenHBand="1" w:firstRowFirstColumn="0" w:firstRowLastColumn="0" w:lastRowFirstColumn="0" w:lastRowLastColumn="0"/>
+              <w:rPr>
+                <w:rFonts w:ascii="Baskerville Old Face" w:hAnsi="Baskerville Old Face"/>
                 <w:i/>
                 <w:sz w:val="24"/>
               </w:rPr>
@@ -3275,8 +3308,6 @@
               </w:rPr>
               <w:t>.</w:t>
             </w:r>
-            <w:bookmarkStart w:id="0" w:name="_GoBack"/>
-            <w:bookmarkEnd w:id="0"/>
           </w:p>
         </w:tc>
       </w:tr>
@@ -3355,14 +3386,7 @@
                 <w:rFonts w:ascii="Baskerville Old Face" w:hAnsi="Baskerville Old Face"/>
                 <w:sz w:val="24"/>
               </w:rPr>
-              <w:t xml:space="preserve"> incluye  el </w:t>
-            </w:r>
-            <w:r>
-              <w:rPr>
-                <w:rFonts w:ascii="Baskerville Old Face" w:hAnsi="Baskerville Old Face"/>
-                <w:sz w:val="24"/>
-              </w:rPr>
-              <w:t>código de la carrera, denominación de la carrera, denominación de la asignatura, un presidente, dos vocales y un suplente, también la fecha del primer llamado y del segundo llamado si es que llega a tener, y por ultimo la hora de la mesa de examen.</w:t>
+              <w:t xml:space="preserve"> incluye  el código de la carrera, denominación de la carrera, denominación de la asignatura, un presidente, dos vocales y un suplente, también la fecha del primer llamado y del segundo llamado si es que llega a tener, y por ultimo la hora de la mesa de examen.</w:t>
             </w:r>
             <w:r>
               <w:rPr>
@@ -3536,13 +3560,7 @@
               <w:rPr>
                 <w:lang w:val="es-ES"/>
               </w:rPr>
-              <w:t>S-4</w:t>
-            </w:r>
-            <w:r>
-              <w:rPr>
-                <w:lang w:val="es-ES"/>
-              </w:rPr>
-              <w:t xml:space="preserve"> </w:t>
+              <w:t xml:space="preserve">S-4 </w:t>
             </w:r>
             <w:r>
               <w:rPr>
@@ -3644,21 +3662,7 @@
                 <w:rFonts w:ascii="Baskerville Old Face" w:hAnsi="Baskerville Old Face"/>
                 <w:sz w:val="24"/>
               </w:rPr>
-              <w:t>Si el usuario selecciona “</w:t>
-            </w:r>
-            <w:r>
-              <w:rPr>
-                <w:rFonts w:ascii="Baskerville Old Face" w:hAnsi="Baskerville Old Face"/>
-                <w:sz w:val="24"/>
-              </w:rPr>
-              <w:t>Asignatura</w:t>
-            </w:r>
-            <w:r>
-              <w:rPr>
-                <w:rFonts w:ascii="Baskerville Old Face" w:hAnsi="Baskerville Old Face"/>
-                <w:sz w:val="24"/>
-              </w:rPr>
-              <w:t xml:space="preserve">” el sistema habilitara el campo para </w:t>
+              <w:t xml:space="preserve">Si el usuario selecciona “Asignatura” el sistema habilitara el campo para </w:t>
             </w:r>
             <w:r>
               <w:rPr>
@@ -3697,21 +3701,7 @@
                 <w:rFonts w:ascii="Baskerville Old Face" w:hAnsi="Baskerville Old Face"/>
                 <w:sz w:val="24"/>
               </w:rPr>
-              <w:t>Si el usuario selecciona “</w:t>
-            </w:r>
-            <w:r>
-              <w:rPr>
-                <w:rFonts w:ascii="Baskerville Old Face" w:hAnsi="Baskerville Old Face"/>
-                <w:sz w:val="24"/>
-              </w:rPr>
-              <w:t>Presidente</w:t>
-            </w:r>
-            <w:r>
-              <w:rPr>
-                <w:rFonts w:ascii="Baskerville Old Face" w:hAnsi="Baskerville Old Face"/>
-                <w:sz w:val="24"/>
-              </w:rPr>
-              <w:t>” el sistema habi</w:t>
+              <w:t>Si el usuario selecciona “Presidente” el sistema habi</w:t>
             </w:r>
             <w:r>
               <w:rPr>
@@ -3743,21 +3733,7 @@
                 <w:rFonts w:ascii="Baskerville Old Face" w:hAnsi="Baskerville Old Face"/>
                 <w:sz w:val="24"/>
               </w:rPr>
-              <w:t>Si el usuario selecciona “</w:t>
-            </w:r>
-            <w:r>
-              <w:rPr>
-                <w:rFonts w:ascii="Baskerville Old Face" w:hAnsi="Baskerville Old Face"/>
-                <w:sz w:val="24"/>
-              </w:rPr>
-              <w:t>Vocal 1</w:t>
-            </w:r>
-            <w:r>
-              <w:rPr>
-                <w:rFonts w:ascii="Baskerville Old Face" w:hAnsi="Baskerville Old Face"/>
-                <w:sz w:val="24"/>
-              </w:rPr>
-              <w:t>” el sistema habilitara el campo para</w:t>
+              <w:t>Si el usuario selecciona “Vocal 1” el sistema habilitara el campo para</w:t>
             </w:r>
             <w:r>
               <w:rPr>
@@ -3789,21 +3765,7 @@
                 <w:rFonts w:ascii="Baskerville Old Face" w:hAnsi="Baskerville Old Face"/>
                 <w:sz w:val="24"/>
               </w:rPr>
-              <w:t>Si el usuario selecciona “</w:t>
-            </w:r>
-            <w:r>
-              <w:rPr>
-                <w:rFonts w:ascii="Baskerville Old Face" w:hAnsi="Baskerville Old Face"/>
-                <w:sz w:val="24"/>
-              </w:rPr>
-              <w:t>Vocal 2</w:t>
-            </w:r>
-            <w:r>
-              <w:rPr>
-                <w:rFonts w:ascii="Baskerville Old Face" w:hAnsi="Baskerville Old Face"/>
-                <w:sz w:val="24"/>
-              </w:rPr>
-              <w:t>” el sistema habilitara el campo para</w:t>
+              <w:t>Si el usuario selecciona “Vocal 2” el sistema habilitara el campo para</w:t>
             </w:r>
             <w:r>
               <w:rPr>
@@ -3835,21 +3797,8 @@
                 <w:rFonts w:ascii="Baskerville Old Face" w:hAnsi="Baskerville Old Face"/>
                 <w:sz w:val="24"/>
               </w:rPr>
-              <w:t>Si el usuario selecciona “</w:t>
-            </w:r>
-            <w:r>
-              <w:rPr>
-                <w:rFonts w:ascii="Baskerville Old Face" w:hAnsi="Baskerville Old Face"/>
-                <w:sz w:val="24"/>
-              </w:rPr>
-              <w:t>Suplente</w:t>
-            </w:r>
-            <w:r>
-              <w:rPr>
-                <w:rFonts w:ascii="Baskerville Old Face" w:hAnsi="Baskerville Old Face"/>
-                <w:sz w:val="24"/>
-              </w:rPr>
-              <w:t>” el sistema habilitara el campo para</w:t>
+              <w:lastRenderedPageBreak/>
+              <w:t>Si el usuario selecciona “Suplente” el sistema habilitara el campo para</w:t>
             </w:r>
             <w:r>
               <w:rPr>
@@ -3881,22 +3830,7 @@
                 <w:rFonts w:ascii="Baskerville Old Face" w:hAnsi="Baskerville Old Face"/>
                 <w:sz w:val="24"/>
               </w:rPr>
-              <w:lastRenderedPageBreak/>
-              <w:t>Si el usuario selecciona “</w:t>
-            </w:r>
-            <w:r>
-              <w:rPr>
-                <w:rFonts w:ascii="Baskerville Old Face" w:hAnsi="Baskerville Old Face"/>
-                <w:sz w:val="24"/>
-              </w:rPr>
-              <w:t>1 llamado</w:t>
-            </w:r>
-            <w:r>
-              <w:rPr>
-                <w:rFonts w:ascii="Baskerville Old Face" w:hAnsi="Baskerville Old Face"/>
-                <w:sz w:val="24"/>
-              </w:rPr>
-              <w:t>” el sistema habilitara el campo para</w:t>
+              <w:t>Si el usuario selecciona “1 llamado” el sistema habilitara el campo para</w:t>
             </w:r>
             <w:r>
               <w:rPr>
@@ -3928,21 +3862,7 @@
                 <w:rFonts w:ascii="Baskerville Old Face" w:hAnsi="Baskerville Old Face"/>
                 <w:sz w:val="24"/>
               </w:rPr>
-              <w:t>Si el usuario selecciona “</w:t>
-            </w:r>
-            <w:r>
-              <w:rPr>
-                <w:rFonts w:ascii="Baskerville Old Face" w:hAnsi="Baskerville Old Face"/>
-                <w:sz w:val="24"/>
-              </w:rPr>
-              <w:t>2 llamado</w:t>
-            </w:r>
-            <w:r>
-              <w:rPr>
-                <w:rFonts w:ascii="Baskerville Old Face" w:hAnsi="Baskerville Old Face"/>
-                <w:sz w:val="24"/>
-              </w:rPr>
-              <w:t xml:space="preserve">” el sistema habilitara el campo para </w:t>
+              <w:t xml:space="preserve">Si el usuario selecciona “2 llamado” el sistema habilitara el campo para </w:t>
             </w:r>
             <w:r>
               <w:rPr>
@@ -3974,21 +3894,7 @@
                 <w:rFonts w:ascii="Baskerville Old Face" w:hAnsi="Baskerville Old Face"/>
                 <w:sz w:val="24"/>
               </w:rPr>
-              <w:t>Si el usuario selecciona “</w:t>
-            </w:r>
-            <w:r>
-              <w:rPr>
-                <w:rFonts w:ascii="Baskerville Old Face" w:hAnsi="Baskerville Old Face"/>
-                <w:sz w:val="24"/>
-              </w:rPr>
-              <w:t>Hora</w:t>
-            </w:r>
-            <w:r>
-              <w:rPr>
-                <w:rFonts w:ascii="Baskerville Old Face" w:hAnsi="Baskerville Old Face"/>
-                <w:sz w:val="24"/>
-              </w:rPr>
-              <w:t>” el sistema habilitara el campo para</w:t>
+              <w:t>Si el usuario selecciona “Hora” el sistema habilitara el campo para</w:t>
             </w:r>
             <w:r>
               <w:rPr>
@@ -4076,6 +3982,13 @@
                 <w:rFonts w:ascii="Baskerville Old Face" w:hAnsi="Baskerville Old Face"/>
                 <w:sz w:val="24"/>
               </w:rPr>
+              <w:t xml:space="preserve"> (E4)</w:t>
+            </w:r>
+            <w:r>
+              <w:rPr>
+                <w:rFonts w:ascii="Baskerville Old Face" w:hAnsi="Baskerville Old Face"/>
+                <w:sz w:val="24"/>
+              </w:rPr>
               <w:t>. Se continua con el SubFlujo “</w:t>
             </w:r>
             <w:r>
@@ -4186,6 +4099,15 @@
               </w:rPr>
               <w:t xml:space="preserve"> indispensable.</w:t>
             </w:r>
+            <w:r>
+              <w:rPr>
+                <w:rFonts w:ascii="Baskerville Old Face" w:hAnsi="Baskerville Old Face"/>
+                <w:sz w:val="24"/>
+              </w:rPr>
+              <w:t>&lt;</w:t>
+            </w:r>
+            <w:bookmarkStart w:id="0" w:name="_GoBack"/>
+            <w:bookmarkEnd w:id="0"/>
           </w:p>
           <w:p>
             <w:pPr>
@@ -4245,203 +4167,125 @@
               </w:rPr>
               <w:t xml:space="preserve">E3: </w:t>
             </w:r>
+            <w:r>
+              <w:rPr>
+                <w:rFonts w:ascii="Baskerville Old Face" w:hAnsi="Baskerville Old Face"/>
+                <w:b/>
+                <w:i/>
+                <w:sz w:val="24"/>
+              </w:rPr>
+              <w:t>Información</w:t>
+            </w:r>
+            <w:r>
+              <w:rPr>
+                <w:rFonts w:ascii="Baskerville Old Face" w:hAnsi="Baskerville Old Face"/>
+                <w:b/>
+                <w:i/>
+                <w:sz w:val="24"/>
+              </w:rPr>
+              <w:t xml:space="preserve"> no Encontrada: </w:t>
+            </w:r>
+            <w:r>
+              <w:rPr>
+                <w:rFonts w:ascii="Baskerville Old Face" w:hAnsi="Baskerville Old Face"/>
+                <w:sz w:val="24"/>
+              </w:rPr>
+              <w:t xml:space="preserve">No se encuentra la </w:t>
+            </w:r>
+            <w:r>
+              <w:rPr>
+                <w:rFonts w:ascii="Baskerville Old Face" w:hAnsi="Baskerville Old Face"/>
+                <w:sz w:val="24"/>
+              </w:rPr>
+              <w:t>información</w:t>
+            </w:r>
+            <w:r>
+              <w:rPr>
+                <w:rFonts w:ascii="Baskerville Old Face" w:hAnsi="Baskerville Old Face"/>
+                <w:sz w:val="24"/>
+              </w:rPr>
+              <w:t xml:space="preserve"> </w:t>
+            </w:r>
+            <w:r>
+              <w:rPr>
+                <w:rFonts w:ascii="Baskerville Old Face" w:hAnsi="Baskerville Old Face"/>
+                <w:sz w:val="24"/>
+              </w:rPr>
+              <w:t>buscada</w:t>
+            </w:r>
+            <w:r>
+              <w:rPr>
+                <w:rFonts w:ascii="Baskerville Old Face" w:hAnsi="Baskerville Old Face"/>
+                <w:sz w:val="24"/>
+              </w:rPr>
+              <w:t>.</w:t>
+            </w:r>
+          </w:p>
+          <w:p>
+            <w:pPr>
+              <w:jc w:val="both"/>
+              <w:cnfStyle w:val="000000010000" w:firstRow="0" w:lastRow="0" w:firstColumn="0" w:lastColumn="0" w:oddVBand="0" w:evenVBand="0" w:oddHBand="0" w:evenHBand="1" w:firstRowFirstColumn="0" w:firstRowLastColumn="0" w:lastRowFirstColumn="0" w:lastRowLastColumn="0"/>
+              <w:rPr>
+                <w:rFonts w:ascii="Baskerville Old Face" w:hAnsi="Baskerville Old Face"/>
+                <w:sz w:val="24"/>
+              </w:rPr>
+            </w:pPr>
+            <w:r>
+              <w:rPr>
+                <w:rFonts w:ascii="Baskerville Old Face" w:hAnsi="Baskerville Old Face"/>
+                <w:sz w:val="24"/>
+              </w:rPr>
+              <w:t xml:space="preserve">E4: </w:t>
+            </w:r>
+            <w:r>
+              <w:rPr>
+                <w:rFonts w:ascii="Baskerville Old Face" w:hAnsi="Baskerville Old Face"/>
+                <w:b/>
+                <w:i/>
+                <w:sz w:val="24"/>
+              </w:rPr>
+              <w:t>Eliminación</w:t>
+            </w:r>
+            <w:r>
+              <w:rPr>
+                <w:rFonts w:ascii="Baskerville Old Face" w:hAnsi="Baskerville Old Face"/>
+                <w:b/>
+                <w:i/>
+                <w:sz w:val="24"/>
+              </w:rPr>
+              <w:t xml:space="preserve"> Mesa Incompleta:</w:t>
+            </w:r>
+            <w:r>
+              <w:rPr>
+                <w:rFonts w:ascii="Baskerville Old Face" w:hAnsi="Baskerville Old Face"/>
+                <w:sz w:val="24"/>
+              </w:rPr>
+              <w:t xml:space="preserve"> no se logro eliminar la mesa.</w:t>
+            </w:r>
+            <w:r>
+              <w:rPr>
+                <w:rFonts w:ascii="Baskerville Old Face" w:hAnsi="Baskerville Old Face"/>
+                <w:b/>
+                <w:i/>
+                <w:sz w:val="24"/>
+              </w:rPr>
+              <w:t xml:space="preserve"> </w:t>
+            </w:r>
           </w:p>
         </w:tc>
       </w:tr>
     </w:tbl>
     <w:p>
       <w:pPr>
+        <w:pStyle w:val="PSI-Comentario"/>
         <w:ind w:left="0" w:firstLine="0"/>
-        <w:jc w:val="both"/>
-        <w:rPr>
-          <w:rFonts w:ascii="Baskerville Old Face" w:hAnsi="Baskerville Old Face"/>
+        <w:rPr>
+          <w:lang w:val="es-ES"/>
         </w:rPr>
       </w:pPr>
     </w:p>
     <w:p>
       <w:pPr>
-        <w:pStyle w:val="PSI-Ttulo1"/>
-        <w:framePr w:wrap="around"/>
-        <w:jc w:val="both"/>
-        <w:rPr>
-          <w:lang w:val="es-ES"/>
-        </w:rPr>
-      </w:pPr>
-      <w:bookmarkStart w:id="1" w:name="_Toc228206475"/>
-      <w:bookmarkStart w:id="2" w:name="_Toc234686580"/>
-      <w:bookmarkStart w:id="3" w:name="_Toc258856776"/>
-    </w:p>
-    <w:p>
-      <w:pPr>
-        <w:pStyle w:val="PSI-Ttulo1"/>
-        <w:framePr w:wrap="around"/>
-        <w:jc w:val="both"/>
-        <w:rPr>
-          <w:lang w:val="es-ES"/>
-        </w:rPr>
-      </w:pPr>
-      <w:bookmarkStart w:id="4" w:name="_Toc228206479"/>
-      <w:bookmarkStart w:id="5" w:name="_Toc234686584"/>
-      <w:bookmarkStart w:id="6" w:name="_Toc258856780"/>
-      <w:bookmarkEnd w:id="1"/>
-      <w:bookmarkEnd w:id="2"/>
-      <w:bookmarkEnd w:id="3"/>
-      <w:r>
-        <w:rPr>
-          <w:lang w:val="es-ES"/>
-        </w:rPr>
-        <w:t>Poscondiciones</w:t>
-      </w:r>
-      <w:bookmarkEnd w:id="4"/>
-      <w:bookmarkEnd w:id="5"/>
-      <w:bookmarkEnd w:id="6"/>
-      <w:r>
-        <w:rPr>
-          <w:lang w:val="es-ES"/>
-        </w:rPr>
-        <w:t xml:space="preserve"> </w:t>
-      </w:r>
-    </w:p>
-    <w:p>
-      <w:pPr>
-        <w:pStyle w:val="PSI-Comentario"/>
-        <w:rPr>
-          <w:lang w:val="es-ES"/>
-        </w:rPr>
-      </w:pPr>
-      <w:r>
-        <w:rPr>
-          <w:lang w:val="es-ES"/>
-        </w:rPr>
-        <w:t>[Efectos que de forma inmediata tiene la realización del Caso de Uso sobre el estado del sistema]</w:t>
-      </w:r>
-    </w:p>
-    <w:p>
-      <w:pPr>
-        <w:pStyle w:val="PSI-Comentario"/>
-        <w:rPr>
-          <w:lang w:val="es-ES"/>
-        </w:rPr>
-      </w:pPr>
-    </w:p>
-    <w:p>
-      <w:pPr>
-        <w:pStyle w:val="PSI-Ttulo1"/>
-        <w:framePr w:wrap="around"/>
-        <w:jc w:val="both"/>
-        <w:rPr>
-          <w:lang w:val="es-ES"/>
-        </w:rPr>
-      </w:pPr>
-      <w:bookmarkStart w:id="7" w:name="_Toc228206480"/>
-      <w:bookmarkStart w:id="8" w:name="_Toc234686585"/>
-      <w:bookmarkStart w:id="9" w:name="_Toc258856781"/>
-      <w:r>
-        <w:rPr>
-          <w:lang w:val="es-ES"/>
-        </w:rPr>
-        <w:t>Flujo de Eventos Alternativo</w:t>
-      </w:r>
-      <w:bookmarkEnd w:id="7"/>
-      <w:bookmarkEnd w:id="8"/>
-      <w:bookmarkEnd w:id="9"/>
-    </w:p>
-    <w:p>
-      <w:pPr>
-        <w:pStyle w:val="PSI-Comentario"/>
-        <w:rPr>
-          <w:lang w:val="es-ES"/>
-        </w:rPr>
-      </w:pPr>
-      <w:r>
-        <w:rPr>
-          <w:lang w:val="es-ES"/>
-        </w:rPr>
-        <w:t>[Descripción del flujo alternativo, en qu</w:t>
-      </w:r>
-      <w:r>
-        <w:rPr>
-          <w:lang w:val="es-ES"/>
-        </w:rPr>
-        <w:t>e</w:t>
-      </w:r>
-      <w:r>
-        <w:rPr>
-          <w:lang w:val="es-ES"/>
-        </w:rPr>
-        <w:t xml:space="preserve"> punto se puede producir, qu</w:t>
-      </w:r>
-      <w:r>
-        <w:rPr>
-          <w:lang w:val="es-ES"/>
-        </w:rPr>
-        <w:t>e</w:t>
-      </w:r>
-      <w:r>
-        <w:rPr>
-          <w:lang w:val="es-ES"/>
-        </w:rPr>
-        <w:t xml:space="preserve"> acciones se realizarán, etc.]</w:t>
-      </w:r>
-      <w:r>
-        <w:rPr>
-          <w:lang w:val="es-ES"/>
-        </w:rPr>
-        <w:br/>
-      </w:r>
-    </w:p>
-    <w:p>
-      <w:pPr>
-        <w:pStyle w:val="PSI-Ttulo1"/>
-        <w:framePr w:wrap="around"/>
-        <w:jc w:val="both"/>
-        <w:rPr>
-          <w:lang w:val="es-ES"/>
-        </w:rPr>
-      </w:pPr>
-      <w:bookmarkStart w:id="10" w:name="_Toc228206481"/>
-      <w:bookmarkStart w:id="11" w:name="_Toc234686586"/>
-      <w:r>
-        <w:rPr>
-          <w:lang w:val="es-ES"/>
-        </w:rPr>
-        <w:br w:type="page"/>
-      </w:r>
-      <w:bookmarkStart w:id="12" w:name="_Toc258856782"/>
-      <w:r>
-        <w:rPr>
-          <w:lang w:val="es-ES"/>
-        </w:rPr>
-        <w:t>Diagramas Asociados</w:t>
-      </w:r>
-      <w:bookmarkEnd w:id="10"/>
-      <w:bookmarkEnd w:id="11"/>
-      <w:bookmarkEnd w:id="12"/>
-    </w:p>
-    <w:p>
-      <w:pPr>
-        <w:pStyle w:val="PSI-Comentario"/>
-        <w:rPr>
-          <w:lang w:val="es-ES"/>
-        </w:rPr>
-      </w:pPr>
-      <w:r>
-        <w:rPr>
-          <w:lang w:val="es-ES"/>
-        </w:rPr>
-        <w:t>[Incluir aquí todos los diagramas UML asociados a este documento.]</w:t>
-      </w:r>
-    </w:p>
-    <w:p>
-      <w:pPr>
-        <w:pStyle w:val="PSI-Comentario"/>
-        <w:rPr>
-          <w:lang w:val="es-ES"/>
-        </w:rPr>
-      </w:pPr>
-    </w:p>
-    <w:p>
-      <w:pPr>
         <w:pStyle w:val="PSI-Ttulo2"/>
         <w:jc w:val="both"/>
         <w:rPr>
@@ -4450,7 +4294,7 @@
           <w:lang w:val="es-ES"/>
         </w:rPr>
       </w:pPr>
-      <w:bookmarkStart w:id="13" w:name="_Toc258856783"/>
+      <w:bookmarkStart w:id="1" w:name="_Toc258856783"/>
       <w:r>
         <w:rPr>
           <w:rFonts w:ascii="Baskerville Old Face" w:hAnsi="Baskerville Old Face"/>
@@ -4459,7 +4303,7 @@
         </w:rPr>
         <w:t>Diagrama de Casos de Uso</w:t>
       </w:r>
-      <w:bookmarkEnd w:id="13"/>
+      <w:bookmarkEnd w:id="1"/>
     </w:p>
     <w:p>
       <w:pPr>
@@ -4513,7 +4357,7 @@
                     </pic:cNvPicPr>
                   </pic:nvPicPr>
                   <pic:blipFill>
-                    <a:blip r:embed="rId12">
+                    <a:blip r:embed="rId14">
                       <a:grayscl/>
                       <a:extLst>
                         <a:ext uri="{28A0092B-C50C-407E-A947-70E740481C1C}">
@@ -4563,7 +4407,7 @@
           <w:lang w:val="es-ES"/>
         </w:rPr>
       </w:pPr>
-      <w:bookmarkStart w:id="14" w:name="_Toc258856784"/>
+      <w:bookmarkStart w:id="2" w:name="_Toc258856784"/>
     </w:p>
     <w:p>
       <w:pPr>
@@ -4583,7 +4427,7 @@
         </w:rPr>
         <w:t>Diagrama de Secuencia</w:t>
       </w:r>
-      <w:bookmarkEnd w:id="14"/>
+      <w:bookmarkEnd w:id="2"/>
     </w:p>
     <w:p>
       <w:pPr>
@@ -4658,7 +4502,7 @@
                     </pic:cNvPicPr>
                   </pic:nvPicPr>
                   <pic:blipFill>
-                    <a:blip r:embed="rId13">
+                    <a:blip r:embed="rId15">
                       <a:extLst>
                         <a:ext uri="{28A0092B-C50C-407E-A947-70E740481C1C}">
                           <a14:useLocalDpi xmlns:a14="http://schemas.microsoft.com/office/drawing/2010/main" val="0"/>
@@ -4709,7 +4553,7 @@
           <w:lang w:val="es-ES"/>
         </w:rPr>
       </w:pPr>
-      <w:bookmarkStart w:id="15" w:name="_Toc258856785"/>
+      <w:bookmarkStart w:id="3" w:name="_Toc258856785"/>
       <w:r>
         <w:rPr>
           <w:rFonts w:ascii="Baskerville Old Face" w:hAnsi="Baskerville Old Face"/>
@@ -4718,7 +4562,7 @@
         </w:rPr>
         <w:t>Diagrama de Colaboración</w:t>
       </w:r>
-      <w:bookmarkEnd w:id="15"/>
+      <w:bookmarkEnd w:id="3"/>
     </w:p>
     <w:p>
       <w:pPr>
@@ -4914,7 +4758,7 @@
                     </pic:cNvPicPr>
                   </pic:nvPicPr>
                   <pic:blipFill>
-                    <a:blip r:embed="rId14">
+                    <a:blip r:embed="rId16">
                       <a:extLst>
                         <a:ext uri="{28A0092B-C50C-407E-A947-70E740481C1C}">
                           <a14:useLocalDpi xmlns:a14="http://schemas.microsoft.com/office/drawing/2010/main" val="0"/>
@@ -4974,7 +4818,7 @@
           <w:lang w:val="es-ES"/>
         </w:rPr>
       </w:pPr>
-      <w:bookmarkStart w:id="16" w:name="_Toc258856786"/>
+      <w:bookmarkStart w:id="4" w:name="_Toc258856786"/>
       <w:r>
         <w:rPr>
           <w:rFonts w:ascii="Baskerville Old Face" w:hAnsi="Baskerville Old Face"/>
@@ -4983,7 +4827,7 @@
         </w:rPr>
         <w:t>Diagrama de Estados</w:t>
       </w:r>
-      <w:bookmarkEnd w:id="16"/>
+      <w:bookmarkEnd w:id="4"/>
     </w:p>
     <w:p>
       <w:pPr>
@@ -5030,7 +4874,21 @@
         <w:rPr>
           <w:lang w:val="es-ES"/>
         </w:rPr>
-        <w:t>Como característica de estos diagramas siempre cuentan con dos estados especiales, el inicial y el final, con la particularidad que este diagrama puede tener solo un estado inicial pero varios estados finales. Una transición entre estados representa un cambio de un estado origen a un estado sucesor destino que podría ser el mismo que el estado origen, dicho cambio de estado puede estar aparejado con alguna acción. Además las acciones se asocian a las transiciones y se consideran que ocurre de forma rápida e ininterrumpible.</w:t>
+        <w:t xml:space="preserve">Como característica de estos diagramas siempre cuentan con dos estados especiales, el inicial y el final, con la particularidad que este diagrama puede tener solo un estado inicial pero varios estados finales. Una transición entre estados representa un cambio de un estado origen a un estado sucesor destino que podría ser el mismo que el estado origen, dicho cambio de estado puede estar aparejado con alguna acción. Además las acciones se asocian a las transiciones y se consideran que ocurre de forma rápida e </w:t>
+      </w:r>
+      <w:proofErr w:type="spellStart"/>
+      <w:r>
+        <w:rPr>
+          <w:lang w:val="es-ES"/>
+        </w:rPr>
+        <w:t>ininterrumpible</w:t>
+      </w:r>
+      <w:proofErr w:type="spellEnd"/>
+      <w:r>
+        <w:rPr>
+          <w:lang w:val="es-ES"/>
+        </w:rPr>
+        <w:t>.</w:t>
       </w:r>
       <w:r>
         <w:rPr>
@@ -5079,7 +4937,7 @@
                     </pic:cNvPicPr>
                   </pic:nvPicPr>
                   <pic:blipFill>
-                    <a:blip r:embed="rId15">
+                    <a:blip r:embed="rId17">
                       <a:extLst>
                         <a:ext uri="{28A0092B-C50C-407E-A947-70E740481C1C}">
                           <a14:useLocalDpi xmlns:a14="http://schemas.microsoft.com/office/drawing/2010/main" val="0"/>
@@ -5112,8 +4970,8 @@
       </w:r>
     </w:p>
     <w:sectPr>
-      <w:headerReference w:type="default" r:id="rId16"/>
-      <w:footerReference w:type="default" r:id="rId17"/>
+      <w:headerReference w:type="default" r:id="rId18"/>
+      <w:footerReference w:type="default" r:id="rId19"/>
       <w:pgSz w:w="11906" w:h="16838"/>
       <w:pgMar w:top="1535" w:right="1701" w:bottom="1417" w:left="1701" w:header="567" w:footer="572" w:gutter="0"/>
       <w:cols w:space="708"/>
@@ -5284,7 +5142,7 @@
         </mc:Choice>
         <mc:Fallback>
           <w:pict>
-            <v:group w14:anchorId="33A18CE6" id="Group 27" o:spid="_x0000_s1026" style="position:absolute;margin-left:-4.2pt;margin-top:778.95pt;width:615.35pt;height:64.75pt;flip:y;z-index:251656192;mso-position-horizontal-relative:page;mso-position-vertical-relative:page;mso-height-relative:bottom-margin-area" coordorigin="-101,-8" coordsize="15932,1439" o:gfxdata="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" o:allowincell="f">
+            <v:group w14:anchorId="1F69DC4C" id="Group 27" o:spid="_x0000_s1026" style="position:absolute;margin-left:-4.2pt;margin-top:778.95pt;width:615.35pt;height:64.75pt;flip:y;z-index:251656192;mso-position-horizontal-relative:page;mso-position-vertical-relative:page;mso-height-relative:bottom-margin-area" coordorigin="-101,-8" coordsize="15932,1439" o:gfxdata="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" o:allowincell="f">
               <v:shapetype id="_x0000_t32" coordsize="21600,21600" o:spt="32" o:oned="t" path="m,l21600,21600e" filled="f">
                 <v:path arrowok="t" fillok="f" o:connecttype="none"/>
                 <o:lock v:ext="edit" shapetype="t"/>
@@ -5380,7 +5238,7 @@
         </mc:Choice>
         <mc:Fallback>
           <w:pict>
-            <v:rect w14:anchorId="238237EA" id="Rectangle 26" o:spid="_x0000_s1026" style="position:absolute;margin-left:38.95pt;margin-top:778.55pt;width:7.15pt;height:62.9pt;z-index:251655168;visibility:visible;mso-wrap-style:square;mso-width-percent:0;mso-height-percent:900;mso-wrap-distance-left:9pt;mso-wrap-distance-top:0;mso-wrap-distance-right:9pt;mso-wrap-distance-bottom:0;mso-position-horizontal:absolute;mso-position-horizontal-relative:page;mso-position-vertical:absolute;mso-position-vertical-relative:page;mso-width-percent:0;mso-height-percent:900;mso-width-relative:page;mso-height-relative:bottom-margin-area;v-text-anchor:top" o:gfxdata="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" fillcolor="#ffd555 [2167]" strokecolor="#ffc000 [3207]" strokeweight=".5pt">
+            <v:rect w14:anchorId="30F665C4" id="Rectangle 26" o:spid="_x0000_s1026" style="position:absolute;margin-left:38.95pt;margin-top:778.55pt;width:7.15pt;height:62.9pt;z-index:251655168;visibility:visible;mso-wrap-style:square;mso-width-percent:0;mso-height-percent:900;mso-wrap-distance-left:9pt;mso-wrap-distance-top:0;mso-wrap-distance-right:9pt;mso-wrap-distance-bottom:0;mso-position-horizontal:absolute;mso-position-horizontal-relative:page;mso-position-vertical:absolute;mso-position-vertical-relative:page;mso-width-percent:0;mso-height-percent:900;mso-width-relative:page;mso-height-relative:bottom-margin-area;v-text-anchor:top" o:gfxdata="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" fillcolor="#ffd555 [2167]" strokecolor="#ffc000 [3207]" strokeweight=".5pt">
               <v:fill color2="#ffcc31 [2615]" rotate="t" colors="0 #ffdd9c;.5 #ffd78e;1 #ffd479" focus="100%" type="gradient">
                 <o:fill v:ext="view" type="gradientUnscaled"/>
               </v:fill>
@@ -5553,7 +5411,7 @@
         </mc:Choice>
         <mc:Fallback>
           <w:pict>
-            <v:rect w14:anchorId="3516E1F8" id="Rectangle 11" o:spid="_x0000_s1026" style="position:absolute;margin-left:549.2pt;margin-top:778.55pt;width:7.15pt;height:62.9pt;z-index:251654144;visibility:visible;mso-wrap-style:square;mso-width-percent:0;mso-height-percent:900;mso-wrap-distance-left:9pt;mso-wrap-distance-top:0;mso-wrap-distance-right:9pt;mso-wrap-distance-bottom:0;mso-position-horizontal:absolute;mso-position-horizontal-relative:page;mso-position-vertical:absolute;mso-position-vertical-relative:page;mso-width-percent:0;mso-height-percent:900;mso-width-relative:page;mso-height-relative:bottom-margin-area;v-text-anchor:top" o:gfxdata="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" fillcolor="#ffd555 [2167]" strokecolor="#ffc000 [3207]" strokeweight=".5pt">
+            <v:rect w14:anchorId="6FC44073" id="Rectangle 11" o:spid="_x0000_s1026" style="position:absolute;margin-left:549.2pt;margin-top:778.55pt;width:7.15pt;height:62.9pt;z-index:251654144;visibility:visible;mso-wrap-style:square;mso-width-percent:0;mso-height-percent:900;mso-wrap-distance-left:9pt;mso-wrap-distance-top:0;mso-wrap-distance-right:9pt;mso-wrap-distance-bottom:0;mso-position-horizontal:absolute;mso-position-horizontal-relative:page;mso-position-vertical:absolute;mso-position-vertical-relative:page;mso-width-percent:0;mso-height-percent:900;mso-width-relative:page;mso-height-relative:bottom-margin-area;v-text-anchor:top" o:gfxdata="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" fillcolor="#ffd555 [2167]" strokecolor="#ffc000 [3207]" strokeweight=".5pt">
               <v:fill color2="#ffcc31 [2615]" rotate="t" colors="0 #ffdd9c;.5 #ffd78e;1 #ffd479" focus="100%" type="gradient">
                 <o:fill v:ext="view" type="gradientUnscaled"/>
               </v:fill>
@@ -5774,7 +5632,7 @@
                                   <pic:cNvPicPr/>
                                 </pic:nvPicPr>
                                 <pic:blipFill>
-                                  <a:blip r:embed="rId1">
+                                  <a:blip r:embed="rId2">
                                     <a:extLst>
                                       <a:ext uri="{28A0092B-C50C-407E-A947-70E740481C1C}">
                                         <a14:useLocalDpi xmlns:a14="http://schemas.microsoft.com/office/drawing/2010/main" val="0"/>
@@ -5876,7 +5734,7 @@
                   </pic:cNvPicPr>
                 </pic:nvPicPr>
                 <pic:blipFill>
-                  <a:blip r:embed="rId2">
+                  <a:blip r:embed="rId3">
                     <a:extLst>
                       <a:ext uri="{28A0092B-C50C-407E-A947-70E740481C1C}">
                         <a14:useLocalDpi xmlns:a14="http://schemas.microsoft.com/office/drawing/2010/main" val="0"/>
@@ -5988,7 +5846,7 @@
         </mc:Choice>
         <mc:Fallback>
           <w:pict>
-            <v:rect w14:anchorId="2157924F" id="Rectangle 41" o:spid="_x0000_s1026" style="position:absolute;margin-left:39.3pt;margin-top:.4pt;width:7.15pt;height:62.95pt;z-index:251659264;visibility:visible;mso-wrap-style:square;mso-width-percent:0;mso-height-percent:900;mso-wrap-distance-left:9pt;mso-wrap-distance-top:0;mso-wrap-distance-right:9pt;mso-wrap-distance-bottom:0;mso-position-horizontal:absolute;mso-position-horizontal-relative:page;mso-position-vertical:absolute;mso-position-vertical-relative:page;mso-width-percent:0;mso-height-percent:900;mso-width-relative:page;mso-height-relative:bottom-margin-area;v-text-anchor:top" o:gfxdata="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" fillcolor="#ffd555 [2167]" strokecolor="#ffc000 [3207]" strokeweight=".5pt">
+            <v:rect w14:anchorId="03D39EFC" id="Rectangle 41" o:spid="_x0000_s1026" style="position:absolute;margin-left:39.3pt;margin-top:.4pt;width:7.15pt;height:62.95pt;z-index:251659264;visibility:visible;mso-wrap-style:square;mso-width-percent:0;mso-height-percent:900;mso-wrap-distance-left:9pt;mso-wrap-distance-top:0;mso-wrap-distance-right:9pt;mso-wrap-distance-bottom:0;mso-position-horizontal:absolute;mso-position-horizontal-relative:page;mso-position-vertical:absolute;mso-position-vertical-relative:page;mso-width-percent:0;mso-height-percent:900;mso-width-relative:page;mso-height-relative:bottom-margin-area;v-text-anchor:top" o:gfxdata="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" fillcolor="#ffd555 [2167]" strokecolor="#ffc000 [3207]" strokeweight=".5pt">
               <v:fill color2="#ffcc31 [2615]" rotate="t" colors="0 #ffdd9c;.5 #ffd78e;1 #ffd479" focus="100%" type="gradient">
                 <o:fill v:ext="view" type="gradientUnscaled"/>
               </v:fill>
@@ -6074,7 +5932,7 @@
         </mc:Choice>
         <mc:Fallback>
           <w:pict>
-            <v:rect w14:anchorId="4C545379" id="Rectangle 34" o:spid="_x0000_s1026" style="position:absolute;margin-left:549.6pt;margin-top:.4pt;width:7.15pt;height:62.9pt;z-index:251657216;visibility:visible;mso-wrap-style:square;mso-width-percent:0;mso-height-percent:900;mso-wrap-distance-left:9pt;mso-wrap-distance-top:0;mso-wrap-distance-right:9pt;mso-wrap-distance-bottom:0;mso-position-horizontal:absolute;mso-position-horizontal-relative:page;mso-position-vertical:absolute;mso-position-vertical-relative:page;mso-width-percent:0;mso-height-percent:900;mso-width-relative:page;mso-height-relative:bottom-margin-area;v-text-anchor:top" o:gfxdata="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" fillcolor="#ffd555 [2167]" strokecolor="#ffc000 [3207]" strokeweight=".5pt">
+            <v:rect w14:anchorId="743563CB" id="Rectangle 34" o:spid="_x0000_s1026" style="position:absolute;margin-left:549.6pt;margin-top:.4pt;width:7.15pt;height:62.9pt;z-index:251657216;visibility:visible;mso-wrap-style:square;mso-width-percent:0;mso-height-percent:900;mso-wrap-distance-left:9pt;mso-wrap-distance-top:0;mso-wrap-distance-right:9pt;mso-wrap-distance-bottom:0;mso-position-horizontal:absolute;mso-position-horizontal-relative:page;mso-position-vertical:absolute;mso-position-vertical-relative:page;mso-width-percent:0;mso-height-percent:900;mso-width-relative:page;mso-height-relative:bottom-margin-area;v-text-anchor:top" o:gfxdata="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" fillcolor="#ffd555 [2167]" strokecolor="#ffc000 [3207]" strokeweight=".5pt">
               <v:fill color2="#ffcc31 [2615]" rotate="t" colors="0 #ffdd9c;.5 #ffd78e;1 #ffd479" focus="100%" type="gradient">
                 <o:fill v:ext="view" type="gradientUnscaled"/>
               </v:fill>
@@ -6211,7 +6069,7 @@
         </mc:Choice>
         <mc:Fallback>
           <w:pict>
-            <v:group w14:anchorId="18F2BAF5" id="Group 35" o:spid="_x0000_s1026" style="position:absolute;margin-left:0;margin-top:0;width:594.45pt;height:64.2pt;z-index:251658240;mso-width-percent:1000;mso-position-horizontal:center;mso-position-horizontal-relative:page;mso-position-vertical:top;mso-position-vertical-relative:page;mso-width-percent:1000;mso-height-relative:top-margin-area" coordorigin="8,9" coordsize="15823,1439" o:gfxdata="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">
+            <v:group w14:anchorId="4B58F57A" id="Group 35" o:spid="_x0000_s1026" style="position:absolute;margin-left:0;margin-top:0;width:594.45pt;height:64.2pt;z-index:251658240;mso-width-percent:1000;mso-position-horizontal:center;mso-position-horizontal-relative:page;mso-position-vertical:top;mso-position-vertical-relative:page;mso-width-percent:1000;mso-height-relative:top-margin-area" coordorigin="8,9" coordsize="15823,1439" o:gfxdata="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">
               <v:shapetype id="_x0000_t32" coordsize="21600,21600" o:spt="32" o:oned="t" path="m,l21600,21600e" filled="f">
                 <v:path arrowok="t" fillok="f" o:connecttype="none"/>
                 <o:lock v:ext="edit" shapetype="t"/>
@@ -9561,7 +9419,7 @@
 </file>
 
 <file path=customXml/itemProps2.xml><?xml version="1.0" encoding="utf-8"?>
-<ds:datastoreItem xmlns:ds="http://schemas.openxmlformats.org/officeDocument/2006/customXml" ds:itemID="{CC25A5B7-49E4-2E4C-B68D-3260EF844391}">
+<ds:datastoreItem xmlns:ds="http://schemas.openxmlformats.org/officeDocument/2006/customXml" ds:itemID="{5128CF05-F660-0E4D-A429-162AE2AE8BC6}">
   <ds:schemaRefs>
     <ds:schemaRef ds:uri="http://schemas.openxmlformats.org/officeDocument/2006/bibliography"/>
   </ds:schemaRefs>

</xml_diff>

<commit_message>
Modificacion de Caso de Uso Gestionar Examen
</commit_message>
<xml_diff>
--- a/Casos de Uso/ Caso de Uso Gestionar Examen.docx
+++ b/Casos de Uso/ Caso de Uso Gestionar Examen.docx
@@ -1164,7 +1164,21 @@
         <w:rPr>
           <w:lang w:val="es-ES"/>
         </w:rPr>
-        <w:t>Para actualizar los campos en Microsoft Word (los cuales se muestran sobre un fondo gris cuando se selecciona], ir a Archivo &gt; Propiedades &gt; Resumen y reemplazar los campos “Asunto” con el Nombre del Proyecto  y “Autor” con el nombre del autor de este documento después ir a Personalizar y actualizar el valor “Numero de Documento” en la lista de propiedades del mismo dialogo, por el nuevo número de versión. Posteriormente cerrar el dialogo actualizar el documento seleccionando en el menú Editar &gt; Seleccionar todo o Ctrl–E y presionar F9, o simplemente dar un clic sobre el campo y presionar F9. Esto debe repetirse también en el índice, encabezado y  pie de página, en todas sus secciones.]</w:t>
+        <w:t xml:space="preserve">Para actualizar los campos en Microsoft Word (los cuales se muestran sobre un fondo gris cuando se selecciona], ir a Archivo &gt; Propiedades &gt; Resumen y reemplazar los campos “Asunto” con el Nombre del Proyecto  y “Autor” con el nombre del autor de este documento después ir a Personalizar y actualizar el valor “Numero de Documento” en la lista de propiedades del mismo dialogo, por el nuevo número de versión. Posteriormente cerrar el dialogo actualizar el documento seleccionando en el menú Editar &gt; Seleccionar todo o </w:t>
+      </w:r>
+      <w:proofErr w:type="spellStart"/>
+      <w:r>
+        <w:rPr>
+          <w:lang w:val="es-ES"/>
+        </w:rPr>
+        <w:t>Ctrl</w:t>
+      </w:r>
+      <w:proofErr w:type="spellEnd"/>
+      <w:r>
+        <w:rPr>
+          <w:lang w:val="es-ES"/>
+        </w:rPr>
+        <w:t>–E y presionar F9, o simplemente dar un clic sobre el campo y presionar F9. Esto debe repetirse también en el índice, encabezado y  pie de página, en todas sus secciones.]</w:t>
       </w:r>
     </w:p>
     <w:p>
@@ -2634,15 +2648,41 @@
                 <w:rFonts w:ascii="Baskerville Old Face" w:hAnsi="Baskerville Old Face"/>
                 <w:sz w:val="24"/>
               </w:rPr>
-              <w:t>El usuario ya se debió logear mediante la activación del caso de uso “</w:t>
-            </w:r>
+              <w:t xml:space="preserve">El usuario ya se debió </w:t>
+            </w:r>
+            <w:proofErr w:type="spellStart"/>
+            <w:r>
+              <w:rPr>
+                <w:rFonts w:ascii="Baskerville Old Face" w:hAnsi="Baskerville Old Face"/>
+                <w:sz w:val="24"/>
+              </w:rPr>
+              <w:t>logear</w:t>
+            </w:r>
+            <w:proofErr w:type="spellEnd"/>
+            <w:r>
+              <w:rPr>
+                <w:rFonts w:ascii="Baskerville Old Face" w:hAnsi="Baskerville Old Face"/>
+                <w:sz w:val="24"/>
+              </w:rPr>
+              <w:t xml:space="preserve"> mediante la activación del caso de uso “</w:t>
+            </w:r>
+            <w:proofErr w:type="spellStart"/>
             <w:r>
               <w:rPr>
                 <w:rFonts w:ascii="Baskerville Old Face" w:hAnsi="Baskerville Old Face"/>
                 <w:i/>
                 <w:sz w:val="24"/>
               </w:rPr>
-              <w:t>Login”.</w:t>
+              <w:t>Login</w:t>
+            </w:r>
+            <w:proofErr w:type="spellEnd"/>
+            <w:r>
+              <w:rPr>
+                <w:rFonts w:ascii="Baskerville Old Face" w:hAnsi="Baskerville Old Face"/>
+                <w:i/>
+                <w:sz w:val="24"/>
+              </w:rPr>
+              <w:t>”.</w:t>
             </w:r>
           </w:p>
         </w:tc>
@@ -2738,7 +2778,15 @@
                 <w:i/>
                 <w:sz w:val="24"/>
               </w:rPr>
-              <w:t>Alta de Examen (S-1)</w:t>
+              <w:t>Agregar</w:t>
+            </w:r>
+            <w:r>
+              <w:rPr>
+                <w:rFonts w:ascii="Baskerville Old Face" w:hAnsi="Baskerville Old Face"/>
+                <w:i/>
+                <w:sz w:val="24"/>
+              </w:rPr>
+              <w:t xml:space="preserve"> Examen (S-1)</w:t>
             </w:r>
           </w:p>
           <w:p>
@@ -2770,7 +2818,16 @@
                 <w:rFonts w:ascii="Baskerville Old Face" w:hAnsi="Baskerville Old Face"/>
                 <w:sz w:val="24"/>
               </w:rPr>
-              <w:t xml:space="preserve">” se continua con el subflujo </w:t>
+              <w:t>” se continua con el subflujo</w:t>
+            </w:r>
+            <w:bookmarkStart w:id="0" w:name="_GoBack"/>
+            <w:bookmarkEnd w:id="0"/>
+            <w:r>
+              <w:rPr>
+                <w:rFonts w:ascii="Baskerville Old Face" w:hAnsi="Baskerville Old Face"/>
+                <w:sz w:val="24"/>
+              </w:rPr>
+              <w:t xml:space="preserve"> </w:t>
             </w:r>
             <w:r>
               <w:rPr>
@@ -2820,12 +2877,14 @@
                 <w:lang w:val="es-ES"/>
               </w:rPr>
             </w:pPr>
+            <w:proofErr w:type="spellStart"/>
             <w:r>
               <w:rPr>
                 <w:lang w:val="es-ES"/>
               </w:rPr>
               <w:t>SubFlujo</w:t>
             </w:r>
+            <w:proofErr w:type="spellEnd"/>
           </w:p>
         </w:tc>
         <w:tc>
@@ -2846,7 +2905,19 @@
               <w:rPr>
                 <w:lang w:val="es-ES"/>
               </w:rPr>
-              <w:t>S-1 Alta de Examen</w:t>
+              <w:t xml:space="preserve">S-1 </w:t>
+            </w:r>
+            <w:r>
+              <w:rPr>
+                <w:lang w:val="es-ES"/>
+              </w:rPr>
+              <w:t>Agregar</w:t>
+            </w:r>
+            <w:r>
+              <w:rPr>
+                <w:lang w:val="es-ES"/>
+              </w:rPr>
+              <w:t xml:space="preserve"> Examen</w:t>
             </w:r>
           </w:p>
           <w:p>
@@ -3063,6 +3134,7 @@
                 <w:lang w:val="es-ES"/>
               </w:rPr>
             </w:pPr>
+            <w:proofErr w:type="spellStart"/>
             <w:r>
               <w:rPr>
                 <w:lang w:val="es-ES"/>
@@ -3070,6 +3142,7 @@
               <w:lastRenderedPageBreak/>
               <w:t>SubFlujo</w:t>
             </w:r>
+            <w:proofErr w:type="spellEnd"/>
           </w:p>
         </w:tc>
         <w:tc>
@@ -3338,12 +3411,14 @@
                 <w:lang w:val="es-ES"/>
               </w:rPr>
             </w:pPr>
+            <w:proofErr w:type="spellStart"/>
             <w:r>
               <w:rPr>
                 <w:lang w:val="es-ES"/>
               </w:rPr>
               <w:t>SubFlujo</w:t>
             </w:r>
+            <w:proofErr w:type="spellEnd"/>
           </w:p>
         </w:tc>
         <w:tc>
@@ -3543,12 +3618,14 @@
                 <w:lang w:val="es-ES"/>
               </w:rPr>
             </w:pPr>
+            <w:proofErr w:type="spellStart"/>
             <w:r>
               <w:rPr>
                 <w:lang w:val="es-ES"/>
               </w:rPr>
               <w:t>SubFlujo</w:t>
             </w:r>
+            <w:proofErr w:type="spellEnd"/>
           </w:p>
         </w:tc>
         <w:tc>
@@ -3952,8 +4029,6 @@
               </w:rPr>
               <w:t>,</w:t>
             </w:r>
-            <w:bookmarkStart w:id="0" w:name="_GoBack"/>
-            <w:bookmarkEnd w:id="0"/>
             <w:r>
               <w:rPr>
                 <w:rFonts w:ascii="Baskerville Old Face" w:hAnsi="Baskerville Old Face"/>
@@ -3998,6 +4073,7 @@
                 <w:lang w:val="es-ES"/>
               </w:rPr>
             </w:pPr>
+            <w:proofErr w:type="spellStart"/>
             <w:r>
               <w:rPr>
                 <w:lang w:val="es-ES"/>
@@ -4005,6 +4081,7 @@
               <w:lastRenderedPageBreak/>
               <w:t>SubFlujo</w:t>
             </w:r>
+            <w:proofErr w:type="spellEnd"/>
           </w:p>
         </w:tc>
         <w:tc>
@@ -4056,7 +4133,23 @@
                 <w:rFonts w:ascii="Baskerville Old Face" w:hAnsi="Baskerville Old Face"/>
                 <w:sz w:val="24"/>
               </w:rPr>
-              <w:t>. Se continua con el SubFlujo “</w:t>
+              <w:t xml:space="preserve">. Se continua con el </w:t>
+            </w:r>
+            <w:proofErr w:type="spellStart"/>
+            <w:r>
+              <w:rPr>
+                <w:rFonts w:ascii="Baskerville Old Face" w:hAnsi="Baskerville Old Face"/>
+                <w:sz w:val="24"/>
+              </w:rPr>
+              <w:t>SubFlujo</w:t>
+            </w:r>
+            <w:proofErr w:type="spellEnd"/>
+            <w:r>
+              <w:rPr>
+                <w:rFonts w:ascii="Baskerville Old Face" w:hAnsi="Baskerville Old Face"/>
+                <w:sz w:val="24"/>
+              </w:rPr>
+              <w:t xml:space="preserve"> “</w:t>
             </w:r>
             <w:r>
               <w:rPr>
@@ -4942,7 +5035,21 @@
         <w:rPr>
           <w:lang w:val="es-ES"/>
         </w:rPr>
-        <w:t>Como característica de estos diagramas siempre cuentan con dos estados especiales, el inicial y el final, con la particularidad que este diagrama puede tener solo un estado inicial pero varios estados finales. Una transición entre estados representa un cambio de un estado origen a un estado sucesor destino que podría ser el mismo que el estado origen, dicho cambio de estado puede estar aparejado con alguna acción. Además las acciones se asocian a las transiciones y se consideran que ocurre de forma rápida e ininterrumpible.</w:t>
+        <w:t xml:space="preserve">Como característica de estos diagramas siempre cuentan con dos estados especiales, el inicial y el final, con la particularidad que este diagrama puede tener solo un estado inicial pero varios estados finales. Una transición entre estados representa un cambio de un estado origen a un estado sucesor destino que podría ser el mismo que el estado origen, dicho cambio de estado puede estar aparejado con alguna acción. Además las acciones se asocian a las transiciones y se consideran que ocurre de forma rápida e </w:t>
+      </w:r>
+      <w:proofErr w:type="spellStart"/>
+      <w:r>
+        <w:rPr>
+          <w:lang w:val="es-ES"/>
+        </w:rPr>
+        <w:t>ininterrumpible</w:t>
+      </w:r>
+      <w:proofErr w:type="spellEnd"/>
+      <w:r>
+        <w:rPr>
+          <w:lang w:val="es-ES"/>
+        </w:rPr>
+        <w:t>.</w:t>
       </w:r>
       <w:r>
         <w:rPr>
@@ -9474,7 +9581,7 @@
 </file>
 
 <file path=customXml/itemProps2.xml><?xml version="1.0" encoding="utf-8"?>
-<ds:datastoreItem xmlns:ds="http://schemas.openxmlformats.org/officeDocument/2006/customXml" ds:itemID="{0B5F630B-6402-1544-B5B3-DA95C92CF27B}">
+<ds:datastoreItem xmlns:ds="http://schemas.openxmlformats.org/officeDocument/2006/customXml" ds:itemID="{79645DD4-32D3-8641-AE03-37B40B5F2420}">
   <ds:schemaRefs>
     <ds:schemaRef ds:uri="http://schemas.openxmlformats.org/officeDocument/2006/bibliography"/>
   </ds:schemaRefs>

</xml_diff>

<commit_message>
Actualizacion Caso de Uso Gestionar MEsa de Examen
</commit_message>
<xml_diff>
--- a/Casos de Uso/ Caso de Uso Gestionar Examen.docx
+++ b/Casos de Uso/ Caso de Uso Gestionar Examen.docx
@@ -2731,7 +2731,21 @@
                 <w:rFonts w:ascii="Baskerville Old Face" w:hAnsi="Baskerville Old Face"/>
                 <w:sz w:val="24"/>
               </w:rPr>
-              <w:t>El usuario puede seleccionar entre las siguientes actividades “Agregar”, “</w:t>
+              <w:t>El usuario puede seleccionar entre las siguientes actividades “Agregar</w:t>
+            </w:r>
+            <w:r>
+              <w:rPr>
+                <w:rFonts w:ascii="Baskerville Old Face" w:hAnsi="Baskerville Old Face"/>
+                <w:sz w:val="24"/>
+              </w:rPr>
+              <w:t xml:space="preserve"> Examen</w:t>
+            </w:r>
+            <w:r>
+              <w:rPr>
+                <w:rFonts w:ascii="Baskerville Old Face" w:hAnsi="Baskerville Old Face"/>
+                <w:sz w:val="24"/>
+              </w:rPr>
+              <w:t>”, “</w:t>
             </w:r>
             <w:r>
               <w:rPr>
@@ -2818,10 +2832,113 @@
                 <w:rFonts w:ascii="Baskerville Old Face" w:hAnsi="Baskerville Old Face"/>
                 <w:sz w:val="24"/>
               </w:rPr>
-              <w:t>” se continua con el subflujo</w:t>
-            </w:r>
-            <w:bookmarkStart w:id="0" w:name="_GoBack"/>
-            <w:bookmarkEnd w:id="0"/>
+              <w:t xml:space="preserve">” se continua con el subflujo </w:t>
+            </w:r>
+            <w:r>
+              <w:rPr>
+                <w:rFonts w:ascii="Baskerville Old Face" w:hAnsi="Baskerville Old Face"/>
+                <w:i/>
+                <w:sz w:val="24"/>
+              </w:rPr>
+              <w:t>Buscar</w:t>
+            </w:r>
+            <w:r>
+              <w:rPr>
+                <w:rFonts w:ascii="Baskerville Old Face" w:hAnsi="Baskerville Old Face"/>
+                <w:i/>
+                <w:sz w:val="24"/>
+              </w:rPr>
+              <w:t xml:space="preserve"> Examen (S-2)</w:t>
+            </w:r>
+          </w:p>
+        </w:tc>
+      </w:tr>
+      <w:tr>
+        <w:trPr>
+          <w:cnfStyle w:val="000000100000" w:firstRow="0" w:lastRow="0" w:firstColumn="0" w:lastColumn="0" w:oddVBand="0" w:evenVBand="0" w:oddHBand="1" w:evenHBand="0" w:firstRowFirstColumn="0" w:firstRowLastColumn="0" w:lastRowFirstColumn="0" w:lastRowLastColumn="0"/>
+        </w:trPr>
+        <w:tc>
+          <w:tcPr>
+            <w:cnfStyle w:val="001000000000" w:firstRow="0" w:lastRow="0" w:firstColumn="1" w:lastColumn="0" w:oddVBand="0" w:evenVBand="0" w:oddHBand="0" w:evenHBand="0" w:firstRowFirstColumn="0" w:firstRowLastColumn="0" w:lastRowFirstColumn="0" w:lastRowLastColumn="0"/>
+            <w:tcW w:w="1926" w:type="dxa"/>
+          </w:tcPr>
+          <w:p>
+            <w:pPr>
+              <w:pStyle w:val="PSI-Ttulo1"/>
+              <w:framePr w:hSpace="0" w:wrap="auto" w:vAnchor="margin" w:hAnchor="text" w:yAlign="inline"/>
+              <w:jc w:val="both"/>
+              <w:rPr>
+                <w:lang w:val="es-ES"/>
+              </w:rPr>
+            </w:pPr>
+            <w:proofErr w:type="spellStart"/>
+            <w:r>
+              <w:rPr>
+                <w:lang w:val="es-ES"/>
+              </w:rPr>
+              <w:t>SubFlujo</w:t>
+            </w:r>
+            <w:proofErr w:type="spellEnd"/>
+          </w:p>
+        </w:tc>
+        <w:tc>
+          <w:tcPr>
+            <w:tcW w:w="6558" w:type="dxa"/>
+          </w:tcPr>
+          <w:p>
+            <w:pPr>
+              <w:pStyle w:val="PSI-Ttulo1"/>
+              <w:framePr w:hSpace="0" w:wrap="auto" w:vAnchor="margin" w:hAnchor="text" w:yAlign="inline"/>
+              <w:jc w:val="both"/>
+              <w:cnfStyle w:val="000000100000" w:firstRow="0" w:lastRow="0" w:firstColumn="0" w:lastColumn="0" w:oddVBand="0" w:evenVBand="0" w:oddHBand="1" w:evenHBand="0" w:firstRowFirstColumn="0" w:firstRowLastColumn="0" w:lastRowFirstColumn="0" w:lastRowLastColumn="0"/>
+              <w:rPr>
+                <w:lang w:val="es-ES"/>
+              </w:rPr>
+            </w:pPr>
+            <w:r>
+              <w:rPr>
+                <w:lang w:val="es-ES"/>
+              </w:rPr>
+              <w:t xml:space="preserve">S-1 </w:t>
+            </w:r>
+            <w:r>
+              <w:rPr>
+                <w:lang w:val="es-ES"/>
+              </w:rPr>
+              <w:t>Agregar</w:t>
+            </w:r>
+            <w:r>
+              <w:rPr>
+                <w:lang w:val="es-ES"/>
+              </w:rPr>
+              <w:t xml:space="preserve"> Examen</w:t>
+            </w:r>
+          </w:p>
+          <w:p>
+            <w:pPr>
+              <w:spacing w:line="240" w:lineRule="auto"/>
+              <w:contextualSpacing/>
+              <w:jc w:val="both"/>
+              <w:cnfStyle w:val="000000100000" w:firstRow="0" w:lastRow="0" w:firstColumn="0" w:lastColumn="0" w:oddVBand="0" w:evenVBand="0" w:oddHBand="1" w:evenHBand="0" w:firstRowFirstColumn="0" w:firstRowLastColumn="0" w:lastRowFirstColumn="0" w:lastRowLastColumn="0"/>
+              <w:rPr>
+                <w:rFonts w:ascii="Baskerville Old Face" w:hAnsi="Baskerville Old Face"/>
+                <w:sz w:val="24"/>
+              </w:rPr>
+            </w:pPr>
+            <w:r>
+              <w:rPr>
+                <w:rFonts w:ascii="Baskerville Old Face" w:hAnsi="Baskerville Old Face"/>
+                <w:sz w:val="24"/>
+              </w:rPr>
+              <w:t xml:space="preserve">Se presenta la pantalla “Agregar Mesa de </w:t>
+            </w:r>
+            <w:r>
+              <w:rPr>
+                <w:rFonts w:ascii="Baskerville Old Face" w:hAnsi="Baskerville Old Face"/>
+                <w:sz w:val="24"/>
+              </w:rPr>
+              <w:t>Examen”,</w:t>
+            </w:r>
             <w:r>
               <w:rPr>
                 <w:rFonts w:ascii="Baskerville Old Face" w:hAnsi="Baskerville Old Face"/>
@@ -2832,10 +2949,219 @@
             <w:r>
               <w:rPr>
                 <w:rFonts w:ascii="Baskerville Old Face" w:hAnsi="Baskerville Old Face"/>
+                <w:sz w:val="24"/>
+              </w:rPr>
+              <w:t xml:space="preserve"> </w:t>
+            </w:r>
+            <w:r>
+              <w:rPr>
+                <w:rFonts w:ascii="Baskerville Old Face" w:hAnsi="Baskerville Old Face"/>
+                <w:sz w:val="24"/>
+              </w:rPr>
+              <w:t xml:space="preserve">donde se selecciona </w:t>
+            </w:r>
+            <w:r>
+              <w:rPr>
+                <w:rFonts w:ascii="Baskerville Old Face" w:hAnsi="Baskerville Old Face"/>
+                <w:sz w:val="24"/>
+              </w:rPr>
+              <w:t xml:space="preserve">la </w:t>
+            </w:r>
+            <w:r>
+              <w:rPr>
+                <w:rFonts w:ascii="Baskerville Old Face" w:hAnsi="Baskerville Old Face"/>
+                <w:sz w:val="24"/>
+              </w:rPr>
+              <w:t>denominación de la carrera, denominación de la asignatura, un presidente, dos vocales y un suplente, también la fecha del primer llamado y del segundo</w:t>
+            </w:r>
+            <w:r>
+              <w:rPr>
+                <w:rFonts w:ascii="Baskerville Old Face" w:hAnsi="Baskerville Old Face"/>
+                <w:sz w:val="24"/>
+              </w:rPr>
+              <w:t xml:space="preserve"> llamado si es que llega</w:t>
+            </w:r>
+            <w:r>
+              <w:rPr>
+                <w:rFonts w:ascii="Baskerville Old Face" w:hAnsi="Baskerville Old Face"/>
+                <w:sz w:val="24"/>
+              </w:rPr>
+              <w:t xml:space="preserve"> a tener, y por ultimo la hora de la mesa de examen.</w:t>
+            </w:r>
+          </w:p>
+          <w:p>
+            <w:pPr>
+              <w:spacing w:line="240" w:lineRule="auto"/>
+              <w:contextualSpacing/>
+              <w:jc w:val="both"/>
+              <w:cnfStyle w:val="000000100000" w:firstRow="0" w:lastRow="0" w:firstColumn="0" w:lastColumn="0" w:oddVBand="0" w:evenVBand="0" w:oddHBand="1" w:evenHBand="0" w:firstRowFirstColumn="0" w:firstRowLastColumn="0" w:lastRowFirstColumn="0" w:lastRowLastColumn="0"/>
+              <w:rPr>
+                <w:rFonts w:ascii="Baskerville Old Face" w:hAnsi="Baskerville Old Face"/>
+                <w:sz w:val="24"/>
+              </w:rPr>
+            </w:pPr>
+            <w:r>
+              <w:rPr>
+                <w:rFonts w:ascii="Baskerville Old Face" w:hAnsi="Baskerville Old Face"/>
+                <w:sz w:val="24"/>
+              </w:rPr>
+              <w:t>El sistema solicita al usuario que ingrese los datos.</w:t>
+            </w:r>
+          </w:p>
+          <w:p>
+            <w:pPr>
+              <w:spacing w:line="240" w:lineRule="auto"/>
+              <w:contextualSpacing/>
+              <w:jc w:val="both"/>
+              <w:cnfStyle w:val="000000100000" w:firstRow="0" w:lastRow="0" w:firstColumn="0" w:lastColumn="0" w:oddVBand="0" w:evenVBand="0" w:oddHBand="1" w:evenHBand="0" w:firstRowFirstColumn="0" w:firstRowLastColumn="0" w:lastRowFirstColumn="0" w:lastRowLastColumn="0"/>
+              <w:rPr>
+                <w:rFonts w:ascii="Baskerville Old Face" w:hAnsi="Baskerville Old Face"/>
+                <w:sz w:val="24"/>
+              </w:rPr>
+            </w:pPr>
+            <w:r>
+              <w:rPr>
+                <w:rFonts w:ascii="Baskerville Old Face" w:hAnsi="Baskerville Old Face"/>
+                <w:sz w:val="24"/>
+              </w:rPr>
+              <w:t>El usuario ingresa los datos solicitados por el sistema</w:t>
+            </w:r>
+            <w:r>
+              <w:rPr>
+                <w:rFonts w:ascii="Baskerville Old Face" w:hAnsi="Baskerville Old Face"/>
+                <w:sz w:val="24"/>
+              </w:rPr>
+              <w:t>.</w:t>
+            </w:r>
+          </w:p>
+          <w:p>
+            <w:pPr>
+              <w:spacing w:line="240" w:lineRule="auto"/>
+              <w:contextualSpacing/>
+              <w:jc w:val="both"/>
+              <w:cnfStyle w:val="000000100000" w:firstRow="0" w:lastRow="0" w:firstColumn="0" w:lastColumn="0" w:oddVBand="0" w:evenVBand="0" w:oddHBand="1" w:evenHBand="0" w:firstRowFirstColumn="0" w:firstRowLastColumn="0" w:lastRowFirstColumn="0" w:lastRowLastColumn="0"/>
+              <w:rPr>
+                <w:rFonts w:ascii="Baskerville Old Face" w:hAnsi="Baskerville Old Face"/>
+                <w:sz w:val="24"/>
+              </w:rPr>
+            </w:pPr>
+            <w:r>
+              <w:rPr>
+                <w:rFonts w:ascii="Baskerville Old Face" w:hAnsi="Baskerville Old Face"/>
+                <w:sz w:val="24"/>
+              </w:rPr>
+              <w:t>El usuario selecciona “</w:t>
+            </w:r>
+            <w:r>
+              <w:rPr>
+                <w:rFonts w:ascii="Baskerville Old Face" w:hAnsi="Baskerville Old Face"/>
+                <w:sz w:val="24"/>
+              </w:rPr>
+              <w:t>Guardar Mesa</w:t>
+            </w:r>
+            <w:r>
+              <w:rPr>
+                <w:rFonts w:ascii="Baskerville Old Face" w:hAnsi="Baskerville Old Face"/>
+                <w:sz w:val="24"/>
+              </w:rPr>
+              <w:t>”</w:t>
+            </w:r>
+            <w:r>
+              <w:rPr>
+                <w:rFonts w:ascii="Baskerville Old Face" w:hAnsi="Baskerville Old Face"/>
+                <w:sz w:val="24"/>
+              </w:rPr>
+              <w:t>(E1)</w:t>
+            </w:r>
+            <w:r>
+              <w:rPr>
+                <w:rFonts w:ascii="Baskerville Old Face" w:hAnsi="Baskerville Old Face"/>
+                <w:sz w:val="24"/>
+              </w:rPr>
+              <w:t>(E2)</w:t>
+            </w:r>
+            <w:r>
+              <w:rPr>
+                <w:rFonts w:ascii="Baskerville Old Face" w:hAnsi="Baskerville Old Face"/>
+                <w:sz w:val="24"/>
+              </w:rPr>
+              <w:t>.</w:t>
+            </w:r>
+          </w:p>
+          <w:p>
+            <w:pPr>
+              <w:spacing w:line="240" w:lineRule="auto"/>
+              <w:contextualSpacing/>
+              <w:jc w:val="both"/>
+              <w:cnfStyle w:val="000000100000" w:firstRow="0" w:lastRow="0" w:firstColumn="0" w:lastColumn="0" w:oddVBand="0" w:evenVBand="0" w:oddHBand="1" w:evenHBand="0" w:firstRowFirstColumn="0" w:firstRowLastColumn="0" w:lastRowFirstColumn="0" w:lastRowLastColumn="0"/>
+              <w:rPr>
+                <w:rFonts w:ascii="Baskerville Old Face" w:hAnsi="Baskerville Old Face"/>
+                <w:sz w:val="24"/>
+              </w:rPr>
+            </w:pPr>
+            <w:r>
+              <w:rPr>
+                <w:rFonts w:ascii="Baskerville Old Face" w:hAnsi="Baskerville Old Face"/>
+                <w:sz w:val="24"/>
+              </w:rPr>
+              <w:t>El sistema</w:t>
+            </w:r>
+            <w:r>
+              <w:rPr>
+                <w:rFonts w:ascii="Baskerville Old Face" w:hAnsi="Baskerville Old Face"/>
+                <w:sz w:val="24"/>
+              </w:rPr>
+              <w:t xml:space="preserve"> acepta la solicitud, </w:t>
+            </w:r>
+            <w:r>
+              <w:rPr>
+                <w:rFonts w:ascii="Baskerville Old Face" w:hAnsi="Baskerville Old Face"/>
+                <w:sz w:val="24"/>
+              </w:rPr>
+              <w:t>enviándola</w:t>
+            </w:r>
+            <w:r>
+              <w:rPr>
+                <w:rFonts w:ascii="Baskerville Old Face" w:hAnsi="Baskerville Old Face"/>
+                <w:sz w:val="24"/>
+              </w:rPr>
+              <w:t xml:space="preserve"> </w:t>
+            </w:r>
+            <w:r>
+              <w:rPr>
+                <w:rFonts w:ascii="Baskerville Old Face" w:hAnsi="Baskerville Old Face"/>
+                <w:sz w:val="24"/>
+              </w:rPr>
+              <w:t xml:space="preserve">a </w:t>
+            </w:r>
+            <w:r>
+              <w:rPr>
+                <w:rFonts w:ascii="Baskerville Old Face" w:hAnsi="Baskerville Old Face"/>
+                <w:sz w:val="24"/>
+              </w:rPr>
+              <w:t xml:space="preserve">la base de datos correspondiente. </w:t>
+            </w:r>
+            <w:r>
+              <w:rPr>
+                <w:rFonts w:ascii="Baskerville Old Face" w:hAnsi="Baskerville Old Face"/>
+                <w:sz w:val="24"/>
+              </w:rPr>
+              <w:t xml:space="preserve"> </w:t>
+            </w:r>
+            <w:r>
+              <w:rPr>
+                <w:rFonts w:ascii="Baskerville Old Face" w:hAnsi="Baskerville Old Face"/>
+                <w:sz w:val="24"/>
+              </w:rPr>
+              <w:t>se continua con el subflujo “</w:t>
+            </w:r>
+            <w:r>
+              <w:rPr>
+                <w:rFonts w:ascii="Baskerville Old Face" w:hAnsi="Baskerville Old Face"/>
                 <w:i/>
                 <w:sz w:val="24"/>
               </w:rPr>
-              <w:t>Buscar</w:t>
+              <w:t>Actualizar</w:t>
             </w:r>
             <w:r>
               <w:rPr>
@@ -2843,16 +3169,986 @@
                 <w:i/>
                 <w:sz w:val="24"/>
               </w:rPr>
-              <w:t xml:space="preserve"> Examen (S-2)</w:t>
+              <w:t xml:space="preserve"> tabla de </w:t>
+            </w:r>
+            <w:r>
+              <w:rPr>
+                <w:rFonts w:ascii="Baskerville Old Face" w:hAnsi="Baskerville Old Face"/>
+                <w:i/>
+                <w:sz w:val="24"/>
+              </w:rPr>
+              <w:t xml:space="preserve"> </w:t>
+            </w:r>
+            <w:r>
+              <w:rPr>
+                <w:rFonts w:ascii="Baskerville Old Face" w:hAnsi="Baskerville Old Face"/>
+                <w:i/>
+                <w:sz w:val="24"/>
+              </w:rPr>
+              <w:t>Exámen</w:t>
+            </w:r>
+            <w:r>
+              <w:rPr>
+                <w:rFonts w:ascii="Baskerville Old Face" w:hAnsi="Baskerville Old Face"/>
+                <w:i/>
+                <w:sz w:val="24"/>
+              </w:rPr>
+              <w:t>es</w:t>
+            </w:r>
+            <w:r>
+              <w:rPr>
+                <w:rFonts w:ascii="Baskerville Old Face" w:hAnsi="Baskerville Old Face"/>
+                <w:i/>
+                <w:sz w:val="24"/>
+              </w:rPr>
+              <w:t xml:space="preserve"> (S-3)”.</w:t>
+            </w:r>
+            <w:r>
+              <w:rPr>
+                <w:rFonts w:ascii="Baskerville Old Face" w:hAnsi="Baskerville Old Face"/>
+                <w:i/>
+                <w:sz w:val="24"/>
+              </w:rPr>
+              <w:t xml:space="preserve"> (E3)</w:t>
+            </w:r>
+          </w:p>
+          <w:p>
+            <w:pPr>
+              <w:spacing w:line="240" w:lineRule="auto"/>
+              <w:contextualSpacing/>
+              <w:jc w:val="both"/>
+              <w:cnfStyle w:val="000000100000" w:firstRow="0" w:lastRow="0" w:firstColumn="0" w:lastColumn="0" w:oddVBand="0" w:evenVBand="0" w:oddHBand="1" w:evenHBand="0" w:firstRowFirstColumn="0" w:firstRowLastColumn="0" w:lastRowFirstColumn="0" w:lastRowLastColumn="0"/>
+              <w:rPr>
+                <w:rFonts w:ascii="Baskerville Old Face" w:hAnsi="Baskerville Old Face"/>
+                <w:i/>
+                <w:sz w:val="24"/>
+              </w:rPr>
+            </w:pPr>
+          </w:p>
+        </w:tc>
+      </w:tr>
+      <w:tr>
+        <w:trPr>
+          <w:cnfStyle w:val="000000010000" w:firstRow="0" w:lastRow="0" w:firstColumn="0" w:lastColumn="0" w:oddVBand="0" w:evenVBand="0" w:oddHBand="0" w:evenHBand="1" w:firstRowFirstColumn="0" w:firstRowLastColumn="0" w:lastRowFirstColumn="0" w:lastRowLastColumn="0"/>
+        </w:trPr>
+        <w:tc>
+          <w:tcPr>
+            <w:cnfStyle w:val="001000000000" w:firstRow="0" w:lastRow="0" w:firstColumn="1" w:lastColumn="0" w:oddVBand="0" w:evenVBand="0" w:oddHBand="0" w:evenHBand="0" w:firstRowFirstColumn="0" w:firstRowLastColumn="0" w:lastRowFirstColumn="0" w:lastRowLastColumn="0"/>
+            <w:tcW w:w="1926" w:type="dxa"/>
+          </w:tcPr>
+          <w:p>
+            <w:pPr>
+              <w:pStyle w:val="PSI-Ttulo1"/>
+              <w:framePr w:hSpace="0" w:wrap="auto" w:vAnchor="margin" w:hAnchor="text" w:yAlign="inline"/>
+              <w:jc w:val="both"/>
+              <w:rPr>
+                <w:lang w:val="es-ES"/>
+              </w:rPr>
+            </w:pPr>
+            <w:proofErr w:type="spellStart"/>
+            <w:r>
+              <w:rPr>
+                <w:lang w:val="es-ES"/>
+              </w:rPr>
+              <w:lastRenderedPageBreak/>
+              <w:t>SubFlujo</w:t>
+            </w:r>
+            <w:proofErr w:type="spellEnd"/>
+          </w:p>
+        </w:tc>
+        <w:tc>
+          <w:tcPr>
+            <w:tcW w:w="6558" w:type="dxa"/>
+          </w:tcPr>
+          <w:p>
+            <w:pPr>
+              <w:pStyle w:val="PSI-Ttulo1"/>
+              <w:framePr w:hSpace="0" w:wrap="auto" w:vAnchor="margin" w:hAnchor="text" w:yAlign="inline"/>
+              <w:jc w:val="both"/>
+              <w:cnfStyle w:val="000000010000" w:firstRow="0" w:lastRow="0" w:firstColumn="0" w:lastColumn="0" w:oddVBand="0" w:evenVBand="0" w:oddHBand="0" w:evenHBand="1" w:firstRowFirstColumn="0" w:firstRowLastColumn="0" w:lastRowFirstColumn="0" w:lastRowLastColumn="0"/>
+              <w:rPr>
+                <w:lang w:val="es-ES"/>
+              </w:rPr>
+            </w:pPr>
+            <w:r>
+              <w:rPr>
+                <w:lang w:val="es-ES"/>
+              </w:rPr>
+              <w:t>S-2 Buscar Examen</w:t>
+            </w:r>
+          </w:p>
+          <w:p>
+            <w:pPr>
+              <w:spacing w:line="240" w:lineRule="auto"/>
+              <w:contextualSpacing/>
+              <w:jc w:val="both"/>
+              <w:cnfStyle w:val="000000010000" w:firstRow="0" w:lastRow="0" w:firstColumn="0" w:lastColumn="0" w:oddVBand="0" w:evenVBand="0" w:oddHBand="0" w:evenHBand="1" w:firstRowFirstColumn="0" w:firstRowLastColumn="0" w:lastRowFirstColumn="0" w:lastRowLastColumn="0"/>
+              <w:rPr>
+                <w:rFonts w:ascii="Baskerville Old Face" w:hAnsi="Baskerville Old Face"/>
+                <w:sz w:val="24"/>
+              </w:rPr>
+            </w:pPr>
+            <w:r>
+              <w:rPr>
+                <w:rFonts w:ascii="Baskerville Old Face" w:hAnsi="Baskerville Old Face"/>
+                <w:sz w:val="24"/>
+              </w:rPr>
+              <w:t>Se pre</w:t>
+            </w:r>
+            <w:r>
+              <w:rPr>
+                <w:rFonts w:ascii="Baskerville Old Face" w:hAnsi="Baskerville Old Face"/>
+                <w:sz w:val="24"/>
+              </w:rPr>
+              <w:t>senta la pantalla “</w:t>
+            </w:r>
+            <w:r>
+              <w:rPr>
+                <w:rFonts w:ascii="Baskerville Old Face" w:hAnsi="Baskerville Old Face"/>
+                <w:sz w:val="24"/>
+              </w:rPr>
+              <w:t>Gestionar Mesa de Examen</w:t>
+            </w:r>
+            <w:r>
+              <w:rPr>
+                <w:rFonts w:ascii="Baskerville Old Face" w:hAnsi="Baskerville Old Face"/>
+                <w:sz w:val="24"/>
+              </w:rPr>
+              <w:t>”</w:t>
+            </w:r>
+            <w:r>
+              <w:rPr>
+                <w:rFonts w:ascii="Baskerville Old Face" w:hAnsi="Baskerville Old Face"/>
+                <w:sz w:val="24"/>
+              </w:rPr>
+              <w:t>.</w:t>
+            </w:r>
+          </w:p>
+          <w:p>
+            <w:pPr>
+              <w:spacing w:line="240" w:lineRule="auto"/>
+              <w:contextualSpacing/>
+              <w:jc w:val="both"/>
+              <w:cnfStyle w:val="000000010000" w:firstRow="0" w:lastRow="0" w:firstColumn="0" w:lastColumn="0" w:oddVBand="0" w:evenVBand="0" w:oddHBand="0" w:evenHBand="1" w:firstRowFirstColumn="0" w:firstRowLastColumn="0" w:lastRowFirstColumn="0" w:lastRowLastColumn="0"/>
+              <w:rPr>
+                <w:rFonts w:ascii="Baskerville Old Face" w:hAnsi="Baskerville Old Face"/>
+                <w:sz w:val="24"/>
+              </w:rPr>
+            </w:pPr>
+            <w:r>
+              <w:rPr>
+                <w:rFonts w:ascii="Baskerville Old Face" w:hAnsi="Baskerville Old Face"/>
+                <w:sz w:val="24"/>
+              </w:rPr>
+              <w:t>El sistema solicita al usuario que ingrese los datos.</w:t>
+            </w:r>
+          </w:p>
+          <w:p>
+            <w:pPr>
+              <w:spacing w:line="240" w:lineRule="auto"/>
+              <w:contextualSpacing/>
+              <w:jc w:val="both"/>
+              <w:cnfStyle w:val="000000010000" w:firstRow="0" w:lastRow="0" w:firstColumn="0" w:lastColumn="0" w:oddVBand="0" w:evenVBand="0" w:oddHBand="0" w:evenHBand="1" w:firstRowFirstColumn="0" w:firstRowLastColumn="0" w:lastRowFirstColumn="0" w:lastRowLastColumn="0"/>
+              <w:rPr>
+                <w:rFonts w:ascii="Baskerville Old Face" w:hAnsi="Baskerville Old Face"/>
+                <w:sz w:val="24"/>
+              </w:rPr>
+            </w:pPr>
+            <w:r>
+              <w:rPr>
+                <w:rFonts w:ascii="Baskerville Old Face" w:hAnsi="Baskerville Old Face"/>
+                <w:sz w:val="24"/>
+              </w:rPr>
+              <w:t xml:space="preserve">El usuario </w:t>
+            </w:r>
+            <w:r>
+              <w:rPr>
+                <w:rFonts w:ascii="Baskerville Old Face" w:hAnsi="Baskerville Old Face"/>
+                <w:sz w:val="24"/>
+              </w:rPr>
+              <w:t>ingresa los datos de búsqueda</w:t>
+            </w:r>
+            <w:r>
+              <w:rPr>
+                <w:rFonts w:ascii="Baskerville Old Face" w:hAnsi="Baskerville Old Face"/>
+                <w:sz w:val="24"/>
+              </w:rPr>
+              <w:t>.</w:t>
+            </w:r>
+          </w:p>
+          <w:p>
+            <w:pPr>
+              <w:spacing w:line="240" w:lineRule="auto"/>
+              <w:contextualSpacing/>
+              <w:jc w:val="both"/>
+              <w:cnfStyle w:val="000000010000" w:firstRow="0" w:lastRow="0" w:firstColumn="0" w:lastColumn="0" w:oddVBand="0" w:evenVBand="0" w:oddHBand="0" w:evenHBand="1" w:firstRowFirstColumn="0" w:firstRowLastColumn="0" w:lastRowFirstColumn="0" w:lastRowLastColumn="0"/>
+              <w:rPr>
+                <w:rFonts w:ascii="Baskerville Old Face" w:hAnsi="Baskerville Old Face"/>
+                <w:sz w:val="24"/>
+              </w:rPr>
+            </w:pPr>
+            <w:r>
+              <w:rPr>
+                <w:rFonts w:ascii="Baskerville Old Face" w:hAnsi="Baskerville Old Face"/>
+                <w:sz w:val="24"/>
+              </w:rPr>
+              <w:t>El usuario ingresa Buscar</w:t>
+            </w:r>
+            <w:r>
+              <w:rPr>
+                <w:rFonts w:ascii="Baskerville Old Face" w:hAnsi="Baskerville Old Face"/>
+                <w:sz w:val="24"/>
+              </w:rPr>
+              <w:t xml:space="preserve"> (E1)(E2)</w:t>
+            </w:r>
+            <w:r>
+              <w:rPr>
+                <w:rFonts w:ascii="Baskerville Old Face" w:hAnsi="Baskerville Old Face"/>
+                <w:sz w:val="24"/>
+              </w:rPr>
+              <w:t>.</w:t>
+            </w:r>
+          </w:p>
+          <w:p>
+            <w:pPr>
+              <w:spacing w:line="240" w:lineRule="auto"/>
+              <w:contextualSpacing/>
+              <w:jc w:val="both"/>
+              <w:cnfStyle w:val="000000010000" w:firstRow="0" w:lastRow="0" w:firstColumn="0" w:lastColumn="0" w:oddVBand="0" w:evenVBand="0" w:oddHBand="0" w:evenHBand="1" w:firstRowFirstColumn="0" w:firstRowLastColumn="0" w:lastRowFirstColumn="0" w:lastRowLastColumn="0"/>
+              <w:rPr>
+                <w:rFonts w:ascii="Baskerville Old Face" w:hAnsi="Baskerville Old Face"/>
+                <w:sz w:val="24"/>
+              </w:rPr>
+            </w:pPr>
+            <w:r>
+              <w:rPr>
+                <w:rFonts w:ascii="Baskerville Old Face" w:hAnsi="Baskerville Old Face"/>
+                <w:sz w:val="24"/>
+              </w:rPr>
+              <w:t>El sistema acepta la solicitud, enviándola a la base de datos correspondiente.(E3)</w:t>
+            </w:r>
+          </w:p>
+          <w:p>
+            <w:pPr>
+              <w:spacing w:line="240" w:lineRule="auto"/>
+              <w:contextualSpacing/>
+              <w:jc w:val="both"/>
+              <w:cnfStyle w:val="000000010000" w:firstRow="0" w:lastRow="0" w:firstColumn="0" w:lastColumn="0" w:oddVBand="0" w:evenVBand="0" w:oddHBand="0" w:evenHBand="1" w:firstRowFirstColumn="0" w:firstRowLastColumn="0" w:lastRowFirstColumn="0" w:lastRowLastColumn="0"/>
+              <w:rPr>
+                <w:rFonts w:ascii="Baskerville Old Face" w:hAnsi="Baskerville Old Face"/>
+                <w:i/>
+                <w:sz w:val="24"/>
+              </w:rPr>
+            </w:pPr>
+            <w:r>
+              <w:rPr>
+                <w:rFonts w:ascii="Baskerville Old Face" w:hAnsi="Baskerville Old Face"/>
+                <w:sz w:val="24"/>
+              </w:rPr>
+              <w:t xml:space="preserve">El </w:t>
+            </w:r>
+            <w:r>
+              <w:rPr>
+                <w:rFonts w:ascii="Baskerville Old Face" w:hAnsi="Baskerville Old Face"/>
+                <w:sz w:val="24"/>
+              </w:rPr>
+              <w:t xml:space="preserve">sistema recibe la </w:t>
+            </w:r>
+            <w:r>
+              <w:rPr>
+                <w:rFonts w:ascii="Baskerville Old Face" w:hAnsi="Baskerville Old Face"/>
+                <w:sz w:val="24"/>
+              </w:rPr>
+              <w:t>información y se continua con el subflujo “</w:t>
+            </w:r>
+            <w:r>
+              <w:rPr>
+                <w:rFonts w:ascii="Baskerville Old Face" w:hAnsi="Baskerville Old Face"/>
+                <w:i/>
+                <w:sz w:val="24"/>
+              </w:rPr>
+              <w:t>Actualizar</w:t>
+            </w:r>
+            <w:r>
+              <w:rPr>
+                <w:rFonts w:ascii="Baskerville Old Face" w:hAnsi="Baskerville Old Face"/>
+                <w:i/>
+                <w:sz w:val="24"/>
+              </w:rPr>
+              <w:t xml:space="preserve"> </w:t>
+            </w:r>
+            <w:r>
+              <w:rPr>
+                <w:rFonts w:ascii="Baskerville Old Face" w:hAnsi="Baskerville Old Face"/>
+                <w:i/>
+                <w:sz w:val="24"/>
+              </w:rPr>
+              <w:t xml:space="preserve">Tabla de </w:t>
+            </w:r>
+            <w:r>
+              <w:rPr>
+                <w:rFonts w:ascii="Baskerville Old Face" w:hAnsi="Baskerville Old Face"/>
+                <w:i/>
+                <w:sz w:val="24"/>
+              </w:rPr>
+              <w:t>Exámenes</w:t>
+            </w:r>
+            <w:r>
+              <w:rPr>
+                <w:rFonts w:ascii="Baskerville Old Face" w:hAnsi="Baskerville Old Face"/>
+                <w:i/>
+                <w:sz w:val="24"/>
+              </w:rPr>
+              <w:t xml:space="preserve"> (S-3</w:t>
+            </w:r>
+            <w:r>
+              <w:rPr>
+                <w:rFonts w:ascii="Baskerville Old Face" w:hAnsi="Baskerville Old Face"/>
+                <w:i/>
+                <w:sz w:val="24"/>
+              </w:rPr>
+              <w:t>)</w:t>
+            </w:r>
+            <w:r>
+              <w:rPr>
+                <w:rFonts w:ascii="Baskerville Old Face" w:hAnsi="Baskerville Old Face"/>
+                <w:i/>
+                <w:sz w:val="24"/>
+              </w:rPr>
+              <w:t>”</w:t>
+            </w:r>
+            <w:r>
+              <w:rPr>
+                <w:rFonts w:ascii="Baskerville Old Face" w:hAnsi="Baskerville Old Face"/>
+                <w:i/>
+                <w:sz w:val="24"/>
+              </w:rPr>
+              <w:t>.</w:t>
+            </w:r>
+          </w:p>
+        </w:tc>
+      </w:tr>
+      <w:tr>
+        <w:trPr>
+          <w:cnfStyle w:val="000000100000" w:firstRow="0" w:lastRow="0" w:firstColumn="0" w:lastColumn="0" w:oddVBand="0" w:evenVBand="0" w:oddHBand="1" w:evenHBand="0" w:firstRowFirstColumn="0" w:firstRowLastColumn="0" w:lastRowFirstColumn="0" w:lastRowLastColumn="0"/>
+        </w:trPr>
+        <w:tc>
+          <w:tcPr>
+            <w:cnfStyle w:val="001000000000" w:firstRow="0" w:lastRow="0" w:firstColumn="1" w:lastColumn="0" w:oddVBand="0" w:evenVBand="0" w:oddHBand="0" w:evenHBand="0" w:firstRowFirstColumn="0" w:firstRowLastColumn="0" w:lastRowFirstColumn="0" w:lastRowLastColumn="0"/>
+            <w:tcW w:w="1926" w:type="dxa"/>
+          </w:tcPr>
+          <w:p>
+            <w:pPr>
+              <w:pStyle w:val="PSI-Ttulo1"/>
+              <w:framePr w:hSpace="0" w:wrap="auto" w:vAnchor="margin" w:hAnchor="text" w:yAlign="inline"/>
+              <w:jc w:val="both"/>
+              <w:rPr>
+                <w:lang w:val="es-ES"/>
+              </w:rPr>
+            </w:pPr>
+            <w:proofErr w:type="spellStart"/>
+            <w:r>
+              <w:rPr>
+                <w:lang w:val="es-ES"/>
+              </w:rPr>
+              <w:t>SubFlujo</w:t>
+            </w:r>
+            <w:proofErr w:type="spellEnd"/>
+          </w:p>
+        </w:tc>
+        <w:tc>
+          <w:tcPr>
+            <w:tcW w:w="6558" w:type="dxa"/>
+          </w:tcPr>
+          <w:p>
+            <w:pPr>
+              <w:pStyle w:val="PSI-Ttulo1"/>
+              <w:framePr w:hSpace="0" w:wrap="auto" w:vAnchor="margin" w:hAnchor="text" w:yAlign="inline"/>
+              <w:jc w:val="both"/>
+              <w:cnfStyle w:val="000000100000" w:firstRow="0" w:lastRow="0" w:firstColumn="0" w:lastColumn="0" w:oddVBand="0" w:evenVBand="0" w:oddHBand="1" w:evenHBand="0" w:firstRowFirstColumn="0" w:firstRowLastColumn="0" w:lastRowFirstColumn="0" w:lastRowLastColumn="0"/>
+              <w:rPr>
+                <w:lang w:val="es-ES"/>
+              </w:rPr>
+            </w:pPr>
+            <w:r>
+              <w:rPr>
+                <w:lang w:val="es-ES"/>
+              </w:rPr>
+              <w:t xml:space="preserve">S-3 </w:t>
+            </w:r>
+            <w:r>
+              <w:rPr>
+                <w:lang w:val="es-ES"/>
+              </w:rPr>
+              <w:t>Actualizar</w:t>
+            </w:r>
+            <w:r>
+              <w:rPr>
+                <w:lang w:val="es-ES"/>
+              </w:rPr>
+              <w:t xml:space="preserve"> </w:t>
+            </w:r>
+            <w:r>
+              <w:rPr>
+                <w:lang w:val="es-ES"/>
+              </w:rPr>
+              <w:t>Tabla</w:t>
+            </w:r>
+            <w:r>
+              <w:rPr>
+                <w:lang w:val="es-ES"/>
+              </w:rPr>
+              <w:t xml:space="preserve"> de </w:t>
+            </w:r>
+            <w:r>
+              <w:rPr>
+                <w:lang w:val="es-ES"/>
+              </w:rPr>
+              <w:t>Exámenes</w:t>
             </w:r>
           </w:p>
           <w:p>
             <w:pPr>
               <w:jc w:val="both"/>
+              <w:cnfStyle w:val="000000100000" w:firstRow="0" w:lastRow="0" w:firstColumn="0" w:lastColumn="0" w:oddVBand="0" w:evenVBand="0" w:oddHBand="1" w:evenHBand="0" w:firstRowFirstColumn="0" w:firstRowLastColumn="0" w:lastRowFirstColumn="0" w:lastRowLastColumn="0"/>
+              <w:rPr>
+                <w:rFonts w:ascii="Baskerville Old Face" w:hAnsi="Baskerville Old Face"/>
+                <w:sz w:val="24"/>
+              </w:rPr>
+            </w:pPr>
+            <w:r>
+              <w:rPr>
+                <w:rFonts w:ascii="Baskerville Old Face" w:hAnsi="Baskerville Old Face"/>
+                <w:sz w:val="24"/>
+              </w:rPr>
+              <w:t>Se Actualiza el “</w:t>
+            </w:r>
+            <w:r>
+              <w:rPr>
+                <w:rFonts w:ascii="Baskerville Old Face" w:hAnsi="Baskerville Old Face"/>
+                <w:sz w:val="24"/>
+              </w:rPr>
+              <w:t>Gestionar Mesa de</w:t>
+            </w:r>
+            <w:r>
+              <w:rPr>
+                <w:rFonts w:ascii="Baskerville Old Face" w:hAnsi="Baskerville Old Face"/>
+                <w:sz w:val="24"/>
+              </w:rPr>
+              <w:t xml:space="preserve"> Exámenes”, que contiene información sobre las diferentes mesas encontradas. La </w:t>
+            </w:r>
+            <w:r>
+              <w:rPr>
+                <w:rFonts w:ascii="Baskerville Old Face" w:hAnsi="Baskerville Old Face"/>
+                <w:sz w:val="24"/>
+              </w:rPr>
+              <w:t>información</w:t>
+            </w:r>
+            <w:r>
+              <w:rPr>
+                <w:rFonts w:ascii="Baskerville Old Face" w:hAnsi="Baskerville Old Face"/>
+                <w:sz w:val="24"/>
+              </w:rPr>
+              <w:t xml:space="preserve"> incluye denominación de la carrera, denominación de la asignatura, un presidente, dos vocales y un suplente,</w:t>
+            </w:r>
+            <w:r>
+              <w:rPr>
+                <w:rFonts w:ascii="Baskerville Old Face" w:hAnsi="Baskerville Old Face"/>
+                <w:sz w:val="24"/>
+              </w:rPr>
+              <w:t xml:space="preserve"> incluye</w:t>
+            </w:r>
+            <w:r>
+              <w:rPr>
+                <w:rFonts w:ascii="Baskerville Old Face" w:hAnsi="Baskerville Old Face"/>
+                <w:sz w:val="24"/>
+              </w:rPr>
+              <w:t xml:space="preserve"> también la fecha del primer llamado y del segundo llamado si es que llega a tener, y por ultimo la hora de la mesa de examen.</w:t>
+            </w:r>
+            <w:r>
+              <w:rPr>
+                <w:rFonts w:ascii="Baskerville Old Face" w:hAnsi="Baskerville Old Face"/>
+                <w:sz w:val="24"/>
+              </w:rPr>
+              <w:t xml:space="preserve"> </w:t>
+            </w:r>
+            <w:r>
+              <w:rPr>
+                <w:rFonts w:ascii="Baskerville Old Face" w:hAnsi="Baskerville Old Face"/>
+                <w:sz w:val="24"/>
+              </w:rPr>
+              <w:t>El usuario puede seleccionar uno de los campos de cada una de las filas para realizar una modificación.</w:t>
+            </w:r>
+          </w:p>
+          <w:p>
+            <w:pPr>
+              <w:jc w:val="both"/>
+              <w:cnfStyle w:val="000000100000" w:firstRow="0" w:lastRow="0" w:firstColumn="0" w:lastColumn="0" w:oddVBand="0" w:evenVBand="0" w:oddHBand="1" w:evenHBand="0" w:firstRowFirstColumn="0" w:firstRowLastColumn="0" w:lastRowFirstColumn="0" w:lastRowLastColumn="0"/>
+              <w:rPr>
+                <w:rFonts w:ascii="Baskerville Old Face" w:hAnsi="Baskerville Old Face"/>
+                <w:i/>
+                <w:sz w:val="24"/>
+              </w:rPr>
+            </w:pPr>
+            <w:r>
+              <w:rPr>
+                <w:rFonts w:ascii="Baskerville Old Face" w:hAnsi="Baskerville Old Face"/>
+                <w:sz w:val="24"/>
+              </w:rPr>
+              <w:t>Si el usuario presiona “</w:t>
+            </w:r>
+            <w:r>
+              <w:rPr>
+                <w:rFonts w:ascii="Baskerville Old Face" w:hAnsi="Baskerville Old Face"/>
+                <w:sz w:val="24"/>
+              </w:rPr>
+              <w:t>Editar</w:t>
+            </w:r>
+            <w:r>
+              <w:rPr>
+                <w:rFonts w:ascii="Baskerville Old Face" w:hAnsi="Baskerville Old Face"/>
+                <w:sz w:val="24"/>
+              </w:rPr>
+              <w:t xml:space="preserve">” se continua con el subflujo </w:t>
+            </w:r>
+            <w:r>
+              <w:rPr>
+                <w:rFonts w:ascii="Baskerville Old Face" w:hAnsi="Baskerville Old Face"/>
+                <w:i/>
+                <w:sz w:val="24"/>
+              </w:rPr>
+              <w:t>Editar</w:t>
+            </w:r>
+            <w:r>
+              <w:rPr>
+                <w:rFonts w:ascii="Baskerville Old Face" w:hAnsi="Baskerville Old Face"/>
+                <w:i/>
+                <w:sz w:val="24"/>
+              </w:rPr>
+              <w:t xml:space="preserve"> Examen (S-</w:t>
+            </w:r>
+            <w:r>
+              <w:rPr>
+                <w:rFonts w:ascii="Baskerville Old Face" w:hAnsi="Baskerville Old Face"/>
+                <w:i/>
+                <w:sz w:val="24"/>
+              </w:rPr>
+              <w:t>4</w:t>
+            </w:r>
+            <w:r>
+              <w:rPr>
+                <w:rFonts w:ascii="Baskerville Old Face" w:hAnsi="Baskerville Old Face"/>
+                <w:i/>
+                <w:sz w:val="24"/>
+              </w:rPr>
+              <w:t>)</w:t>
+            </w:r>
+          </w:p>
+          <w:p>
+            <w:pPr>
+              <w:jc w:val="both"/>
+              <w:cnfStyle w:val="000000100000" w:firstRow="0" w:lastRow="0" w:firstColumn="0" w:lastColumn="0" w:oddVBand="0" w:evenVBand="0" w:oddHBand="1" w:evenHBand="0" w:firstRowFirstColumn="0" w:firstRowLastColumn="0" w:lastRowFirstColumn="0" w:lastRowLastColumn="0"/>
+              <w:rPr>
+                <w:rFonts w:ascii="Baskerville Old Face" w:hAnsi="Baskerville Old Face"/>
+                <w:i/>
+                <w:sz w:val="24"/>
+              </w:rPr>
+            </w:pPr>
+            <w:r>
+              <w:rPr>
+                <w:rFonts w:ascii="Baskerville Old Face" w:hAnsi="Baskerville Old Face"/>
+                <w:sz w:val="24"/>
+              </w:rPr>
+              <w:t>Si el usuario presiona “</w:t>
+            </w:r>
+            <w:r>
+              <w:rPr>
+                <w:rFonts w:ascii="Baskerville Old Face" w:hAnsi="Baskerville Old Face"/>
+                <w:sz w:val="24"/>
+              </w:rPr>
+              <w:t>Eliminar</w:t>
+            </w:r>
+            <w:r>
+              <w:rPr>
+                <w:rFonts w:ascii="Baskerville Old Face" w:hAnsi="Baskerville Old Face"/>
+                <w:sz w:val="24"/>
+              </w:rPr>
+              <w:t xml:space="preserve">” se continua con el subflujo </w:t>
+            </w:r>
+            <w:r>
+              <w:rPr>
+                <w:rFonts w:ascii="Baskerville Old Face" w:hAnsi="Baskerville Old Face"/>
+                <w:i/>
+                <w:sz w:val="24"/>
+              </w:rPr>
+              <w:t>Eliminar</w:t>
+            </w:r>
+            <w:r>
+              <w:rPr>
+                <w:rFonts w:ascii="Baskerville Old Face" w:hAnsi="Baskerville Old Face"/>
+                <w:i/>
+                <w:sz w:val="24"/>
+              </w:rPr>
+              <w:t xml:space="preserve"> Examen (S-</w:t>
+            </w:r>
+            <w:r>
+              <w:rPr>
+                <w:rFonts w:ascii="Baskerville Old Face" w:hAnsi="Baskerville Old Face"/>
+                <w:i/>
+                <w:sz w:val="24"/>
+              </w:rPr>
+              <w:t>5</w:t>
+            </w:r>
+            <w:r>
+              <w:rPr>
+                <w:rFonts w:ascii="Baskerville Old Face" w:hAnsi="Baskerville Old Face"/>
+                <w:i/>
+                <w:sz w:val="24"/>
+              </w:rPr>
+              <w:t>)</w:t>
+            </w:r>
+          </w:p>
+          <w:p>
+            <w:pPr>
+              <w:jc w:val="both"/>
+              <w:cnfStyle w:val="000000100000" w:firstRow="0" w:lastRow="0" w:firstColumn="0" w:lastColumn="0" w:oddVBand="0" w:evenVBand="0" w:oddHBand="1" w:evenHBand="0" w:firstRowFirstColumn="0" w:firstRowLastColumn="0" w:lastRowFirstColumn="0" w:lastRowLastColumn="0"/>
+              <w:rPr>
+                <w:rFonts w:ascii="Baskerville Old Face" w:hAnsi="Baskerville Old Face"/>
+                <w:i/>
+                <w:sz w:val="24"/>
+              </w:rPr>
+            </w:pPr>
+            <w:r>
+              <w:rPr>
+                <w:rFonts w:ascii="Baskerville Old Face" w:hAnsi="Baskerville Old Face"/>
+                <w:sz w:val="24"/>
+              </w:rPr>
+              <w:t>Si el usuario presiona “</w:t>
+            </w:r>
+            <w:r>
+              <w:rPr>
+                <w:rFonts w:ascii="Baskerville Old Face" w:hAnsi="Baskerville Old Face"/>
+                <w:sz w:val="24"/>
+              </w:rPr>
+              <w:t>Ver Mas</w:t>
+            </w:r>
+            <w:r>
+              <w:rPr>
+                <w:rFonts w:ascii="Baskerville Old Face" w:hAnsi="Baskerville Old Face"/>
+                <w:sz w:val="24"/>
+              </w:rPr>
+              <w:t xml:space="preserve">” se continua con el subflujo </w:t>
+            </w:r>
+            <w:r>
+              <w:rPr>
+                <w:rFonts w:ascii="Baskerville Old Face" w:hAnsi="Baskerville Old Face"/>
+                <w:i/>
+                <w:sz w:val="24"/>
+              </w:rPr>
+              <w:t xml:space="preserve">Ver Mas </w:t>
+            </w:r>
+            <w:r>
+              <w:rPr>
+                <w:rFonts w:ascii="Baskerville Old Face" w:hAnsi="Baskerville Old Face"/>
+                <w:i/>
+                <w:sz w:val="24"/>
+              </w:rPr>
+              <w:t>Información</w:t>
+            </w:r>
+            <w:r>
+              <w:rPr>
+                <w:rFonts w:ascii="Baskerville Old Face" w:hAnsi="Baskerville Old Face"/>
+                <w:i/>
+                <w:sz w:val="24"/>
+              </w:rPr>
+              <w:t xml:space="preserve"> (S-</w:t>
+            </w:r>
+            <w:r>
+              <w:rPr>
+                <w:rFonts w:ascii="Baskerville Old Face" w:hAnsi="Baskerville Old Face"/>
+                <w:i/>
+                <w:sz w:val="24"/>
+              </w:rPr>
+              <w:t>6</w:t>
+            </w:r>
+            <w:r>
+              <w:rPr>
+                <w:rFonts w:ascii="Baskerville Old Face" w:hAnsi="Baskerville Old Face"/>
+                <w:i/>
+                <w:sz w:val="24"/>
+              </w:rPr>
+              <w:t>)</w:t>
+            </w:r>
+          </w:p>
+        </w:tc>
+      </w:tr>
+      <w:tr>
+        <w:trPr>
+          <w:cnfStyle w:val="000000010000" w:firstRow="0" w:lastRow="0" w:firstColumn="0" w:lastColumn="0" w:oddVBand="0" w:evenVBand="0" w:oddHBand="0" w:evenHBand="1" w:firstRowFirstColumn="0" w:firstRowLastColumn="0" w:lastRowFirstColumn="0" w:lastRowLastColumn="0"/>
+        </w:trPr>
+        <w:tc>
+          <w:tcPr>
+            <w:cnfStyle w:val="001000000000" w:firstRow="0" w:lastRow="0" w:firstColumn="1" w:lastColumn="0" w:oddVBand="0" w:evenVBand="0" w:oddHBand="0" w:evenHBand="0" w:firstRowFirstColumn="0" w:firstRowLastColumn="0" w:lastRowFirstColumn="0" w:lastRowLastColumn="0"/>
+            <w:tcW w:w="1926" w:type="dxa"/>
+          </w:tcPr>
+          <w:p>
+            <w:pPr>
+              <w:pStyle w:val="PSI-Ttulo1"/>
+              <w:framePr w:hSpace="0" w:wrap="auto" w:vAnchor="margin" w:hAnchor="text" w:yAlign="inline"/>
+              <w:jc w:val="both"/>
+              <w:rPr>
+                <w:lang w:val="es-ES"/>
+              </w:rPr>
+            </w:pPr>
+            <w:proofErr w:type="spellStart"/>
+            <w:r>
+              <w:rPr>
+                <w:lang w:val="es-ES"/>
+              </w:rPr>
+              <w:t>SubFlujo</w:t>
+            </w:r>
+            <w:proofErr w:type="spellEnd"/>
+          </w:p>
+        </w:tc>
+        <w:tc>
+          <w:tcPr>
+            <w:tcW w:w="6558" w:type="dxa"/>
+          </w:tcPr>
+          <w:p>
+            <w:pPr>
+              <w:pStyle w:val="PSI-Ttulo1"/>
+              <w:framePr w:hSpace="0" w:wrap="auto" w:vAnchor="margin" w:hAnchor="text" w:yAlign="inline"/>
+              <w:jc w:val="both"/>
               <w:cnfStyle w:val="000000010000" w:firstRow="0" w:lastRow="0" w:firstColumn="0" w:lastColumn="0" w:oddVBand="0" w:evenVBand="0" w:oddHBand="0" w:evenHBand="1" w:firstRowFirstColumn="0" w:firstRowLastColumn="0" w:lastRowFirstColumn="0" w:lastRowLastColumn="0"/>
               <w:rPr>
+                <w:lang w:val="es-ES"/>
+              </w:rPr>
+            </w:pPr>
+            <w:r>
+              <w:rPr>
+                <w:lang w:val="es-ES"/>
+              </w:rPr>
+              <w:t xml:space="preserve">S-4 </w:t>
+            </w:r>
+            <w:r>
+              <w:rPr>
+                <w:lang w:val="es-ES"/>
+              </w:rPr>
+              <w:t>Editar</w:t>
+            </w:r>
+            <w:r>
+              <w:rPr>
+                <w:lang w:val="es-ES"/>
+              </w:rPr>
+              <w:t xml:space="preserve"> Examen</w:t>
+            </w:r>
+          </w:p>
+          <w:p>
+            <w:pPr>
+              <w:spacing w:line="240" w:lineRule="auto"/>
+              <w:contextualSpacing/>
+              <w:jc w:val="both"/>
+              <w:cnfStyle w:val="000000010000" w:firstRow="0" w:lastRow="0" w:firstColumn="0" w:lastColumn="0" w:oddVBand="0" w:evenVBand="0" w:oddHBand="0" w:evenHBand="1" w:firstRowFirstColumn="0" w:firstRowLastColumn="0" w:lastRowFirstColumn="0" w:lastRowLastColumn="0"/>
+              <w:rPr>
+                <w:rFonts w:ascii="Baskerville Old Face" w:hAnsi="Baskerville Old Face"/>
+                <w:sz w:val="24"/>
+              </w:rPr>
+            </w:pPr>
+            <w:r>
+              <w:rPr>
+                <w:rFonts w:ascii="Baskerville Old Face" w:hAnsi="Baskerville Old Face"/>
+                <w:sz w:val="24"/>
+              </w:rPr>
+              <w:t>Se presenta la pantalla “</w:t>
+            </w:r>
+            <w:r>
+              <w:rPr>
+                <w:rFonts w:ascii="Baskerville Old Face" w:hAnsi="Baskerville Old Face"/>
+                <w:sz w:val="24"/>
+              </w:rPr>
+              <w:t>Editar</w:t>
+            </w:r>
+            <w:r>
+              <w:rPr>
+                <w:rFonts w:ascii="Baskerville Old Face" w:hAnsi="Baskerville Old Face"/>
+                <w:sz w:val="24"/>
+              </w:rPr>
+              <w:t xml:space="preserve"> Mesa de Examen”,</w:t>
+            </w:r>
+            <w:r>
+              <w:rPr>
+                <w:rFonts w:ascii="Baskerville Old Face" w:hAnsi="Baskerville Old Face"/>
+                <w:sz w:val="24"/>
+              </w:rPr>
+              <w:t xml:space="preserve"> </w:t>
+            </w:r>
+            <w:r>
+              <w:rPr>
+                <w:rFonts w:ascii="Baskerville Old Face" w:hAnsi="Baskerville Old Face"/>
+                <w:sz w:val="24"/>
+              </w:rPr>
+              <w:t xml:space="preserve"> </w:t>
+            </w:r>
+            <w:r>
+              <w:rPr>
+                <w:rFonts w:ascii="Baskerville Old Face" w:hAnsi="Baskerville Old Face"/>
+                <w:sz w:val="24"/>
+              </w:rPr>
+              <w:t xml:space="preserve">donde se selecciona </w:t>
+            </w:r>
+            <w:r>
+              <w:rPr>
+                <w:rFonts w:ascii="Baskerville Old Face" w:hAnsi="Baskerville Old Face"/>
+                <w:sz w:val="24"/>
+              </w:rPr>
+              <w:t>un presidente, dos vocales y un suplente, también la fecha del primer llamado y del segundo llamado si es que llega a tener, y por ultimo la hora de la mesa de examen.</w:t>
+            </w:r>
+          </w:p>
+          <w:p>
+            <w:pPr>
+              <w:spacing w:line="240" w:lineRule="auto"/>
+              <w:contextualSpacing/>
+              <w:jc w:val="both"/>
+              <w:cnfStyle w:val="000000010000" w:firstRow="0" w:lastRow="0" w:firstColumn="0" w:lastColumn="0" w:oddVBand="0" w:evenVBand="0" w:oddHBand="0" w:evenHBand="1" w:firstRowFirstColumn="0" w:firstRowLastColumn="0" w:lastRowFirstColumn="0" w:lastRowLastColumn="0"/>
+              <w:rPr>
+                <w:rFonts w:ascii="Baskerville Old Face" w:hAnsi="Baskerville Old Face"/>
+                <w:sz w:val="24"/>
+              </w:rPr>
+            </w:pPr>
+            <w:r>
+              <w:rPr>
+                <w:rFonts w:ascii="Baskerville Old Face" w:hAnsi="Baskerville Old Face"/>
+                <w:sz w:val="24"/>
+              </w:rPr>
+              <w:t>El sistema solicita al usuario que ingrese los datos.</w:t>
+            </w:r>
+          </w:p>
+          <w:p>
+            <w:pPr>
+              <w:spacing w:line="240" w:lineRule="auto"/>
+              <w:contextualSpacing/>
+              <w:jc w:val="both"/>
+              <w:cnfStyle w:val="000000010000" w:firstRow="0" w:lastRow="0" w:firstColumn="0" w:lastColumn="0" w:oddVBand="0" w:evenVBand="0" w:oddHBand="0" w:evenHBand="1" w:firstRowFirstColumn="0" w:firstRowLastColumn="0" w:lastRowFirstColumn="0" w:lastRowLastColumn="0"/>
+              <w:rPr>
+                <w:rFonts w:ascii="Baskerville Old Face" w:hAnsi="Baskerville Old Face"/>
+                <w:sz w:val="24"/>
+              </w:rPr>
+            </w:pPr>
+            <w:r>
+              <w:rPr>
+                <w:rFonts w:ascii="Baskerville Old Face" w:hAnsi="Baskerville Old Face"/>
+                <w:sz w:val="24"/>
+              </w:rPr>
+              <w:t>El usuario ingresa los datos solicitados por el sistema.</w:t>
+            </w:r>
+          </w:p>
+          <w:p>
+            <w:pPr>
+              <w:spacing w:line="240" w:lineRule="auto"/>
+              <w:contextualSpacing/>
+              <w:jc w:val="both"/>
+              <w:cnfStyle w:val="000000010000" w:firstRow="0" w:lastRow="0" w:firstColumn="0" w:lastColumn="0" w:oddVBand="0" w:evenVBand="0" w:oddHBand="0" w:evenHBand="1" w:firstRowFirstColumn="0" w:firstRowLastColumn="0" w:lastRowFirstColumn="0" w:lastRowLastColumn="0"/>
+              <w:rPr>
+                <w:rFonts w:ascii="Baskerville Old Face" w:hAnsi="Baskerville Old Face"/>
+                <w:sz w:val="24"/>
+              </w:rPr>
+            </w:pPr>
+            <w:r>
+              <w:rPr>
+                <w:rFonts w:ascii="Baskerville Old Face" w:hAnsi="Baskerville Old Face"/>
+                <w:sz w:val="24"/>
+              </w:rPr>
+              <w:t>El usuario selecciona “</w:t>
+            </w:r>
+            <w:r>
+              <w:rPr>
+                <w:rFonts w:ascii="Baskerville Old Face" w:hAnsi="Baskerville Old Face"/>
+                <w:sz w:val="24"/>
+              </w:rPr>
+              <w:t>Editar</w:t>
+            </w:r>
+            <w:r>
+              <w:rPr>
+                <w:rFonts w:ascii="Baskerville Old Face" w:hAnsi="Baskerville Old Face"/>
+                <w:sz w:val="24"/>
+              </w:rPr>
+              <w:t xml:space="preserve"> Mesa</w:t>
+            </w:r>
+            <w:r>
+              <w:rPr>
+                <w:rFonts w:ascii="Baskerville Old Face" w:hAnsi="Baskerville Old Face"/>
+                <w:sz w:val="24"/>
+              </w:rPr>
+              <w:t>”(E1)(E2).</w:t>
+            </w:r>
+          </w:p>
+          <w:p>
+            <w:pPr>
+              <w:spacing w:line="240" w:lineRule="auto"/>
+              <w:contextualSpacing/>
+              <w:jc w:val="both"/>
+              <w:cnfStyle w:val="000000010000" w:firstRow="0" w:lastRow="0" w:firstColumn="0" w:lastColumn="0" w:oddVBand="0" w:evenVBand="0" w:oddHBand="0" w:evenHBand="1" w:firstRowFirstColumn="0" w:firstRowLastColumn="0" w:lastRowFirstColumn="0" w:lastRowLastColumn="0"/>
+              <w:rPr>
+                <w:rFonts w:ascii="Baskerville Old Face" w:hAnsi="Baskerville Old Face"/>
+                <w:sz w:val="24"/>
+              </w:rPr>
+            </w:pPr>
+            <w:r>
+              <w:rPr>
+                <w:rFonts w:ascii="Baskerville Old Face" w:hAnsi="Baskerville Old Face"/>
+                <w:sz w:val="24"/>
+              </w:rPr>
+              <w:t>El sistema acepta la solicitud, enviándola a la base de datos correspondiente.  se continua con el subflujo “</w:t>
+            </w:r>
+            <w:r>
+              <w:rPr>
                 <w:rFonts w:ascii="Baskerville Old Face" w:hAnsi="Baskerville Old Face"/>
                 <w:i/>
+                <w:sz w:val="24"/>
+              </w:rPr>
+              <w:t xml:space="preserve">Actualizar tabla de </w:t>
+            </w:r>
+            <w:r>
+              <w:rPr>
+                <w:rFonts w:ascii="Baskerville Old Face" w:hAnsi="Baskerville Old Face"/>
+                <w:i/>
+                <w:sz w:val="24"/>
+              </w:rPr>
+              <w:t xml:space="preserve"> Exámen</w:t>
+            </w:r>
+            <w:r>
+              <w:rPr>
+                <w:rFonts w:ascii="Baskerville Old Face" w:hAnsi="Baskerville Old Face"/>
+                <w:i/>
+                <w:sz w:val="24"/>
+              </w:rPr>
+              <w:t>es</w:t>
+            </w:r>
+            <w:r>
+              <w:rPr>
+                <w:rFonts w:ascii="Baskerville Old Face" w:hAnsi="Baskerville Old Face"/>
+                <w:i/>
+                <w:sz w:val="24"/>
+              </w:rPr>
+              <w:t xml:space="preserve"> (S-3)”.</w:t>
+            </w:r>
+            <w:r>
+              <w:rPr>
+                <w:rFonts w:ascii="Baskerville Old Face" w:hAnsi="Baskerville Old Face"/>
+                <w:i/>
+                <w:sz w:val="24"/>
+              </w:rPr>
+              <w:t xml:space="preserve"> (E3)</w:t>
+            </w:r>
+          </w:p>
+          <w:p>
+            <w:pPr>
+              <w:spacing w:line="240" w:lineRule="auto"/>
+              <w:contextualSpacing/>
+              <w:jc w:val="both"/>
+              <w:cnfStyle w:val="000000010000" w:firstRow="0" w:lastRow="0" w:firstColumn="0" w:lastColumn="0" w:oddVBand="0" w:evenVBand="0" w:oddHBand="0" w:evenHBand="1" w:firstRowFirstColumn="0" w:firstRowLastColumn="0" w:lastRowFirstColumn="0" w:lastRowLastColumn="0"/>
+              <w:rPr>
+                <w:rFonts w:ascii="Baskerville Old Face" w:hAnsi="Baskerville Old Face"/>
                 <w:sz w:val="24"/>
               </w:rPr>
             </w:pPr>
@@ -2905,25 +4201,23 @@
               <w:rPr>
                 <w:lang w:val="es-ES"/>
               </w:rPr>
-              <w:t xml:space="preserve">S-1 </w:t>
+              <w:t xml:space="preserve">S-5 </w:t>
             </w:r>
             <w:r>
               <w:rPr>
                 <w:lang w:val="es-ES"/>
               </w:rPr>
-              <w:t>Agregar</w:t>
+              <w:t>Eliminar</w:t>
             </w:r>
             <w:r>
               <w:rPr>
                 <w:lang w:val="es-ES"/>
               </w:rPr>
-              <w:t xml:space="preserve"> Examen</w:t>
+              <w:t xml:space="preserve"> de Examen</w:t>
             </w:r>
           </w:p>
           <w:p>
             <w:pPr>
-              <w:spacing w:line="240" w:lineRule="auto"/>
-              <w:contextualSpacing/>
               <w:jc w:val="both"/>
               <w:cnfStyle w:val="000000100000" w:firstRow="0" w:lastRow="0" w:firstColumn="0" w:lastColumn="0" w:oddVBand="0" w:evenVBand="0" w:oddHBand="1" w:evenHBand="0" w:firstRowFirstColumn="0" w:firstRowLastColumn="0" w:lastRowFirstColumn="0" w:lastRowLastColumn="0"/>
               <w:rPr>
@@ -2936,165 +4230,66 @@
                 <w:rFonts w:ascii="Baskerville Old Face" w:hAnsi="Baskerville Old Face"/>
                 <w:sz w:val="24"/>
               </w:rPr>
-              <w:t xml:space="preserve">Se presenta la pantalla “Agregar Mesa de </w:t>
-            </w:r>
-            <w:r>
-              <w:rPr>
-                <w:rFonts w:ascii="Baskerville Old Face" w:hAnsi="Baskerville Old Face"/>
-                <w:sz w:val="24"/>
-              </w:rPr>
-              <w:t xml:space="preserve">Examen”, la cual debe llenarse </w:t>
-            </w:r>
-            <w:r>
-              <w:rPr>
-                <w:rFonts w:ascii="Baskerville Old Face" w:hAnsi="Baskerville Old Face"/>
-                <w:sz w:val="24"/>
-              </w:rPr>
-              <w:t>c</w:t>
-            </w:r>
-            <w:r>
-              <w:rPr>
-                <w:rFonts w:ascii="Baskerville Old Face" w:hAnsi="Baskerville Old Face"/>
-                <w:sz w:val="24"/>
-              </w:rPr>
-              <w:t>on el código de la carrera, denominación de la carrera, denominación de la asignatura, un presidente, dos vocales y un suplente, también la fecha del primer llamado y del segundo</w:t>
-            </w:r>
-            <w:r>
-              <w:rPr>
-                <w:rFonts w:ascii="Baskerville Old Face" w:hAnsi="Baskerville Old Face"/>
-                <w:sz w:val="24"/>
-              </w:rPr>
-              <w:t xml:space="preserve"> llamado si es que llega</w:t>
-            </w:r>
-            <w:r>
-              <w:rPr>
-                <w:rFonts w:ascii="Baskerville Old Face" w:hAnsi="Baskerville Old Face"/>
-                <w:sz w:val="24"/>
-              </w:rPr>
-              <w:t xml:space="preserve"> a tener, y por ultimo la hora de la mesa de examen.</w:t>
-            </w:r>
-          </w:p>
-          <w:p>
-            <w:pPr>
-              <w:spacing w:line="240" w:lineRule="auto"/>
-              <w:contextualSpacing/>
-              <w:jc w:val="both"/>
-              <w:cnfStyle w:val="000000100000" w:firstRow="0" w:lastRow="0" w:firstColumn="0" w:lastColumn="0" w:oddVBand="0" w:evenVBand="0" w:oddHBand="1" w:evenHBand="0" w:firstRowFirstColumn="0" w:firstRowLastColumn="0" w:lastRowFirstColumn="0" w:lastRowLastColumn="0"/>
-              <w:rPr>
-                <w:rFonts w:ascii="Baskerville Old Face" w:hAnsi="Baskerville Old Face"/>
-                <w:sz w:val="24"/>
-              </w:rPr>
-            </w:pPr>
-            <w:r>
-              <w:rPr>
-                <w:rFonts w:ascii="Baskerville Old Face" w:hAnsi="Baskerville Old Face"/>
-                <w:sz w:val="24"/>
-              </w:rPr>
-              <w:t>El sistema solicita al usuario que ingrese los datos.</w:t>
-            </w:r>
-          </w:p>
-          <w:p>
-            <w:pPr>
-              <w:spacing w:line="240" w:lineRule="auto"/>
-              <w:contextualSpacing/>
-              <w:jc w:val="both"/>
-              <w:cnfStyle w:val="000000100000" w:firstRow="0" w:lastRow="0" w:firstColumn="0" w:lastColumn="0" w:oddVBand="0" w:evenVBand="0" w:oddHBand="1" w:evenHBand="0" w:firstRowFirstColumn="0" w:firstRowLastColumn="0" w:lastRowFirstColumn="0" w:lastRowLastColumn="0"/>
-              <w:rPr>
-                <w:rFonts w:ascii="Baskerville Old Face" w:hAnsi="Baskerville Old Face"/>
-                <w:sz w:val="24"/>
-              </w:rPr>
-            </w:pPr>
-            <w:r>
-              <w:rPr>
-                <w:rFonts w:ascii="Baskerville Old Face" w:hAnsi="Baskerville Old Face"/>
-                <w:sz w:val="24"/>
-              </w:rPr>
-              <w:t>El usuario ingresa los datos solicitados por el sistema</w:t>
-            </w:r>
-            <w:r>
-              <w:rPr>
-                <w:rFonts w:ascii="Baskerville Old Face" w:hAnsi="Baskerville Old Face"/>
-                <w:sz w:val="24"/>
-              </w:rPr>
-              <w:t>.</w:t>
-            </w:r>
-          </w:p>
-          <w:p>
-            <w:pPr>
-              <w:spacing w:line="240" w:lineRule="auto"/>
-              <w:contextualSpacing/>
-              <w:jc w:val="both"/>
-              <w:cnfStyle w:val="000000100000" w:firstRow="0" w:lastRow="0" w:firstColumn="0" w:lastColumn="0" w:oddVBand="0" w:evenVBand="0" w:oddHBand="1" w:evenHBand="0" w:firstRowFirstColumn="0" w:firstRowLastColumn="0" w:lastRowFirstColumn="0" w:lastRowLastColumn="0"/>
-              <w:rPr>
-                <w:rFonts w:ascii="Baskerville Old Face" w:hAnsi="Baskerville Old Face"/>
-                <w:sz w:val="24"/>
-              </w:rPr>
-            </w:pPr>
-            <w:r>
-              <w:rPr>
-                <w:rFonts w:ascii="Baskerville Old Face" w:hAnsi="Baskerville Old Face"/>
-                <w:sz w:val="24"/>
-              </w:rPr>
-              <w:t>El usuario selecciona “Agregar”</w:t>
-            </w:r>
-            <w:r>
-              <w:rPr>
-                <w:rFonts w:ascii="Baskerville Old Face" w:hAnsi="Baskerville Old Face"/>
-                <w:sz w:val="24"/>
-              </w:rPr>
-              <w:t>(E1)</w:t>
-            </w:r>
-            <w:r>
-              <w:rPr>
-                <w:rFonts w:ascii="Baskerville Old Face" w:hAnsi="Baskerville Old Face"/>
-                <w:sz w:val="24"/>
-              </w:rPr>
-              <w:t>(E2)</w:t>
-            </w:r>
-            <w:r>
-              <w:rPr>
-                <w:rFonts w:ascii="Baskerville Old Face" w:hAnsi="Baskerville Old Face"/>
-                <w:sz w:val="24"/>
-              </w:rPr>
-              <w:t>.</w:t>
-            </w:r>
-          </w:p>
-          <w:p>
-            <w:pPr>
-              <w:spacing w:line="240" w:lineRule="auto"/>
-              <w:contextualSpacing/>
-              <w:jc w:val="both"/>
-              <w:cnfStyle w:val="000000100000" w:firstRow="0" w:lastRow="0" w:firstColumn="0" w:lastColumn="0" w:oddVBand="0" w:evenVBand="0" w:oddHBand="1" w:evenHBand="0" w:firstRowFirstColumn="0" w:firstRowLastColumn="0" w:lastRowFirstColumn="0" w:lastRowLastColumn="0"/>
+              <w:t>Se elimina la mesa de Examen</w:t>
+            </w:r>
+            <w:r>
+              <w:rPr>
+                <w:rFonts w:ascii="Baskerville Old Face" w:hAnsi="Baskerville Old Face"/>
+                <w:sz w:val="24"/>
+              </w:rPr>
+              <w:t xml:space="preserve"> (E4)</w:t>
+            </w:r>
+            <w:r>
+              <w:rPr>
+                <w:rFonts w:ascii="Baskerville Old Face" w:hAnsi="Baskerville Old Face"/>
+                <w:sz w:val="24"/>
+              </w:rPr>
+              <w:t xml:space="preserve">. Se continua con el </w:t>
+            </w:r>
+            <w:proofErr w:type="spellStart"/>
+            <w:r>
+              <w:rPr>
+                <w:rFonts w:ascii="Baskerville Old Face" w:hAnsi="Baskerville Old Face"/>
+                <w:sz w:val="24"/>
+              </w:rPr>
+              <w:t>SubFlujo</w:t>
+            </w:r>
+            <w:proofErr w:type="spellEnd"/>
+            <w:r>
+              <w:rPr>
+                <w:rFonts w:ascii="Baskerville Old Face" w:hAnsi="Baskerville Old Face"/>
+                <w:sz w:val="24"/>
+              </w:rPr>
+              <w:t xml:space="preserve"> “</w:t>
+            </w:r>
+            <w:r>
               <w:rPr>
                 <w:rFonts w:ascii="Baskerville Old Face" w:hAnsi="Baskerville Old Face"/>
                 <w:i/>
                 <w:sz w:val="24"/>
               </w:rPr>
-            </w:pPr>
-            <w:r>
-              <w:rPr>
-                <w:rFonts w:ascii="Baskerville Old Face" w:hAnsi="Baskerville Old Face"/>
-                <w:sz w:val="24"/>
-              </w:rPr>
-              <w:t>El sistema</w:t>
-            </w:r>
-            <w:r>
-              <w:rPr>
-                <w:rFonts w:ascii="Baskerville Old Face" w:hAnsi="Baskerville Old Face"/>
-                <w:sz w:val="24"/>
-              </w:rPr>
-              <w:t xml:space="preserve"> acepta la solicitud, </w:t>
-            </w:r>
-            <w:r>
-              <w:rPr>
-                <w:rFonts w:ascii="Baskerville Old Face" w:hAnsi="Baskerville Old Face"/>
-                <w:sz w:val="24"/>
-              </w:rPr>
-              <w:t>enviándola</w:t>
-            </w:r>
-            <w:r>
-              <w:rPr>
-                <w:rFonts w:ascii="Baskerville Old Face" w:hAnsi="Baskerville Old Face"/>
+              <w:t xml:space="preserve">Actualizar </w:t>
+            </w:r>
+            <w:r>
+              <w:rPr>
+                <w:rFonts w:ascii="Baskerville Old Face" w:hAnsi="Baskerville Old Face"/>
+                <w:i/>
+                <w:sz w:val="24"/>
+              </w:rPr>
+              <w:t>Tabla</w:t>
+            </w:r>
+            <w:r>
+              <w:rPr>
+                <w:rFonts w:ascii="Baskerville Old Face" w:hAnsi="Baskerville Old Face"/>
+                <w:i/>
+                <w:sz w:val="24"/>
+              </w:rPr>
+              <w:t xml:space="preserve"> de</w:t>
+            </w:r>
+            <w:r>
+              <w:rPr>
+                <w:rFonts w:ascii="Baskerville Old Face" w:hAnsi="Baskerville Old Face"/>
+                <w:i/>
                 <w:sz w:val="24"/>
               </w:rPr>
               <w:t xml:space="preserve"> </w:t>
@@ -3102,16 +4297,33 @@
             <w:r>
               <w:rPr>
                 <w:rFonts w:ascii="Baskerville Old Face" w:hAnsi="Baskerville Old Face"/>
-                <w:sz w:val="24"/>
-              </w:rPr>
-              <w:t xml:space="preserve">a </w:t>
-            </w:r>
-            <w:r>
-              <w:rPr>
-                <w:rFonts w:ascii="Baskerville Old Face" w:hAnsi="Baskerville Old Face"/>
-                <w:sz w:val="24"/>
-              </w:rPr>
-              <w:t xml:space="preserve">la base de datos correspondiente. </w:t>
+                <w:i/>
+                <w:sz w:val="24"/>
+              </w:rPr>
+              <w:t>Exámen</w:t>
+            </w:r>
+            <w:r>
+              <w:rPr>
+                <w:rFonts w:ascii="Baskerville Old Face" w:hAnsi="Baskerville Old Face"/>
+                <w:i/>
+                <w:sz w:val="24"/>
+              </w:rPr>
+              <w:t>es</w:t>
+            </w:r>
+            <w:r>
+              <w:rPr>
+                <w:rFonts w:ascii="Baskerville Old Face" w:hAnsi="Baskerville Old Face"/>
+                <w:i/>
+                <w:sz w:val="24"/>
+              </w:rPr>
+              <w:t xml:space="preserve"> (S-3)</w:t>
+            </w:r>
+            <w:r>
+              <w:rPr>
+                <w:rFonts w:ascii="Baskerville Old Face" w:hAnsi="Baskerville Old Face"/>
+                <w:sz w:val="24"/>
+              </w:rPr>
+              <w:t>”.</w:t>
             </w:r>
           </w:p>
         </w:tc>
@@ -3163,7 +4375,7 @@
               <w:rPr>
                 <w:lang w:val="es-ES"/>
               </w:rPr>
-              <w:t>S-2 Buscar Examen</w:t>
+              <w:t xml:space="preserve">S-6 Ver Mas Información </w:t>
             </w:r>
           </w:p>
           <w:p>
@@ -3182,35 +4394,56 @@
                 <w:rFonts w:ascii="Baskerville Old Face" w:hAnsi="Baskerville Old Face"/>
                 <w:sz w:val="24"/>
               </w:rPr>
-              <w:t>Se pre</w:t>
-            </w:r>
-            <w:r>
-              <w:rPr>
-                <w:rFonts w:ascii="Baskerville Old Face" w:hAnsi="Baskerville Old Face"/>
-                <w:sz w:val="24"/>
-              </w:rPr>
-              <w:t xml:space="preserve">senta la pantalla “Listado de </w:t>
-            </w:r>
-            <w:r>
-              <w:rPr>
-                <w:rFonts w:ascii="Baskerville Old Face" w:hAnsi="Baskerville Old Face"/>
-                <w:sz w:val="24"/>
-              </w:rPr>
-              <w:t>Exámenes</w:t>
-            </w:r>
-            <w:r>
-              <w:rPr>
-                <w:rFonts w:ascii="Baskerville Old Face" w:hAnsi="Baskerville Old Face"/>
-                <w:sz w:val="24"/>
-              </w:rPr>
-              <w:t>”</w:t>
-            </w:r>
-            <w:r>
-              <w:rPr>
-                <w:rFonts w:ascii="Baskerville Old Face" w:hAnsi="Baskerville Old Face"/>
-                <w:sz w:val="24"/>
-              </w:rPr>
-              <w:t>.</w:t>
+              <w:t>Se presenta la pantalla “</w:t>
+            </w:r>
+            <w:r>
+              <w:rPr>
+                <w:rFonts w:ascii="Baskerville Old Face" w:hAnsi="Baskerville Old Face"/>
+                <w:sz w:val="24"/>
+              </w:rPr>
+              <w:t>Información Especial</w:t>
+            </w:r>
+            <w:r>
+              <w:rPr>
+                <w:rFonts w:ascii="Baskerville Old Face" w:hAnsi="Baskerville Old Face"/>
+                <w:sz w:val="24"/>
+              </w:rPr>
+              <w:t>”,</w:t>
+            </w:r>
+            <w:r>
+              <w:rPr>
+                <w:rFonts w:ascii="Baskerville Old Face" w:hAnsi="Baskerville Old Face"/>
+                <w:sz w:val="24"/>
+              </w:rPr>
+              <w:t xml:space="preserve"> </w:t>
+            </w:r>
+            <w:r>
+              <w:rPr>
+                <w:rFonts w:ascii="Baskerville Old Face" w:hAnsi="Baskerville Old Face"/>
+                <w:sz w:val="24"/>
+              </w:rPr>
+              <w:t xml:space="preserve"> </w:t>
+            </w:r>
+            <w:r>
+              <w:rPr>
+                <w:rFonts w:ascii="Baskerville Old Face" w:hAnsi="Baskerville Old Face"/>
+                <w:sz w:val="24"/>
+              </w:rPr>
+              <w:t xml:space="preserve">donde </w:t>
+            </w:r>
+            <w:r>
+              <w:rPr>
+                <w:rFonts w:ascii="Baskerville Old Face" w:hAnsi="Baskerville Old Face"/>
+                <w:sz w:val="24"/>
+              </w:rPr>
+              <w:t xml:space="preserve">se presenta novedades con respecto a las licencia de los docentes que pertenecen al tribunal de la mesa </w:t>
+            </w:r>
+            <w:r>
+              <w:rPr>
+                <w:rFonts w:ascii="Baskerville Old Face" w:hAnsi="Baskerville Old Face"/>
+                <w:sz w:val="24"/>
+              </w:rPr>
+              <w:t>seleccionada</w:t>
             </w:r>
           </w:p>
           <w:p>
@@ -3229,126 +4462,22 @@
                 <w:rFonts w:ascii="Baskerville Old Face" w:hAnsi="Baskerville Old Face"/>
                 <w:sz w:val="24"/>
               </w:rPr>
-              <w:t>El sistema solicita al usuario que ingrese los datos.</w:t>
-            </w:r>
-          </w:p>
-          <w:p>
-            <w:pPr>
-              <w:spacing w:line="240" w:lineRule="auto"/>
-              <w:contextualSpacing/>
-              <w:jc w:val="both"/>
-              <w:cnfStyle w:val="000000010000" w:firstRow="0" w:lastRow="0" w:firstColumn="0" w:lastColumn="0" w:oddVBand="0" w:evenVBand="0" w:oddHBand="0" w:evenHBand="1" w:firstRowFirstColumn="0" w:firstRowLastColumn="0" w:lastRowFirstColumn="0" w:lastRowLastColumn="0"/>
-              <w:rPr>
-                <w:rFonts w:ascii="Baskerville Old Face" w:hAnsi="Baskerville Old Face"/>
-                <w:sz w:val="24"/>
-              </w:rPr>
-            </w:pPr>
-            <w:r>
-              <w:rPr>
-                <w:rFonts w:ascii="Baskerville Old Face" w:hAnsi="Baskerville Old Face"/>
-                <w:sz w:val="24"/>
-              </w:rPr>
-              <w:t xml:space="preserve">El usuario </w:t>
-            </w:r>
-            <w:r>
-              <w:rPr>
-                <w:rFonts w:ascii="Baskerville Old Face" w:hAnsi="Baskerville Old Face"/>
-                <w:sz w:val="24"/>
-              </w:rPr>
-              <w:t>ingresa los datos de búsqueda</w:t>
-            </w:r>
-            <w:r>
-              <w:rPr>
-                <w:rFonts w:ascii="Baskerville Old Face" w:hAnsi="Baskerville Old Face"/>
-                <w:sz w:val="24"/>
-              </w:rPr>
-              <w:t>.</w:t>
-            </w:r>
-          </w:p>
-          <w:p>
-            <w:pPr>
-              <w:spacing w:line="240" w:lineRule="auto"/>
-              <w:contextualSpacing/>
-              <w:jc w:val="both"/>
-              <w:cnfStyle w:val="000000010000" w:firstRow="0" w:lastRow="0" w:firstColumn="0" w:lastColumn="0" w:oddVBand="0" w:evenVBand="0" w:oddHBand="0" w:evenHBand="1" w:firstRowFirstColumn="0" w:firstRowLastColumn="0" w:lastRowFirstColumn="0" w:lastRowLastColumn="0"/>
-              <w:rPr>
-                <w:rFonts w:ascii="Baskerville Old Face" w:hAnsi="Baskerville Old Face"/>
-                <w:sz w:val="24"/>
-              </w:rPr>
-            </w:pPr>
-            <w:r>
-              <w:rPr>
-                <w:rFonts w:ascii="Baskerville Old Face" w:hAnsi="Baskerville Old Face"/>
-                <w:sz w:val="24"/>
-              </w:rPr>
-              <w:t>El usuario ingresa Buscar</w:t>
-            </w:r>
-            <w:r>
-              <w:rPr>
-                <w:rFonts w:ascii="Baskerville Old Face" w:hAnsi="Baskerville Old Face"/>
-                <w:sz w:val="24"/>
-              </w:rPr>
-              <w:t xml:space="preserve"> (E1)(E2)</w:t>
-            </w:r>
-            <w:r>
-              <w:rPr>
-                <w:rFonts w:ascii="Baskerville Old Face" w:hAnsi="Baskerville Old Face"/>
-                <w:sz w:val="24"/>
-              </w:rPr>
-              <w:t>.</w:t>
-            </w:r>
-          </w:p>
-          <w:p>
-            <w:pPr>
-              <w:spacing w:line="240" w:lineRule="auto"/>
-              <w:contextualSpacing/>
-              <w:jc w:val="both"/>
-              <w:cnfStyle w:val="000000010000" w:firstRow="0" w:lastRow="0" w:firstColumn="0" w:lastColumn="0" w:oddVBand="0" w:evenVBand="0" w:oddHBand="0" w:evenHBand="1" w:firstRowFirstColumn="0" w:firstRowLastColumn="0" w:lastRowFirstColumn="0" w:lastRowLastColumn="0"/>
-              <w:rPr>
-                <w:rFonts w:ascii="Baskerville Old Face" w:hAnsi="Baskerville Old Face"/>
-                <w:sz w:val="24"/>
-              </w:rPr>
-            </w:pPr>
-            <w:r>
-              <w:rPr>
-                <w:rFonts w:ascii="Baskerville Old Face" w:hAnsi="Baskerville Old Face"/>
-                <w:sz w:val="24"/>
-              </w:rPr>
-              <w:t>El sistema acepta la solicitud, enviándola a la base de datos correspondiente.(E3)</w:t>
-            </w:r>
-          </w:p>
-          <w:p>
-            <w:pPr>
-              <w:spacing w:line="240" w:lineRule="auto"/>
-              <w:contextualSpacing/>
-              <w:jc w:val="both"/>
-              <w:cnfStyle w:val="000000010000" w:firstRow="0" w:lastRow="0" w:firstColumn="0" w:lastColumn="0" w:oddVBand="0" w:evenVBand="0" w:oddHBand="0" w:evenHBand="1" w:firstRowFirstColumn="0" w:firstRowLastColumn="0" w:lastRowFirstColumn="0" w:lastRowLastColumn="0"/>
+              <w:t>S</w:t>
+            </w:r>
+            <w:r>
+              <w:rPr>
+                <w:rFonts w:ascii="Baskerville Old Face" w:hAnsi="Baskerville Old Face"/>
+                <w:sz w:val="24"/>
+              </w:rPr>
+              <w:t>e continua con el subflujo “</w:t>
+            </w:r>
+            <w:r>
               <w:rPr>
                 <w:rFonts w:ascii="Baskerville Old Face" w:hAnsi="Baskerville Old Face"/>
                 <w:i/>
                 <w:sz w:val="24"/>
               </w:rPr>
-            </w:pPr>
-            <w:r>
-              <w:rPr>
-                <w:rFonts w:ascii="Baskerville Old Face" w:hAnsi="Baskerville Old Face"/>
-                <w:sz w:val="24"/>
-              </w:rPr>
-              <w:t xml:space="preserve">El </w:t>
-            </w:r>
-            <w:r>
-              <w:rPr>
-                <w:rFonts w:ascii="Baskerville Old Face" w:hAnsi="Baskerville Old Face"/>
-                <w:sz w:val="24"/>
-              </w:rPr>
-              <w:t xml:space="preserve">sistema recibe la </w:t>
-            </w:r>
-            <w:r>
-              <w:rPr>
-                <w:rFonts w:ascii="Baskerville Old Face" w:hAnsi="Baskerville Old Face"/>
-                <w:sz w:val="24"/>
-              </w:rPr>
-              <w:t>información y se continua con el subflujo “</w:t>
+              <w:t xml:space="preserve">Actualizar tabla de </w:t>
             </w:r>
             <w:r>
               <w:rPr>
@@ -3356,7 +4485,7 @@
                 <w:i/>
                 <w:sz w:val="24"/>
               </w:rPr>
-              <w:t>Devolver Examen</w:t>
+              <w:t xml:space="preserve"> Exámen</w:t>
             </w:r>
             <w:r>
               <w:rPr>
@@ -3364,7 +4493,7 @@
                 <w:i/>
                 <w:sz w:val="24"/>
               </w:rPr>
-              <w:t xml:space="preserve"> (S-3</w:t>
+              <w:t>es</w:t>
             </w:r>
             <w:r>
               <w:rPr>
@@ -3372,7 +4501,7 @@
                 <w:i/>
                 <w:sz w:val="24"/>
               </w:rPr>
-              <w:t>)</w:t>
+              <w:t xml:space="preserve"> (S-3)”.</w:t>
             </w:r>
             <w:r>
               <w:rPr>
@@ -3380,15 +4509,7 @@
                 <w:i/>
                 <w:sz w:val="24"/>
               </w:rPr>
-              <w:t>”</w:t>
-            </w:r>
-            <w:r>
-              <w:rPr>
-                <w:rFonts w:ascii="Baskerville Old Face" w:hAnsi="Baskerville Old Face"/>
-                <w:i/>
-                <w:sz w:val="24"/>
-              </w:rPr>
-              <w:t>.</w:t>
+              <w:t xml:space="preserve"> (E3)</w:t>
             </w:r>
           </w:p>
         </w:tc>
@@ -3411,782 +4532,6 @@
                 <w:lang w:val="es-ES"/>
               </w:rPr>
             </w:pPr>
-            <w:proofErr w:type="spellStart"/>
-            <w:r>
-              <w:rPr>
-                <w:lang w:val="es-ES"/>
-              </w:rPr>
-              <w:t>SubFlujo</w:t>
-            </w:r>
-            <w:proofErr w:type="spellEnd"/>
-          </w:p>
-        </w:tc>
-        <w:tc>
-          <w:tcPr>
-            <w:tcW w:w="6558" w:type="dxa"/>
-          </w:tcPr>
-          <w:p>
-            <w:pPr>
-              <w:pStyle w:val="PSI-Ttulo1"/>
-              <w:framePr w:hSpace="0" w:wrap="auto" w:vAnchor="margin" w:hAnchor="text" w:yAlign="inline"/>
-              <w:jc w:val="both"/>
-              <w:cnfStyle w:val="000000100000" w:firstRow="0" w:lastRow="0" w:firstColumn="0" w:lastColumn="0" w:oddVBand="0" w:evenVBand="0" w:oddHBand="1" w:evenHBand="0" w:firstRowFirstColumn="0" w:firstRowLastColumn="0" w:lastRowFirstColumn="0" w:lastRowLastColumn="0"/>
-              <w:rPr>
-                <w:lang w:val="es-ES"/>
-              </w:rPr>
-            </w:pPr>
-            <w:r>
-              <w:rPr>
-                <w:lang w:val="es-ES"/>
-              </w:rPr>
-              <w:t>S-3 Devolver Examen</w:t>
-            </w:r>
-          </w:p>
-          <w:p>
-            <w:pPr>
-              <w:jc w:val="both"/>
-              <w:cnfStyle w:val="000000100000" w:firstRow="0" w:lastRow="0" w:firstColumn="0" w:lastColumn="0" w:oddVBand="0" w:evenVBand="0" w:oddHBand="1" w:evenHBand="0" w:firstRowFirstColumn="0" w:firstRowLastColumn="0" w:lastRowFirstColumn="0" w:lastRowLastColumn="0"/>
-              <w:rPr>
-                <w:rFonts w:ascii="Baskerville Old Face" w:hAnsi="Baskerville Old Face"/>
-                <w:sz w:val="24"/>
-              </w:rPr>
-            </w:pPr>
-            <w:r>
-              <w:rPr>
-                <w:rFonts w:ascii="Baskerville Old Face" w:hAnsi="Baskerville Old Face"/>
-                <w:sz w:val="24"/>
-              </w:rPr>
-              <w:t xml:space="preserve">Se Actualiza el “Listado de Exámenes”, que contiene información sobre las diferentes mesas encontradas. La </w:t>
-            </w:r>
-            <w:r>
-              <w:rPr>
-                <w:rFonts w:ascii="Baskerville Old Face" w:hAnsi="Baskerville Old Face"/>
-                <w:sz w:val="24"/>
-              </w:rPr>
-              <w:t>información</w:t>
-            </w:r>
-            <w:r>
-              <w:rPr>
-                <w:rFonts w:ascii="Baskerville Old Face" w:hAnsi="Baskerville Old Face"/>
-                <w:sz w:val="24"/>
-              </w:rPr>
-              <w:t xml:space="preserve"> incluye  el código de la carrera, denominación de la carrera, denominación de la asignatura, un presidente, dos vocales y un suplente, también la fecha del primer llamado y del segundo llamado si es que llega a tener, y por ultimo la hora de la mesa de examen.</w:t>
-            </w:r>
-            <w:r>
-              <w:rPr>
-                <w:rFonts w:ascii="Baskerville Old Face" w:hAnsi="Baskerville Old Face"/>
-                <w:sz w:val="24"/>
-              </w:rPr>
-              <w:t xml:space="preserve"> </w:t>
-            </w:r>
-            <w:r>
-              <w:rPr>
-                <w:rFonts w:ascii="Baskerville Old Face" w:hAnsi="Baskerville Old Face"/>
-                <w:sz w:val="24"/>
-              </w:rPr>
-              <w:t>El usuario puede seleccionar uno de los campos de cada una de las filas para realizar una modificación.</w:t>
-            </w:r>
-          </w:p>
-          <w:p>
-            <w:pPr>
-              <w:jc w:val="both"/>
-              <w:cnfStyle w:val="000000100000" w:firstRow="0" w:lastRow="0" w:firstColumn="0" w:lastColumn="0" w:oddVBand="0" w:evenVBand="0" w:oddHBand="1" w:evenHBand="0" w:firstRowFirstColumn="0" w:firstRowLastColumn="0" w:lastRowFirstColumn="0" w:lastRowLastColumn="0"/>
-              <w:rPr>
-                <w:rFonts w:ascii="Baskerville Old Face" w:hAnsi="Baskerville Old Face"/>
-                <w:sz w:val="24"/>
-              </w:rPr>
-            </w:pPr>
-            <w:r>
-              <w:rPr>
-                <w:rFonts w:ascii="Baskerville Old Face" w:hAnsi="Baskerville Old Face"/>
-                <w:sz w:val="24"/>
-              </w:rPr>
-              <w:t>Si el usuario presiona uno de los campos se continua en el subflujo “</w:t>
-            </w:r>
-            <w:r>
-              <w:rPr>
-                <w:rFonts w:ascii="Baskerville Old Face" w:hAnsi="Baskerville Old Face"/>
-                <w:i/>
-                <w:sz w:val="24"/>
-              </w:rPr>
-              <w:t>Modificar Examen (</w:t>
-            </w:r>
-            <w:r>
-              <w:rPr>
-                <w:rFonts w:ascii="Baskerville Old Face" w:hAnsi="Baskerville Old Face"/>
-                <w:i/>
-                <w:sz w:val="24"/>
-              </w:rPr>
-              <w:t>S-4</w:t>
-            </w:r>
-            <w:r>
-              <w:rPr>
-                <w:rFonts w:ascii="Baskerville Old Face" w:hAnsi="Baskerville Old Face"/>
-                <w:i/>
-                <w:sz w:val="24"/>
-              </w:rPr>
-              <w:t>)</w:t>
-            </w:r>
-            <w:r>
-              <w:rPr>
-                <w:rFonts w:ascii="Baskerville Old Face" w:hAnsi="Baskerville Old Face"/>
-                <w:sz w:val="24"/>
-              </w:rPr>
-              <w:t xml:space="preserve">” </w:t>
-            </w:r>
-          </w:p>
-          <w:p>
-            <w:pPr>
-              <w:jc w:val="both"/>
-              <w:cnfStyle w:val="000000100000" w:firstRow="0" w:lastRow="0" w:firstColumn="0" w:lastColumn="0" w:oddVBand="0" w:evenVBand="0" w:oddHBand="1" w:evenHBand="0" w:firstRowFirstColumn="0" w:firstRowLastColumn="0" w:lastRowFirstColumn="0" w:lastRowLastColumn="0"/>
-              <w:rPr>
-                <w:rFonts w:ascii="Baskerville Old Face" w:hAnsi="Baskerville Old Face"/>
-                <w:i/>
-                <w:sz w:val="24"/>
-              </w:rPr>
-            </w:pPr>
-            <w:r>
-              <w:rPr>
-                <w:rFonts w:ascii="Baskerville Old Face" w:hAnsi="Baskerville Old Face"/>
-                <w:sz w:val="24"/>
-              </w:rPr>
-              <w:t>Si el usuario pre</w:t>
-            </w:r>
-            <w:r>
-              <w:rPr>
-                <w:rFonts w:ascii="Baskerville Old Face" w:hAnsi="Baskerville Old Face"/>
-                <w:sz w:val="24"/>
-              </w:rPr>
-              <w:t xml:space="preserve">siona “Eliminar” </w:t>
-            </w:r>
-            <w:r>
-              <w:rPr>
-                <w:rFonts w:ascii="Baskerville Old Face" w:hAnsi="Baskerville Old Face"/>
-                <w:sz w:val="24"/>
-              </w:rPr>
-              <w:t xml:space="preserve">de una de las filas, </w:t>
-            </w:r>
-            <w:r>
-              <w:rPr>
-                <w:rFonts w:ascii="Baskerville Old Face" w:hAnsi="Baskerville Old Face"/>
-                <w:sz w:val="24"/>
-              </w:rPr>
-              <w:t>se continua con el subflujo “</w:t>
-            </w:r>
-            <w:r>
-              <w:rPr>
-                <w:rFonts w:ascii="Baskerville Old Face" w:hAnsi="Baskerville Old Face"/>
-                <w:i/>
-                <w:sz w:val="24"/>
-              </w:rPr>
-              <w:t>Baja Examen</w:t>
-            </w:r>
-            <w:r>
-              <w:rPr>
-                <w:rFonts w:ascii="Baskerville Old Face" w:hAnsi="Baskerville Old Face"/>
-                <w:i/>
-                <w:sz w:val="24"/>
-              </w:rPr>
-              <w:t xml:space="preserve"> </w:t>
-            </w:r>
-            <w:r>
-              <w:rPr>
-                <w:rFonts w:ascii="Baskerville Old Face" w:hAnsi="Baskerville Old Face"/>
-                <w:i/>
-                <w:sz w:val="24"/>
-              </w:rPr>
-              <w:t>(S-5)”</w:t>
-            </w:r>
-          </w:p>
-        </w:tc>
-      </w:tr>
-      <w:tr>
-        <w:trPr>
-          <w:cnfStyle w:val="000000010000" w:firstRow="0" w:lastRow="0" w:firstColumn="0" w:lastColumn="0" w:oddVBand="0" w:evenVBand="0" w:oddHBand="0" w:evenHBand="1" w:firstRowFirstColumn="0" w:firstRowLastColumn="0" w:lastRowFirstColumn="0" w:lastRowLastColumn="0"/>
-        </w:trPr>
-        <w:tc>
-          <w:tcPr>
-            <w:cnfStyle w:val="001000000000" w:firstRow="0" w:lastRow="0" w:firstColumn="1" w:lastColumn="0" w:oddVBand="0" w:evenVBand="0" w:oddHBand="0" w:evenHBand="0" w:firstRowFirstColumn="0" w:firstRowLastColumn="0" w:lastRowFirstColumn="0" w:lastRowLastColumn="0"/>
-            <w:tcW w:w="1926" w:type="dxa"/>
-          </w:tcPr>
-          <w:p>
-            <w:pPr>
-              <w:pStyle w:val="PSI-Ttulo1"/>
-              <w:framePr w:hSpace="0" w:wrap="auto" w:vAnchor="margin" w:hAnchor="text" w:yAlign="inline"/>
-              <w:jc w:val="both"/>
-              <w:rPr>
-                <w:lang w:val="es-ES"/>
-              </w:rPr>
-            </w:pPr>
-            <w:proofErr w:type="spellStart"/>
-            <w:r>
-              <w:rPr>
-                <w:lang w:val="es-ES"/>
-              </w:rPr>
-              <w:t>SubFlujo</w:t>
-            </w:r>
-            <w:proofErr w:type="spellEnd"/>
-          </w:p>
-        </w:tc>
-        <w:tc>
-          <w:tcPr>
-            <w:tcW w:w="6558" w:type="dxa"/>
-          </w:tcPr>
-          <w:p>
-            <w:pPr>
-              <w:pStyle w:val="PSI-Ttulo1"/>
-              <w:framePr w:hSpace="0" w:wrap="auto" w:vAnchor="margin" w:hAnchor="text" w:yAlign="inline"/>
-              <w:jc w:val="both"/>
-              <w:cnfStyle w:val="000000010000" w:firstRow="0" w:lastRow="0" w:firstColumn="0" w:lastColumn="0" w:oddVBand="0" w:evenVBand="0" w:oddHBand="0" w:evenHBand="1" w:firstRowFirstColumn="0" w:firstRowLastColumn="0" w:lastRowFirstColumn="0" w:lastRowLastColumn="0"/>
-              <w:rPr>
-                <w:lang w:val="es-ES"/>
-              </w:rPr>
-            </w:pPr>
-            <w:r>
-              <w:rPr>
-                <w:lang w:val="es-ES"/>
-              </w:rPr>
-              <w:t xml:space="preserve">S-4 </w:t>
-            </w:r>
-            <w:r>
-              <w:rPr>
-                <w:lang w:val="es-ES"/>
-              </w:rPr>
-              <w:t>Modificar Examen</w:t>
-            </w:r>
-          </w:p>
-          <w:p>
-            <w:pPr>
-              <w:ind w:left="0" w:firstLine="0"/>
-              <w:jc w:val="both"/>
-              <w:cnfStyle w:val="000000010000" w:firstRow="0" w:lastRow="0" w:firstColumn="0" w:lastColumn="0" w:oddVBand="0" w:evenVBand="0" w:oddHBand="0" w:evenHBand="1" w:firstRowFirstColumn="0" w:firstRowLastColumn="0" w:lastRowFirstColumn="0" w:lastRowLastColumn="0"/>
-              <w:rPr>
-                <w:rFonts w:ascii="Baskerville Old Face" w:hAnsi="Baskerville Old Face"/>
-                <w:sz w:val="24"/>
-              </w:rPr>
-            </w:pPr>
-            <w:r>
-              <w:rPr>
-                <w:rFonts w:ascii="Baskerville Old Face" w:hAnsi="Baskerville Old Face"/>
-                <w:sz w:val="24"/>
-              </w:rPr>
-              <w:t xml:space="preserve">El usuario </w:t>
-            </w:r>
-            <w:r>
-              <w:rPr>
-                <w:rFonts w:ascii="Baskerville Old Face" w:hAnsi="Baskerville Old Face"/>
-                <w:sz w:val="24"/>
-              </w:rPr>
-              <w:t>puede seleccionar entre las siguientes opciones: “carrera”; “Asignatura”; “Presidente”</w:t>
-            </w:r>
-            <w:r>
-              <w:rPr>
-                <w:rFonts w:ascii="Baskerville Old Face" w:hAnsi="Baskerville Old Face"/>
-                <w:sz w:val="24"/>
-              </w:rPr>
-              <w:t xml:space="preserve">; </w:t>
-            </w:r>
-            <w:r>
-              <w:rPr>
-                <w:rFonts w:ascii="Baskerville Old Face" w:hAnsi="Baskerville Old Face"/>
-                <w:sz w:val="24"/>
-              </w:rPr>
-              <w:t>“Vocal 1”; “Vocal 2”; “Suplente”; “1 llamado”; “2 llamado”; “Hora”.</w:t>
-            </w:r>
-          </w:p>
-          <w:p>
-            <w:pPr>
-              <w:ind w:left="0" w:firstLine="0"/>
-              <w:jc w:val="both"/>
-              <w:cnfStyle w:val="000000010000" w:firstRow="0" w:lastRow="0" w:firstColumn="0" w:lastColumn="0" w:oddVBand="0" w:evenVBand="0" w:oddHBand="0" w:evenHBand="1" w:firstRowFirstColumn="0" w:firstRowLastColumn="0" w:lastRowFirstColumn="0" w:lastRowLastColumn="0"/>
-              <w:rPr>
-                <w:rFonts w:ascii="Baskerville Old Face" w:hAnsi="Baskerville Old Face"/>
-                <w:sz w:val="24"/>
-              </w:rPr>
-            </w:pPr>
-            <w:r>
-              <w:rPr>
-                <w:rFonts w:ascii="Baskerville Old Face" w:hAnsi="Baskerville Old Face"/>
-                <w:sz w:val="24"/>
-              </w:rPr>
-              <w:t>Si el usuario selecciona “</w:t>
-            </w:r>
-            <w:r>
-              <w:rPr>
-                <w:rFonts w:ascii="Baskerville Old Face" w:hAnsi="Baskerville Old Face"/>
-                <w:sz w:val="24"/>
-              </w:rPr>
-              <w:t xml:space="preserve">Carrera” el sistema habilitara el campo para </w:t>
-            </w:r>
-            <w:r>
-              <w:rPr>
-                <w:rFonts w:ascii="Baskerville Old Face" w:hAnsi="Baskerville Old Face"/>
-                <w:sz w:val="24"/>
-              </w:rPr>
-              <w:t>su modificación</w:t>
-            </w:r>
-            <w:r>
-              <w:rPr>
-                <w:rFonts w:ascii="Baskerville Old Face" w:hAnsi="Baskerville Old Face"/>
-                <w:sz w:val="24"/>
-              </w:rPr>
-              <w:t xml:space="preserve">. </w:t>
-            </w:r>
-          </w:p>
-          <w:p>
-            <w:pPr>
-              <w:ind w:left="0" w:firstLine="0"/>
-              <w:jc w:val="both"/>
-              <w:cnfStyle w:val="000000010000" w:firstRow="0" w:lastRow="0" w:firstColumn="0" w:lastColumn="0" w:oddVBand="0" w:evenVBand="0" w:oddHBand="0" w:evenHBand="1" w:firstRowFirstColumn="0" w:firstRowLastColumn="0" w:lastRowFirstColumn="0" w:lastRowLastColumn="0"/>
-              <w:rPr>
-                <w:rFonts w:ascii="Baskerville Old Face" w:hAnsi="Baskerville Old Face"/>
-                <w:sz w:val="24"/>
-              </w:rPr>
-            </w:pPr>
-            <w:r>
-              <w:rPr>
-                <w:rFonts w:ascii="Baskerville Old Face" w:hAnsi="Baskerville Old Face"/>
-                <w:sz w:val="24"/>
-              </w:rPr>
-              <w:t xml:space="preserve">Si el usuario selecciona “Asignatura” el sistema habilitara el campo para </w:t>
-            </w:r>
-            <w:r>
-              <w:rPr>
-                <w:rFonts w:ascii="Baskerville Old Face" w:hAnsi="Baskerville Old Face"/>
-                <w:sz w:val="24"/>
-              </w:rPr>
-              <w:t>su modificació</w:t>
-            </w:r>
-            <w:r>
-              <w:rPr>
-                <w:rFonts w:ascii="Baskerville Old Face" w:hAnsi="Baskerville Old Face"/>
-                <w:sz w:val="24"/>
-              </w:rPr>
-              <w:t>n</w:t>
-            </w:r>
-            <w:r>
-              <w:rPr>
-                <w:rFonts w:ascii="Baskerville Old Face" w:hAnsi="Baskerville Old Face"/>
-                <w:sz w:val="24"/>
-              </w:rPr>
-              <w:t xml:space="preserve">. </w:t>
-            </w:r>
-          </w:p>
-          <w:p>
-            <w:pPr>
-              <w:ind w:left="0" w:firstLine="0"/>
-              <w:jc w:val="both"/>
-              <w:cnfStyle w:val="000000010000" w:firstRow="0" w:lastRow="0" w:firstColumn="0" w:lastColumn="0" w:oddVBand="0" w:evenVBand="0" w:oddHBand="0" w:evenHBand="1" w:firstRowFirstColumn="0" w:firstRowLastColumn="0" w:lastRowFirstColumn="0" w:lastRowLastColumn="0"/>
-              <w:rPr>
-                <w:rFonts w:ascii="Baskerville Old Face" w:hAnsi="Baskerville Old Face"/>
-                <w:sz w:val="24"/>
-              </w:rPr>
-            </w:pPr>
-            <w:r>
-              <w:rPr>
-                <w:rFonts w:ascii="Baskerville Old Face" w:hAnsi="Baskerville Old Face"/>
-                <w:sz w:val="24"/>
-              </w:rPr>
-              <w:t>Si el usuario selecciona “Presidente” el sistema habi</w:t>
-            </w:r>
-            <w:r>
-              <w:rPr>
-                <w:rFonts w:ascii="Baskerville Old Face" w:hAnsi="Baskerville Old Face"/>
-                <w:sz w:val="24"/>
-              </w:rPr>
-              <w:t>litara el campo para su modificación</w:t>
-            </w:r>
-            <w:r>
-              <w:rPr>
-                <w:rFonts w:ascii="Baskerville Old Face" w:hAnsi="Baskerville Old Face"/>
-                <w:sz w:val="24"/>
-              </w:rPr>
-              <w:t xml:space="preserve">. </w:t>
-            </w:r>
-          </w:p>
-          <w:p>
-            <w:pPr>
-              <w:ind w:left="0" w:firstLine="0"/>
-              <w:jc w:val="both"/>
-              <w:cnfStyle w:val="000000010000" w:firstRow="0" w:lastRow="0" w:firstColumn="0" w:lastColumn="0" w:oddVBand="0" w:evenVBand="0" w:oddHBand="0" w:evenHBand="1" w:firstRowFirstColumn="0" w:firstRowLastColumn="0" w:lastRowFirstColumn="0" w:lastRowLastColumn="0"/>
-              <w:rPr>
-                <w:rFonts w:ascii="Baskerville Old Face" w:hAnsi="Baskerville Old Face"/>
-                <w:sz w:val="24"/>
-              </w:rPr>
-            </w:pPr>
-            <w:r>
-              <w:rPr>
-                <w:rFonts w:ascii="Baskerville Old Face" w:hAnsi="Baskerville Old Face"/>
-                <w:sz w:val="24"/>
-              </w:rPr>
-              <w:t>Si el usuario selecciona “Vocal 1” el sistema habilitara el campo para</w:t>
-            </w:r>
-            <w:r>
-              <w:rPr>
-                <w:rFonts w:ascii="Baskerville Old Face" w:hAnsi="Baskerville Old Face"/>
-                <w:sz w:val="24"/>
-              </w:rPr>
-              <w:t xml:space="preserve"> su modificación</w:t>
-            </w:r>
-            <w:r>
-              <w:rPr>
-                <w:rFonts w:ascii="Baskerville Old Face" w:hAnsi="Baskerville Old Face"/>
-                <w:sz w:val="24"/>
-              </w:rPr>
-              <w:t xml:space="preserve">. </w:t>
-            </w:r>
-          </w:p>
-          <w:p>
-            <w:pPr>
-              <w:ind w:left="0" w:firstLine="0"/>
-              <w:jc w:val="both"/>
-              <w:cnfStyle w:val="000000010000" w:firstRow="0" w:lastRow="0" w:firstColumn="0" w:lastColumn="0" w:oddVBand="0" w:evenVBand="0" w:oddHBand="0" w:evenHBand="1" w:firstRowFirstColumn="0" w:firstRowLastColumn="0" w:lastRowFirstColumn="0" w:lastRowLastColumn="0"/>
-              <w:rPr>
-                <w:rFonts w:ascii="Baskerville Old Face" w:hAnsi="Baskerville Old Face"/>
-                <w:sz w:val="24"/>
-              </w:rPr>
-            </w:pPr>
-            <w:r>
-              <w:rPr>
-                <w:rFonts w:ascii="Baskerville Old Face" w:hAnsi="Baskerville Old Face"/>
-                <w:sz w:val="24"/>
-              </w:rPr>
-              <w:t>Si el usuario selecciona “Vocal 2” el sistema habilitara el campo para</w:t>
-            </w:r>
-            <w:r>
-              <w:rPr>
-                <w:rFonts w:ascii="Baskerville Old Face" w:hAnsi="Baskerville Old Face"/>
-                <w:sz w:val="24"/>
-              </w:rPr>
-              <w:t xml:space="preserve"> su modificación</w:t>
-            </w:r>
-            <w:r>
-              <w:rPr>
-                <w:rFonts w:ascii="Baskerville Old Face" w:hAnsi="Baskerville Old Face"/>
-                <w:sz w:val="24"/>
-              </w:rPr>
-              <w:t xml:space="preserve">. </w:t>
-            </w:r>
-          </w:p>
-          <w:p>
-            <w:pPr>
-              <w:ind w:left="0" w:firstLine="0"/>
-              <w:jc w:val="both"/>
-              <w:cnfStyle w:val="000000010000" w:firstRow="0" w:lastRow="0" w:firstColumn="0" w:lastColumn="0" w:oddVBand="0" w:evenVBand="0" w:oddHBand="0" w:evenHBand="1" w:firstRowFirstColumn="0" w:firstRowLastColumn="0" w:lastRowFirstColumn="0" w:lastRowLastColumn="0"/>
-              <w:rPr>
-                <w:rFonts w:ascii="Baskerville Old Face" w:hAnsi="Baskerville Old Face"/>
-                <w:sz w:val="24"/>
-              </w:rPr>
-            </w:pPr>
-            <w:r>
-              <w:rPr>
-                <w:rFonts w:ascii="Baskerville Old Face" w:hAnsi="Baskerville Old Face"/>
-                <w:sz w:val="24"/>
-              </w:rPr>
-              <w:lastRenderedPageBreak/>
-              <w:t>Si el usuario selecciona “Suplente” el sistema habilitara el campo para</w:t>
-            </w:r>
-            <w:r>
-              <w:rPr>
-                <w:rFonts w:ascii="Baskerville Old Face" w:hAnsi="Baskerville Old Face"/>
-                <w:sz w:val="24"/>
-              </w:rPr>
-              <w:t xml:space="preserve"> su  modificación</w:t>
-            </w:r>
-            <w:r>
-              <w:rPr>
-                <w:rFonts w:ascii="Baskerville Old Face" w:hAnsi="Baskerville Old Face"/>
-                <w:sz w:val="24"/>
-              </w:rPr>
-              <w:t xml:space="preserve">. </w:t>
-            </w:r>
-          </w:p>
-          <w:p>
-            <w:pPr>
-              <w:ind w:left="0" w:firstLine="0"/>
-              <w:jc w:val="both"/>
-              <w:cnfStyle w:val="000000010000" w:firstRow="0" w:lastRow="0" w:firstColumn="0" w:lastColumn="0" w:oddVBand="0" w:evenVBand="0" w:oddHBand="0" w:evenHBand="1" w:firstRowFirstColumn="0" w:firstRowLastColumn="0" w:lastRowFirstColumn="0" w:lastRowLastColumn="0"/>
-              <w:rPr>
-                <w:rFonts w:ascii="Baskerville Old Face" w:hAnsi="Baskerville Old Face"/>
-                <w:sz w:val="24"/>
-              </w:rPr>
-            </w:pPr>
-            <w:r>
-              <w:rPr>
-                <w:rFonts w:ascii="Baskerville Old Face" w:hAnsi="Baskerville Old Face"/>
-                <w:sz w:val="24"/>
-              </w:rPr>
-              <w:t>Si el usuario selecciona “1 llamado” el sistema habilitara el campo para</w:t>
-            </w:r>
-            <w:r>
-              <w:rPr>
-                <w:rFonts w:ascii="Baskerville Old Face" w:hAnsi="Baskerville Old Face"/>
-                <w:sz w:val="24"/>
-              </w:rPr>
-              <w:t xml:space="preserve"> su modificación</w:t>
-            </w:r>
-            <w:r>
-              <w:rPr>
-                <w:rFonts w:ascii="Baskerville Old Face" w:hAnsi="Baskerville Old Face"/>
-                <w:sz w:val="24"/>
-              </w:rPr>
-              <w:t xml:space="preserve">. </w:t>
-            </w:r>
-          </w:p>
-          <w:p>
-            <w:pPr>
-              <w:ind w:left="0" w:firstLine="0"/>
-              <w:jc w:val="both"/>
-              <w:cnfStyle w:val="000000010000" w:firstRow="0" w:lastRow="0" w:firstColumn="0" w:lastColumn="0" w:oddVBand="0" w:evenVBand="0" w:oddHBand="0" w:evenHBand="1" w:firstRowFirstColumn="0" w:firstRowLastColumn="0" w:lastRowFirstColumn="0" w:lastRowLastColumn="0"/>
-              <w:rPr>
-                <w:rFonts w:ascii="Baskerville Old Face" w:hAnsi="Baskerville Old Face"/>
-                <w:sz w:val="24"/>
-              </w:rPr>
-            </w:pPr>
-            <w:r>
-              <w:rPr>
-                <w:rFonts w:ascii="Baskerville Old Face" w:hAnsi="Baskerville Old Face"/>
-                <w:sz w:val="24"/>
-              </w:rPr>
-              <w:t xml:space="preserve">Si el usuario selecciona “2 llamado” el sistema habilitara el campo para </w:t>
-            </w:r>
-            <w:r>
-              <w:rPr>
-                <w:rFonts w:ascii="Baskerville Old Face" w:hAnsi="Baskerville Old Face"/>
-                <w:sz w:val="24"/>
-              </w:rPr>
-              <w:t>su modificación</w:t>
-            </w:r>
-            <w:r>
-              <w:rPr>
-                <w:rFonts w:ascii="Baskerville Old Face" w:hAnsi="Baskerville Old Face"/>
-                <w:sz w:val="24"/>
-              </w:rPr>
-              <w:t xml:space="preserve">. </w:t>
-            </w:r>
-          </w:p>
-          <w:p>
-            <w:pPr>
-              <w:ind w:left="0" w:firstLine="0"/>
-              <w:jc w:val="both"/>
-              <w:cnfStyle w:val="000000010000" w:firstRow="0" w:lastRow="0" w:firstColumn="0" w:lastColumn="0" w:oddVBand="0" w:evenVBand="0" w:oddHBand="0" w:evenHBand="1" w:firstRowFirstColumn="0" w:firstRowLastColumn="0" w:lastRowFirstColumn="0" w:lastRowLastColumn="0"/>
-              <w:rPr>
-                <w:rFonts w:ascii="Baskerville Old Face" w:hAnsi="Baskerville Old Face"/>
-                <w:sz w:val="24"/>
-              </w:rPr>
-            </w:pPr>
-            <w:r>
-              <w:rPr>
-                <w:rFonts w:ascii="Baskerville Old Face" w:hAnsi="Baskerville Old Face"/>
-                <w:sz w:val="24"/>
-              </w:rPr>
-              <w:t>Si el usuario selecciona “Hora” el sistema habilitara el campo para</w:t>
-            </w:r>
-            <w:r>
-              <w:rPr>
-                <w:rFonts w:ascii="Baskerville Old Face" w:hAnsi="Baskerville Old Face"/>
-                <w:sz w:val="24"/>
-              </w:rPr>
-              <w:t xml:space="preserve"> su modificación</w:t>
-            </w:r>
-            <w:r>
-              <w:rPr>
-                <w:rFonts w:ascii="Baskerville Old Face" w:hAnsi="Baskerville Old Face"/>
-                <w:sz w:val="24"/>
-              </w:rPr>
-              <w:t>.</w:t>
-            </w:r>
-          </w:p>
-          <w:p>
-            <w:pPr>
-              <w:spacing w:line="240" w:lineRule="auto"/>
-              <w:contextualSpacing/>
-              <w:jc w:val="both"/>
-              <w:cnfStyle w:val="000000010000" w:firstRow="0" w:lastRow="0" w:firstColumn="0" w:lastColumn="0" w:oddVBand="0" w:evenVBand="0" w:oddHBand="0" w:evenHBand="1" w:firstRowFirstColumn="0" w:firstRowLastColumn="0" w:lastRowFirstColumn="0" w:lastRowLastColumn="0"/>
-              <w:rPr>
-                <w:rFonts w:ascii="Baskerville Old Face" w:hAnsi="Baskerville Old Face"/>
-                <w:sz w:val="24"/>
-              </w:rPr>
-            </w:pPr>
-            <w:r>
-              <w:rPr>
-                <w:rFonts w:ascii="Baskerville Old Face" w:hAnsi="Baskerville Old Face"/>
-                <w:sz w:val="24"/>
-              </w:rPr>
-              <w:t>El sistema recibe la información y</w:t>
-            </w:r>
-            <w:r>
-              <w:rPr>
-                <w:rFonts w:ascii="Baskerville Old Face" w:hAnsi="Baskerville Old Face"/>
-                <w:sz w:val="24"/>
-              </w:rPr>
-              <w:t xml:space="preserve"> guarda un registro de las novedades</w:t>
-            </w:r>
-            <w:r>
-              <w:rPr>
-                <w:rFonts w:ascii="Baskerville Old Face" w:hAnsi="Baskerville Old Face"/>
-                <w:sz w:val="24"/>
-              </w:rPr>
-              <w:t>,</w:t>
-            </w:r>
-            <w:r>
-              <w:rPr>
-                <w:rFonts w:ascii="Baskerville Old Face" w:hAnsi="Baskerville Old Face"/>
-                <w:sz w:val="24"/>
-              </w:rPr>
-              <w:t xml:space="preserve"> se continua con el subflujo “</w:t>
-            </w:r>
-            <w:r>
-              <w:rPr>
-                <w:rFonts w:ascii="Baskerville Old Face" w:hAnsi="Baskerville Old Face"/>
-                <w:i/>
-                <w:sz w:val="24"/>
-              </w:rPr>
-              <w:t>Devolver Examen (S-3)”.</w:t>
-            </w:r>
-            <w:r>
-              <w:rPr>
-                <w:rFonts w:ascii="Baskerville Old Face" w:hAnsi="Baskerville Old Face"/>
-                <w:i/>
-                <w:sz w:val="24"/>
-              </w:rPr>
-              <w:t xml:space="preserve"> (E3)</w:t>
-            </w:r>
-          </w:p>
-        </w:tc>
-      </w:tr>
-      <w:tr>
-        <w:trPr>
-          <w:cnfStyle w:val="000000100000" w:firstRow="0" w:lastRow="0" w:firstColumn="0" w:lastColumn="0" w:oddVBand="0" w:evenVBand="0" w:oddHBand="1" w:evenHBand="0" w:firstRowFirstColumn="0" w:firstRowLastColumn="0" w:lastRowFirstColumn="0" w:lastRowLastColumn="0"/>
-        </w:trPr>
-        <w:tc>
-          <w:tcPr>
-            <w:cnfStyle w:val="001000000000" w:firstRow="0" w:lastRow="0" w:firstColumn="1" w:lastColumn="0" w:oddVBand="0" w:evenVBand="0" w:oddHBand="0" w:evenHBand="0" w:firstRowFirstColumn="0" w:firstRowLastColumn="0" w:lastRowFirstColumn="0" w:lastRowLastColumn="0"/>
-            <w:tcW w:w="1926" w:type="dxa"/>
-          </w:tcPr>
-          <w:p>
-            <w:pPr>
-              <w:pStyle w:val="PSI-Ttulo1"/>
-              <w:framePr w:hSpace="0" w:wrap="auto" w:vAnchor="margin" w:hAnchor="text" w:yAlign="inline"/>
-              <w:jc w:val="both"/>
-              <w:rPr>
-                <w:lang w:val="es-ES"/>
-              </w:rPr>
-            </w:pPr>
-            <w:proofErr w:type="spellStart"/>
-            <w:r>
-              <w:rPr>
-                <w:lang w:val="es-ES"/>
-              </w:rPr>
-              <w:lastRenderedPageBreak/>
-              <w:t>SubFlujo</w:t>
-            </w:r>
-            <w:proofErr w:type="spellEnd"/>
-          </w:p>
-        </w:tc>
-        <w:tc>
-          <w:tcPr>
-            <w:tcW w:w="6558" w:type="dxa"/>
-          </w:tcPr>
-          <w:p>
-            <w:pPr>
-              <w:pStyle w:val="PSI-Ttulo1"/>
-              <w:framePr w:hSpace="0" w:wrap="auto" w:vAnchor="margin" w:hAnchor="text" w:yAlign="inline"/>
-              <w:jc w:val="both"/>
-              <w:cnfStyle w:val="000000100000" w:firstRow="0" w:lastRow="0" w:firstColumn="0" w:lastColumn="0" w:oddVBand="0" w:evenVBand="0" w:oddHBand="1" w:evenHBand="0" w:firstRowFirstColumn="0" w:firstRowLastColumn="0" w:lastRowFirstColumn="0" w:lastRowLastColumn="0"/>
-              <w:rPr>
-                <w:lang w:val="es-ES"/>
-              </w:rPr>
-            </w:pPr>
-            <w:r>
-              <w:rPr>
-                <w:lang w:val="es-ES"/>
-              </w:rPr>
-              <w:t>S-5 Baja de Examen</w:t>
-            </w:r>
-          </w:p>
-          <w:p>
-            <w:pPr>
-              <w:jc w:val="both"/>
-              <w:cnfStyle w:val="000000100000" w:firstRow="0" w:lastRow="0" w:firstColumn="0" w:lastColumn="0" w:oddVBand="0" w:evenVBand="0" w:oddHBand="1" w:evenHBand="0" w:firstRowFirstColumn="0" w:firstRowLastColumn="0" w:lastRowFirstColumn="0" w:lastRowLastColumn="0"/>
-              <w:rPr>
-                <w:rFonts w:ascii="Baskerville Old Face" w:hAnsi="Baskerville Old Face"/>
-                <w:sz w:val="24"/>
-              </w:rPr>
-            </w:pPr>
-            <w:r>
-              <w:rPr>
-                <w:rFonts w:ascii="Baskerville Old Face" w:hAnsi="Baskerville Old Face"/>
-                <w:sz w:val="24"/>
-              </w:rPr>
-              <w:t>Se elimina la mesa de Examen</w:t>
-            </w:r>
-            <w:r>
-              <w:rPr>
-                <w:rFonts w:ascii="Baskerville Old Face" w:hAnsi="Baskerville Old Face"/>
-                <w:sz w:val="24"/>
-              </w:rPr>
-              <w:t xml:space="preserve"> (E4)</w:t>
-            </w:r>
-            <w:r>
-              <w:rPr>
-                <w:rFonts w:ascii="Baskerville Old Face" w:hAnsi="Baskerville Old Face"/>
-                <w:sz w:val="24"/>
-              </w:rPr>
-              <w:t xml:space="preserve">. Se continua con el </w:t>
-            </w:r>
-            <w:proofErr w:type="spellStart"/>
-            <w:r>
-              <w:rPr>
-                <w:rFonts w:ascii="Baskerville Old Face" w:hAnsi="Baskerville Old Face"/>
-                <w:sz w:val="24"/>
-              </w:rPr>
-              <w:t>SubFlujo</w:t>
-            </w:r>
-            <w:proofErr w:type="spellEnd"/>
-            <w:r>
-              <w:rPr>
-                <w:rFonts w:ascii="Baskerville Old Face" w:hAnsi="Baskerville Old Face"/>
-                <w:sz w:val="24"/>
-              </w:rPr>
-              <w:t xml:space="preserve"> “</w:t>
-            </w:r>
-            <w:r>
-              <w:rPr>
-                <w:rFonts w:ascii="Baskerville Old Face" w:hAnsi="Baskerville Old Face"/>
-                <w:i/>
-                <w:sz w:val="24"/>
-              </w:rPr>
-              <w:t>Devolver Examen (S-3)</w:t>
-            </w:r>
-            <w:r>
-              <w:rPr>
-                <w:rFonts w:ascii="Baskerville Old Face" w:hAnsi="Baskerville Old Face"/>
-                <w:sz w:val="24"/>
-              </w:rPr>
-              <w:t>”.</w:t>
-            </w:r>
-          </w:p>
-        </w:tc>
-      </w:tr>
-      <w:tr>
-        <w:trPr>
-          <w:cnfStyle w:val="000000010000" w:firstRow="0" w:lastRow="0" w:firstColumn="0" w:lastColumn="0" w:oddVBand="0" w:evenVBand="0" w:oddHBand="0" w:evenHBand="1" w:firstRowFirstColumn="0" w:firstRowLastColumn="0" w:lastRowFirstColumn="0" w:lastRowLastColumn="0"/>
-        </w:trPr>
-        <w:tc>
-          <w:tcPr>
-            <w:cnfStyle w:val="001000000000" w:firstRow="0" w:lastRow="0" w:firstColumn="1" w:lastColumn="0" w:oddVBand="0" w:evenVBand="0" w:oddHBand="0" w:evenHBand="0" w:firstRowFirstColumn="0" w:firstRowLastColumn="0" w:lastRowFirstColumn="0" w:lastRowLastColumn="0"/>
-            <w:tcW w:w="1926" w:type="dxa"/>
-          </w:tcPr>
-          <w:p>
-            <w:pPr>
-              <w:pStyle w:val="PSI-Ttulo1"/>
-              <w:framePr w:hSpace="0" w:wrap="auto" w:vAnchor="margin" w:hAnchor="text" w:yAlign="inline"/>
-              <w:jc w:val="both"/>
-              <w:rPr>
-                <w:lang w:val="es-ES"/>
-              </w:rPr>
-            </w:pPr>
             <w:r>
               <w:rPr>
                 <w:lang w:val="es-ES"/>
@@ -4202,7 +4547,7 @@
           <w:p>
             <w:pPr>
               <w:jc w:val="both"/>
-              <w:cnfStyle w:val="000000010000" w:firstRow="0" w:lastRow="0" w:firstColumn="0" w:lastColumn="0" w:oddVBand="0" w:evenVBand="0" w:oddHBand="0" w:evenHBand="1" w:firstRowFirstColumn="0" w:firstRowLastColumn="0" w:lastRowFirstColumn="0" w:lastRowLastColumn="0"/>
+              <w:cnfStyle w:val="000000100000" w:firstRow="0" w:lastRow="0" w:firstColumn="0" w:lastColumn="0" w:oddVBand="0" w:evenVBand="0" w:oddHBand="1" w:evenHBand="0" w:firstRowFirstColumn="0" w:firstRowLastColumn="0" w:lastRowFirstColumn="0" w:lastRowLastColumn="0"/>
               <w:rPr>
                 <w:rFonts w:ascii="Baskerville Old Face" w:hAnsi="Baskerville Old Face"/>
                 <w:sz w:val="24"/>
@@ -4270,7 +4615,7 @@
           <w:p>
             <w:pPr>
               <w:jc w:val="both"/>
-              <w:cnfStyle w:val="000000010000" w:firstRow="0" w:lastRow="0" w:firstColumn="0" w:lastColumn="0" w:oddVBand="0" w:evenVBand="0" w:oddHBand="0" w:evenHBand="1" w:firstRowFirstColumn="0" w:firstRowLastColumn="0" w:lastRowFirstColumn="0" w:lastRowLastColumn="0"/>
+              <w:cnfStyle w:val="000000100000" w:firstRow="0" w:lastRow="0" w:firstColumn="0" w:lastColumn="0" w:oddVBand="0" w:evenVBand="0" w:oddHBand="1" w:evenHBand="0" w:firstRowFirstColumn="0" w:firstRowLastColumn="0" w:lastRowFirstColumn="0" w:lastRowLastColumn="0"/>
               <w:rPr>
                 <w:rFonts w:ascii="Baskerville Old Face" w:hAnsi="Baskerville Old Face"/>
                 <w:sz w:val="24"/>
@@ -4312,7 +4657,7 @@
           <w:p>
             <w:pPr>
               <w:jc w:val="both"/>
-              <w:cnfStyle w:val="000000010000" w:firstRow="0" w:lastRow="0" w:firstColumn="0" w:lastColumn="0" w:oddVBand="0" w:evenVBand="0" w:oddHBand="0" w:evenHBand="1" w:firstRowFirstColumn="0" w:firstRowLastColumn="0" w:lastRowFirstColumn="0" w:lastRowLastColumn="0"/>
+              <w:cnfStyle w:val="000000100000" w:firstRow="0" w:lastRow="0" w:firstColumn="0" w:lastColumn="0" w:oddVBand="0" w:evenVBand="0" w:oddHBand="1" w:evenHBand="0" w:firstRowFirstColumn="0" w:firstRowLastColumn="0" w:lastRowFirstColumn="0" w:lastRowLastColumn="0"/>
               <w:rPr>
                 <w:rFonts w:ascii="Baskerville Old Face" w:hAnsi="Baskerville Old Face"/>
                 <w:sz w:val="24"/>
@@ -4382,7 +4727,7 @@
           <w:p>
             <w:pPr>
               <w:jc w:val="both"/>
-              <w:cnfStyle w:val="000000010000" w:firstRow="0" w:lastRow="0" w:firstColumn="0" w:lastColumn="0" w:oddVBand="0" w:evenVBand="0" w:oddHBand="0" w:evenHBand="1" w:firstRowFirstColumn="0" w:firstRowLastColumn="0" w:lastRowFirstColumn="0" w:lastRowLastColumn="0"/>
+              <w:cnfStyle w:val="000000100000" w:firstRow="0" w:lastRow="0" w:firstColumn="0" w:lastColumn="0" w:oddVBand="0" w:evenVBand="0" w:oddHBand="1" w:evenHBand="0" w:firstRowFirstColumn="0" w:firstRowLastColumn="0" w:lastRowFirstColumn="0" w:lastRowLastColumn="0"/>
               <w:rPr>
                 <w:rFonts w:ascii="Baskerville Old Face" w:hAnsi="Baskerville Old Face"/>
                 <w:sz w:val="24"/>
@@ -4452,7 +4797,7 @@
           <w:lang w:val="es-ES"/>
         </w:rPr>
       </w:pPr>
-      <w:bookmarkStart w:id="1" w:name="_Toc258856783"/>
+      <w:bookmarkStart w:id="0" w:name="_Toc258856783"/>
       <w:r>
         <w:rPr>
           <w:rFonts w:ascii="Baskerville Old Face" w:hAnsi="Baskerville Old Face"/>
@@ -4461,7 +4806,7 @@
         </w:rPr>
         <w:t>Diagrama de Casos de Uso</w:t>
       </w:r>
-      <w:bookmarkEnd w:id="1"/>
+      <w:bookmarkEnd w:id="0"/>
     </w:p>
     <w:p>
       <w:pPr>
@@ -4492,62 +4837,8 @@
           <w:lang w:val="es-ES"/>
         </w:rPr>
       </w:pPr>
-      <w:r>
-        <w:rPr>
-          <w:noProof/>
-          <w:lang w:val="es-ES" w:eastAsia="es-AR"/>
-        </w:rPr>
-        <w:lastRenderedPageBreak/>
-        <w:drawing>
-          <wp:inline distT="0" distB="0" distL="0" distR="0">
-            <wp:extent cx="3491230" cy="2512060"/>
-            <wp:effectExtent l="0" t="0" r="0" b="0"/>
-            <wp:docPr id="1" name="Imagen 1"/>
-            <wp:cNvGraphicFramePr>
-              <a:graphicFrameLocks xmlns:a="http://schemas.openxmlformats.org/drawingml/2006/main"/>
-            </wp:cNvGraphicFramePr>
-            <a:graphic xmlns:a="http://schemas.openxmlformats.org/drawingml/2006/main">
-              <a:graphicData uri="http://schemas.openxmlformats.org/drawingml/2006/picture">
-                <pic:pic xmlns:pic="http://schemas.openxmlformats.org/drawingml/2006/picture">
-                  <pic:nvPicPr>
-                    <pic:cNvPr id="0" name="Imagen 1"/>
-                    <pic:cNvPicPr>
-                      <a:picLocks/>
-                    </pic:cNvPicPr>
-                  </pic:nvPicPr>
-                  <pic:blipFill>
-                    <a:blip r:embed="rId14">
-                      <a:grayscl/>
-                      <a:extLst>
-                        <a:ext uri="{28A0092B-C50C-407E-A947-70E740481C1C}">
-                          <a14:useLocalDpi xmlns:a14="http://schemas.microsoft.com/office/drawing/2010/main" val="0"/>
-                        </a:ext>
-                      </a:extLst>
-                    </a:blip>
-                    <a:srcRect/>
-                    <a:stretch>
-                      <a:fillRect/>
-                    </a:stretch>
-                  </pic:blipFill>
-                  <pic:spPr bwMode="auto">
-                    <a:xfrm>
-                      <a:off x="0" y="0"/>
-                      <a:ext cx="3491230" cy="2512060"/>
-                    </a:xfrm>
-                    <a:prstGeom prst="rect">
-                      <a:avLst/>
-                    </a:prstGeom>
-                    <a:noFill/>
-                    <a:ln>
-                      <a:noFill/>
-                    </a:ln>
-                  </pic:spPr>
-                </pic:pic>
-              </a:graphicData>
-            </a:graphic>
-          </wp:inline>
-        </w:drawing>
-      </w:r>
+      <w:bookmarkStart w:id="1" w:name="_GoBack"/>
+      <w:bookmarkEnd w:id="1"/>
     </w:p>
     <w:p>
       <w:pPr>
@@ -4644,6 +4935,7 @@
           <w:noProof/>
           <w:lang w:val="es-ES" w:eastAsia="es-AR"/>
         </w:rPr>
+        <w:lastRenderedPageBreak/>
         <w:drawing>
           <wp:inline distT="0" distB="0" distL="0" distR="0">
             <wp:extent cx="5135245" cy="2946400"/>
@@ -4662,7 +4954,7 @@
                     </pic:cNvPicPr>
                   </pic:nvPicPr>
                   <pic:blipFill>
-                    <a:blip r:embed="rId15">
+                    <a:blip r:embed="rId14">
                       <a:extLst>
                         <a:ext uri="{28A0092B-C50C-407E-A947-70E740481C1C}">
                           <a14:useLocalDpi xmlns:a14="http://schemas.microsoft.com/office/drawing/2010/main" val="0"/>
@@ -4755,7 +5047,6 @@
         <w:rPr>
           <w:lang w:val="es-ES"/>
         </w:rPr>
-        <w:lastRenderedPageBreak/>
         <w:t>Este tipo de diagrama muestra las interacciones que ocurren entre los</w:t>
       </w:r>
       <w:r>
@@ -4901,6 +5192,7 @@
           <w:noProof/>
           <w:lang w:val="es-ES" w:eastAsia="es-AR"/>
         </w:rPr>
+        <w:lastRenderedPageBreak/>
         <w:drawing>
           <wp:inline distT="0" distB="0" distL="0" distR="0">
             <wp:extent cx="2613660" cy="3020060"/>
@@ -4919,7 +5211,7 @@
                     </pic:cNvPicPr>
                   </pic:nvPicPr>
                   <pic:blipFill>
-                    <a:blip r:embed="rId16">
+                    <a:blip r:embed="rId15">
                       <a:extLst>
                         <a:ext uri="{28A0092B-C50C-407E-A947-70E740481C1C}">
                           <a14:useLocalDpi xmlns:a14="http://schemas.microsoft.com/office/drawing/2010/main" val="0"/>
@@ -5099,7 +5391,7 @@
                     </pic:cNvPicPr>
                   </pic:nvPicPr>
                   <pic:blipFill>
-                    <a:blip r:embed="rId17">
+                    <a:blip r:embed="rId16">
                       <a:extLst>
                         <a:ext uri="{28A0092B-C50C-407E-A947-70E740481C1C}">
                           <a14:useLocalDpi xmlns:a14="http://schemas.microsoft.com/office/drawing/2010/main" val="0"/>
@@ -5132,8 +5424,8 @@
       </w:r>
     </w:p>
     <w:sectPr>
-      <w:headerReference w:type="default" r:id="rId18"/>
-      <w:footerReference w:type="default" r:id="rId19"/>
+      <w:headerReference w:type="default" r:id="rId17"/>
+      <w:footerReference w:type="default" r:id="rId18"/>
       <w:pgSz w:w="11906" w:h="16838"/>
       <w:pgMar w:top="1535" w:right="1701" w:bottom="1417" w:left="1701" w:header="567" w:footer="572" w:gutter="0"/>
       <w:cols w:space="708"/>
@@ -9581,7 +9873,7 @@
 </file>
 
 <file path=customXml/itemProps2.xml><?xml version="1.0" encoding="utf-8"?>
-<ds:datastoreItem xmlns:ds="http://schemas.openxmlformats.org/officeDocument/2006/customXml" ds:itemID="{79645DD4-32D3-8641-AE03-37B40B5F2420}">
+<ds:datastoreItem xmlns:ds="http://schemas.openxmlformats.org/officeDocument/2006/customXml" ds:itemID="{49D82CEF-90E0-EA4E-946A-EE2C59FE7C78}">
   <ds:schemaRefs>
     <ds:schemaRef ds:uri="http://schemas.openxmlformats.org/officeDocument/2006/bibliography"/>
   </ds:schemaRefs>

</xml_diff>